<commit_message>
added rough playermovement, but needs work
</commit_message>
<xml_diff>
--- a/Docs/GDD-Ow2DSailing-V0.5.docx
+++ b/Docs/GDD-Ow2DSailing-V0.5.docx
@@ -1702,6 +1702,7 @@
         <w:rPr>
           <w:sz w:val="40"/>
           <w:szCs w:val="40"/>
+          <w:lang w:val="en-GB"/>
         </w:rPr>
       </w:pPr>
       <w:bookmarkStart w:id="0" w:name="_Toc62418872"/>
@@ -1709,6 +1710,7 @@
         <w:rPr>
           <w:sz w:val="40"/>
           <w:szCs w:val="40"/>
+          <w:lang w:val="en-GB"/>
         </w:rPr>
         <w:lastRenderedPageBreak/>
         <w:t>Inleiding</w:t>
@@ -1978,7 +1980,6 @@
                 <w:szCs w:val="20"/>
               </w:rPr>
             </w:pPr>
-            <w:proofErr w:type="spellStart"/>
             <w:r>
               <w:rPr>
                 <w:sz w:val="20"/>
@@ -1986,7 +1987,6 @@
               </w:rPr>
               <w:t>Description</w:t>
             </w:r>
-            <w:proofErr w:type="spellEnd"/>
           </w:p>
         </w:tc>
         <w:tc>
@@ -2047,58 +2047,62 @@
                 <w:sz w:val="20"/>
                 <w:szCs w:val="20"/>
               </w:rPr>
-              <w:t xml:space="preserve">Setting up project </w:t>
-            </w:r>
-            <w:proofErr w:type="spellStart"/>
-            <w:r>
+              <w:t>Setting up project docs.</w:t>
+            </w:r>
+          </w:p>
+        </w:tc>
+        <w:tc>
+          <w:tcPr>
+            <w:tcW w:w="3021" w:type="dxa"/>
+          </w:tcPr>
+          <w:p>
+            <w:pPr>
               <w:rPr>
                 <w:sz w:val="20"/>
                 <w:szCs w:val="20"/>
               </w:rPr>
-              <w:t>docs</w:t>
-            </w:r>
-            <w:proofErr w:type="spellEnd"/>
+            </w:pPr>
             <w:r>
               <w:rPr>
                 <w:sz w:val="20"/>
                 <w:szCs w:val="20"/>
               </w:rPr>
-              <w:t>.</w:t>
-            </w:r>
-          </w:p>
-        </w:tc>
-        <w:tc>
-          <w:tcPr>
-            <w:tcW w:w="3021" w:type="dxa"/>
-          </w:tcPr>
-          <w:p>
-            <w:pPr>
+              <w:t>24-01-2021 ---</w:t>
+            </w:r>
+            <w:r>
               <w:rPr>
                 <w:sz w:val="20"/>
                 <w:szCs w:val="20"/>
               </w:rPr>
-            </w:pPr>
-            <w:r>
+              <w:t xml:space="preserve"> 24-01-2021</w:t>
+            </w:r>
+          </w:p>
+        </w:tc>
+      </w:tr>
+      <w:tr>
+        <w:tc>
+          <w:tcPr>
+            <w:tcW w:w="3020" w:type="dxa"/>
+          </w:tcPr>
+          <w:p>
+            <w:pPr>
               <w:rPr>
                 <w:sz w:val="20"/>
                 <w:szCs w:val="20"/>
               </w:rPr>
-              <w:t>24-01-2021 ---</w:t>
-            </w:r>
+            </w:pPr>
             <w:r>
               <w:rPr>
                 <w:sz w:val="20"/>
                 <w:szCs w:val="20"/>
               </w:rPr>
-              <w:t xml:space="preserve"> 24-01-2021</w:t>
-            </w:r>
-          </w:p>
-        </w:tc>
-      </w:tr>
-      <w:tr>
-        <w:tc>
-          <w:tcPr>
-            <w:tcW w:w="3020" w:type="dxa"/>
+              <w:t>Iteration 2(V0.2)</w:t>
+            </w:r>
+          </w:p>
+        </w:tc>
+        <w:tc>
+          <w:tcPr>
+            <w:tcW w:w="3021" w:type="dxa"/>
           </w:tcPr>
           <w:p>
             <w:pPr>
@@ -2112,43 +2116,7 @@
                 <w:sz w:val="20"/>
                 <w:szCs w:val="20"/>
               </w:rPr>
-              <w:t>Iteration 2(V0.2)</w:t>
-            </w:r>
-          </w:p>
-        </w:tc>
-        <w:tc>
-          <w:tcPr>
-            <w:tcW w:w="3021" w:type="dxa"/>
-          </w:tcPr>
-          <w:p>
-            <w:pPr>
-              <w:rPr>
-                <w:sz w:val="20"/>
-                <w:szCs w:val="20"/>
-              </w:rPr>
-            </w:pPr>
-            <w:r>
-              <w:rPr>
-                <w:sz w:val="20"/>
-                <w:szCs w:val="20"/>
-              </w:rPr>
-              <w:t xml:space="preserve">1st </w:t>
-            </w:r>
-            <w:proofErr w:type="spellStart"/>
-            <w:r>
-              <w:rPr>
-                <w:sz w:val="20"/>
-                <w:szCs w:val="20"/>
-              </w:rPr>
-              <w:t>realisation</w:t>
-            </w:r>
-            <w:proofErr w:type="spellEnd"/>
-            <w:r>
-              <w:rPr>
-                <w:sz w:val="20"/>
-                <w:szCs w:val="20"/>
-              </w:rPr>
-              <w:t xml:space="preserve"> fase</w:t>
+              <w:t>1st realisation fase</w:t>
             </w:r>
           </w:p>
         </w:tc>
@@ -2284,15 +2252,7 @@
           <w:sz w:val="40"/>
           <w:szCs w:val="40"/>
         </w:rPr>
-        <w:t xml:space="preserve"> </w:t>
-      </w:r>
-      <w:proofErr w:type="spellStart"/>
-      <w:r>
-        <w:rPr>
-          <w:sz w:val="40"/>
-          <w:szCs w:val="40"/>
-        </w:rPr>
-        <w:t>Iteration</w:t>
+        <w:t xml:space="preserve"> Iteration</w:t>
       </w:r>
       <w:r>
         <w:rPr>
@@ -2302,7 +2262,6 @@
         <w:t>s</w:t>
       </w:r>
       <w:bookmarkEnd w:id="3"/>
-      <w:proofErr w:type="spellEnd"/>
     </w:p>
     <w:p/>
     <w:p>
@@ -2335,11 +2294,9 @@
             <w:shd w:val="clear" w:color="auto" w:fill="B4C6E7" w:themeFill="accent1" w:themeFillTint="66"/>
           </w:tcPr>
           <w:p>
-            <w:proofErr w:type="spellStart"/>
             <w:r>
               <w:t>Task</w:t>
             </w:r>
-            <w:proofErr w:type="spellEnd"/>
           </w:p>
         </w:tc>
         <w:tc>
@@ -2348,11 +2305,9 @@
             <w:shd w:val="clear" w:color="auto" w:fill="B4C6E7" w:themeFill="accent1" w:themeFillTint="66"/>
           </w:tcPr>
           <w:p>
-            <w:proofErr w:type="spellStart"/>
             <w:r>
               <w:t>Description</w:t>
             </w:r>
-            <w:proofErr w:type="spellEnd"/>
           </w:p>
         </w:tc>
         <w:tc>
@@ -2455,11 +2410,9 @@
             <w:tcW w:w="1125" w:type="dxa"/>
           </w:tcPr>
           <w:p>
-            <w:proofErr w:type="spellStart"/>
             <w:r>
               <w:t>Done</w:t>
             </w:r>
-            <w:proofErr w:type="spellEnd"/>
           </w:p>
         </w:tc>
       </w:tr>
@@ -3091,11 +3044,9 @@
             <w:shd w:val="clear" w:color="auto" w:fill="B4C6E7" w:themeFill="accent1" w:themeFillTint="66"/>
           </w:tcPr>
           <w:p>
-            <w:proofErr w:type="spellStart"/>
             <w:r>
               <w:t>Task</w:t>
             </w:r>
-            <w:proofErr w:type="spellEnd"/>
           </w:p>
         </w:tc>
         <w:tc>
@@ -3104,11 +3055,9 @@
             <w:shd w:val="clear" w:color="auto" w:fill="B4C6E7" w:themeFill="accent1" w:themeFillTint="66"/>
           </w:tcPr>
           <w:p>
-            <w:proofErr w:type="spellStart"/>
             <w:r>
               <w:t>Description</w:t>
             </w:r>
-            <w:proofErr w:type="spellEnd"/>
           </w:p>
         </w:tc>
         <w:tc>
@@ -3188,13 +3137,21 @@
           <w:tcPr>
             <w:tcW w:w="1827" w:type="dxa"/>
           </w:tcPr>
-          <w:p/>
+          <w:p>
+            <w:r>
+              <w:t>21:00 31-01-2021</w:t>
+            </w:r>
+          </w:p>
         </w:tc>
         <w:tc>
           <w:tcPr>
             <w:tcW w:w="1125" w:type="dxa"/>
           </w:tcPr>
-          <w:p/>
+          <w:p>
+            <w:r>
+              <w:t>Done</w:t>
+            </w:r>
+          </w:p>
         </w:tc>
       </w:tr>
       <w:tr>
@@ -3254,6 +3211,12 @@
                 <w:lang w:val="en-GB"/>
               </w:rPr>
             </w:pPr>
+            <w:r>
+              <w:rPr>
+                <w:lang w:val="en-GB"/>
+              </w:rPr>
+              <w:t>21:01 31-01-2021</w:t>
+            </w:r>
           </w:p>
         </w:tc>
         <w:tc>
@@ -3266,6 +3229,12 @@
                 <w:lang w:val="en-GB"/>
               </w:rPr>
             </w:pPr>
+            <w:r>
+              <w:rPr>
+                <w:lang w:val="en-GB"/>
+              </w:rPr>
+              <w:t>Done</w:t>
+            </w:r>
           </w:p>
         </w:tc>
       </w:tr>
@@ -3326,6 +3295,12 @@
                 <w:lang w:val="en-GB"/>
               </w:rPr>
             </w:pPr>
+            <w:r>
+              <w:rPr>
+                <w:lang w:val="en-GB"/>
+              </w:rPr>
+              <w:t>21:40 31-01-2021</w:t>
+            </w:r>
           </w:p>
         </w:tc>
         <w:tc>
@@ -3338,6 +3313,12 @@
                 <w:lang w:val="en-GB"/>
               </w:rPr>
             </w:pPr>
+            <w:r>
+              <w:rPr>
+                <w:lang w:val="en-GB"/>
+              </w:rPr>
+              <w:t>Done</w:t>
+            </w:r>
           </w:p>
         </w:tc>
       </w:tr>
@@ -3398,6 +3379,12 @@
                 <w:lang w:val="en-GB"/>
               </w:rPr>
             </w:pPr>
+            <w:r>
+              <w:rPr>
+                <w:lang w:val="en-GB"/>
+              </w:rPr>
+              <w:t>23:00 31-01-2021</w:t>
+            </w:r>
           </w:p>
         </w:tc>
         <w:tc>
@@ -3410,6 +3397,12 @@
                 <w:lang w:val="en-GB"/>
               </w:rPr>
             </w:pPr>
+            <w:r>
+              <w:rPr>
+                <w:lang w:val="en-GB"/>
+              </w:rPr>
+              <w:t>Done</w:t>
+            </w:r>
           </w:p>
         </w:tc>
       </w:tr>
@@ -3470,6 +3463,12 @@
                 <w:lang w:val="en-GB"/>
               </w:rPr>
             </w:pPr>
+            <w:r>
+              <w:rPr>
+                <w:lang w:val="en-GB"/>
+              </w:rPr>
+              <w:t>02:40 01-02-2021</w:t>
+            </w:r>
           </w:p>
         </w:tc>
         <w:tc>
@@ -3482,6 +3481,12 @@
                 <w:lang w:val="en-GB"/>
               </w:rPr>
             </w:pPr>
+            <w:r>
+              <w:rPr>
+                <w:lang w:val="en-GB"/>
+              </w:rPr>
+              <w:t>Done</w:t>
+            </w:r>
           </w:p>
         </w:tc>
       </w:tr>
@@ -3542,6 +3547,12 @@
                 <w:lang w:val="en-GB"/>
               </w:rPr>
             </w:pPr>
+            <w:r>
+              <w:rPr>
+                <w:lang w:val="en-GB"/>
+              </w:rPr>
+              <w:t>02:40 01-02-2021</w:t>
+            </w:r>
           </w:p>
         </w:tc>
         <w:tc>
@@ -3554,6 +3565,12 @@
                 <w:lang w:val="en-GB"/>
               </w:rPr>
             </w:pPr>
+            <w:r>
+              <w:rPr>
+                <w:lang w:val="en-GB"/>
+              </w:rPr>
+              <w:t>Done</w:t>
+            </w:r>
           </w:p>
         </w:tc>
       </w:tr>
@@ -3622,6 +3639,12 @@
                 <w:lang w:val="en-GB"/>
               </w:rPr>
             </w:pPr>
+            <w:r>
+              <w:rPr>
+                <w:lang w:val="en-GB"/>
+              </w:rPr>
+              <w:t>22:30 31-01-2021</w:t>
+            </w:r>
           </w:p>
         </w:tc>
         <w:tc>
@@ -3634,6 +3657,12 @@
                 <w:lang w:val="en-GB"/>
               </w:rPr>
             </w:pPr>
+            <w:r>
+              <w:rPr>
+                <w:lang w:val="en-GB"/>
+              </w:rPr>
+              <w:t>Done</w:t>
+            </w:r>
           </w:p>
         </w:tc>
       </w:tr>

</xml_diff>

<commit_message>
layer movement completed, iteration 2 finished
</commit_message>
<xml_diff>
--- a/Docs/GDD-Ow2DSailing-V0.5.docx
+++ b/Docs/GDD-Ow2DSailing-V0.5.docx
@@ -1098,12 +1098,12 @@
           <w:r>
             <w:fldChar w:fldCharType="separate"/>
           </w:r>
-          <w:hyperlink w:anchor="_Toc62418872" w:history="1">
+          <w:hyperlink w:anchor="_Toc63216537" w:history="1">
             <w:r>
               <w:rPr>
                 <w:rStyle w:val="Hyperlink"/>
                 <w:noProof/>
-                <w:color w:val="034990" w:themeColor="hyperlink" w:themeShade="BF"/>
+                <w:lang w:val="en-GB"/>
               </w:rPr>
               <w:t>Inleiding</w:t>
             </w:r>
@@ -1126,7 +1126,7 @@
                 <w:noProof/>
                 <w:webHidden/>
               </w:rPr>
-              <w:instrText xml:space="preserve"> PAGEREF _Toc62418872 \h </w:instrText>
+              <w:instrText xml:space="preserve"> PAGEREF _Toc63216537 \h </w:instrText>
             </w:r>
             <w:r>
               <w:rPr>
@@ -1169,12 +1169,11 @@
               <w:lang w:eastAsia="nl-NL"/>
             </w:rPr>
           </w:pPr>
-          <w:hyperlink w:anchor="_Toc62418873" w:history="1">
+          <w:hyperlink w:anchor="_Toc63216538" w:history="1">
             <w:r>
               <w:rPr>
                 <w:rStyle w:val="Hyperlink"/>
                 <w:noProof/>
-                <w:color w:val="034990" w:themeColor="hyperlink" w:themeShade="BF"/>
                 <w:lang w:val="en-GB"/>
               </w:rPr>
               <w:t xml:space="preserve">POR(program of  </w:t>
@@ -1184,7 +1183,6 @@
                 <w:rStyle w:val="Hyperlink"/>
                 <w:rFonts w:cstheme="majorHAnsi"/>
                 <w:noProof/>
-                <w:color w:val="034990" w:themeColor="hyperlink" w:themeShade="BF"/>
                 <w:shd w:val="clear" w:color="auto" w:fill="FFFFFF"/>
                 <w:lang w:val="en-GB"/>
               </w:rPr>
@@ -1194,7 +1192,6 @@
               <w:rPr>
                 <w:rStyle w:val="Hyperlink"/>
                 <w:noProof/>
-                <w:color w:val="034990" w:themeColor="hyperlink" w:themeShade="BF"/>
                 <w:lang w:val="en-GB"/>
               </w:rPr>
               <w:t>)</w:t>
@@ -1218,7 +1215,7 @@
                 <w:noProof/>
                 <w:webHidden/>
               </w:rPr>
-              <w:instrText xml:space="preserve"> PAGEREF _Toc62418873 \h </w:instrText>
+              <w:instrText xml:space="preserve"> PAGEREF _Toc63216538 \h </w:instrText>
             </w:r>
             <w:r>
               <w:rPr>
@@ -1261,12 +1258,11 @@
               <w:lang w:eastAsia="nl-NL"/>
             </w:rPr>
           </w:pPr>
-          <w:hyperlink w:anchor="_Toc62418874" w:history="1">
+          <w:hyperlink w:anchor="_Toc63216539" w:history="1">
             <w:r>
               <w:rPr>
                 <w:rStyle w:val="Hyperlink"/>
                 <w:noProof/>
-                <w:color w:val="034990" w:themeColor="hyperlink" w:themeShade="BF"/>
               </w:rPr>
               <w:t>Version Control &amp; management</w:t>
             </w:r>
@@ -1289,7 +1285,7 @@
                 <w:noProof/>
                 <w:webHidden/>
               </w:rPr>
-              <w:instrText xml:space="preserve"> PAGEREF _Toc62418874 \h </w:instrText>
+              <w:instrText xml:space="preserve"> PAGEREF _Toc63216539 \h </w:instrText>
             </w:r>
             <w:r>
               <w:rPr>
@@ -1332,12 +1328,11 @@
               <w:lang w:eastAsia="nl-NL"/>
             </w:rPr>
           </w:pPr>
-          <w:hyperlink w:anchor="_Toc62418875" w:history="1">
+          <w:hyperlink w:anchor="_Toc63216540" w:history="1">
             <w:r>
               <w:rPr>
                 <w:rStyle w:val="Hyperlink"/>
                 <w:noProof/>
-                <w:color w:val="034990" w:themeColor="hyperlink" w:themeShade="BF"/>
               </w:rPr>
               <w:t>Schedule Iterations</w:t>
             </w:r>
@@ -1360,7 +1355,7 @@
                 <w:noProof/>
                 <w:webHidden/>
               </w:rPr>
-              <w:instrText xml:space="preserve"> PAGEREF _Toc62418875 \h </w:instrText>
+              <w:instrText xml:space="preserve"> PAGEREF _Toc63216540 \h </w:instrText>
             </w:r>
             <w:r>
               <w:rPr>
@@ -1403,12 +1398,11 @@
               <w:lang w:eastAsia="nl-NL"/>
             </w:rPr>
           </w:pPr>
-          <w:hyperlink w:anchor="_Toc62418876" w:history="1">
+          <w:hyperlink w:anchor="_Toc63216541" w:history="1">
             <w:r>
               <w:rPr>
                 <w:rStyle w:val="Hyperlink"/>
                 <w:noProof/>
-                <w:color w:val="034990" w:themeColor="hyperlink" w:themeShade="BF"/>
               </w:rPr>
               <w:t>Iteration 1(V0.1)</w:t>
             </w:r>
@@ -1431,7 +1425,7 @@
                 <w:noProof/>
                 <w:webHidden/>
               </w:rPr>
-              <w:instrText xml:space="preserve"> PAGEREF _Toc62418876 \h </w:instrText>
+              <w:instrText xml:space="preserve"> PAGEREF _Toc63216541 \h </w:instrText>
             </w:r>
             <w:r>
               <w:rPr>
@@ -1474,12 +1468,11 @@
               <w:lang w:eastAsia="nl-NL"/>
             </w:rPr>
           </w:pPr>
-          <w:hyperlink w:anchor="_Toc62418877" w:history="1">
+          <w:hyperlink w:anchor="_Toc63216542" w:history="1">
             <w:r>
               <w:rPr>
                 <w:rStyle w:val="Hyperlink"/>
                 <w:noProof/>
-                <w:color w:val="034990" w:themeColor="hyperlink" w:themeShade="BF"/>
                 <w:lang w:val="en-GB"/>
               </w:rPr>
               <w:t>Iteration 2(V0.2)</w:t>
@@ -1503,7 +1496,78 @@
                 <w:noProof/>
                 <w:webHidden/>
               </w:rPr>
-              <w:instrText xml:space="preserve"> PAGEREF _Toc62418877 \h </w:instrText>
+              <w:instrText xml:space="preserve"> PAGEREF _Toc63216542 \h </w:instrText>
+            </w:r>
+            <w:r>
+              <w:rPr>
+                <w:noProof/>
+                <w:webHidden/>
+              </w:rPr>
+            </w:r>
+            <w:r>
+              <w:rPr>
+                <w:noProof/>
+                <w:webHidden/>
+              </w:rPr>
+              <w:fldChar w:fldCharType="separate"/>
+            </w:r>
+            <w:r>
+              <w:rPr>
+                <w:noProof/>
+                <w:webHidden/>
+              </w:rPr>
+              <w:t>5</w:t>
+            </w:r>
+            <w:r>
+              <w:rPr>
+                <w:noProof/>
+                <w:webHidden/>
+              </w:rPr>
+              <w:fldChar w:fldCharType="end"/>
+            </w:r>
+          </w:hyperlink>
+        </w:p>
+        <w:p>
+          <w:pPr>
+            <w:pStyle w:val="Inhopg2"/>
+            <w:tabs>
+              <w:tab w:val="right" w:leader="dot" w:pos="9062"/>
+            </w:tabs>
+            <w:rPr>
+              <w:rFonts w:eastAsiaTheme="minorEastAsia"/>
+              <w:noProof/>
+              <w:lang w:eastAsia="nl-NL"/>
+            </w:rPr>
+          </w:pPr>
+          <w:hyperlink w:anchor="_Toc63216543" w:history="1">
+            <w:r>
+              <w:rPr>
+                <w:rStyle w:val="Hyperlink"/>
+                <w:noProof/>
+                <w:lang w:val="en-GB"/>
+              </w:rPr>
+              <w:t>Iteration 3(V0.3)</w:t>
+            </w:r>
+            <w:r>
+              <w:rPr>
+                <w:noProof/>
+                <w:webHidden/>
+              </w:rPr>
+              <w:tab/>
+            </w:r>
+            <w:r>
+              <w:rPr>
+                <w:noProof/>
+                <w:webHidden/>
+              </w:rPr>
+              <w:fldChar w:fldCharType="begin"/>
+            </w:r>
+            <w:r>
+              <w:rPr>
+                <w:noProof/>
+                <w:webHidden/>
+              </w:rPr>
+              <w:instrText xml:space="preserve"> PAGEREF _Toc63216543 \h </w:instrText>
             </w:r>
             <w:r>
               <w:rPr>
@@ -1546,12 +1610,11 @@
               <w:lang w:eastAsia="nl-NL"/>
             </w:rPr>
           </w:pPr>
-          <w:hyperlink w:anchor="_Toc62418878" w:history="1">
+          <w:hyperlink w:anchor="_Toc63216544" w:history="1">
             <w:r>
               <w:rPr>
                 <w:rStyle w:val="Hyperlink"/>
                 <w:noProof/>
-                <w:color w:val="034990" w:themeColor="hyperlink" w:themeShade="BF"/>
                 <w:lang w:val="en-GB"/>
               </w:rPr>
               <w:t>Software Requirements</w:t>
@@ -1575,7 +1638,7 @@
                 <w:noProof/>
                 <w:webHidden/>
               </w:rPr>
-              <w:instrText xml:space="preserve"> PAGEREF _Toc62418878 \h </w:instrText>
+              <w:instrText xml:space="preserve"> PAGEREF _Toc63216544 \h </w:instrText>
             </w:r>
             <w:r>
               <w:rPr>
@@ -1618,12 +1681,11 @@
               <w:lang w:eastAsia="nl-NL"/>
             </w:rPr>
           </w:pPr>
-          <w:hyperlink w:anchor="_Toc62418879" w:history="1">
+          <w:hyperlink w:anchor="_Toc63216545" w:history="1">
             <w:r>
               <w:rPr>
                 <w:rStyle w:val="Hyperlink"/>
                 <w:noProof/>
-                <w:color w:val="034990" w:themeColor="hyperlink" w:themeShade="BF"/>
                 <w:lang w:val="en-GB"/>
               </w:rPr>
               <w:t>Functional design</w:t>
@@ -1647,7 +1709,7 @@
                 <w:noProof/>
                 <w:webHidden/>
               </w:rPr>
-              <w:instrText xml:space="preserve"> PAGEREF _Toc62418879 \h </w:instrText>
+              <w:instrText xml:space="preserve"> PAGEREF _Toc63216545 \h </w:instrText>
             </w:r>
             <w:r>
               <w:rPr>
@@ -1705,7 +1767,8 @@
           <w:lang w:val="en-GB"/>
         </w:rPr>
       </w:pPr>
-      <w:bookmarkStart w:id="0" w:name="_Toc62418872"/>
+      <w:bookmarkStart w:id="0" w:name="_Toc63216537"/>
+      <w:proofErr w:type="spellStart"/>
       <w:r>
         <w:rPr>
           <w:sz w:val="40"/>
@@ -1716,6 +1779,7 @@
         <w:t>Inleiding</w:t>
       </w:r>
       <w:bookmarkEnd w:id="0"/>
+      <w:proofErr w:type="spellEnd"/>
     </w:p>
     <w:p>
       <w:pPr>
@@ -1748,7 +1812,25 @@
           <w:szCs w:val="20"/>
           <w:lang w:val="en-GB"/>
         </w:rPr>
-        <w:t xml:space="preserve"> the first idea was a simple ship of the line in an 2D open world were it could sail around, attack other ships and explore the world.</w:t>
+        <w:t xml:space="preserve"> the first idea was a simple ship of the line in an 2D open world </w:t>
+      </w:r>
+      <w:proofErr w:type="spellStart"/>
+      <w:r>
+        <w:rPr>
+          <w:sz w:val="20"/>
+          <w:szCs w:val="20"/>
+          <w:lang w:val="en-GB"/>
+        </w:rPr>
+        <w:t>were</w:t>
+      </w:r>
+      <w:proofErr w:type="spellEnd"/>
+      <w:r>
+        <w:rPr>
+          <w:sz w:val="20"/>
+          <w:szCs w:val="20"/>
+          <w:lang w:val="en-GB"/>
+        </w:rPr>
+        <w:t xml:space="preserve"> it could sail around, attack other ships and explore the world.</w:t>
       </w:r>
     </w:p>
     <w:p>
@@ -1797,7 +1879,7 @@
           <w:lang w:val="en-GB"/>
         </w:rPr>
       </w:pPr>
-      <w:bookmarkStart w:id="1" w:name="_Toc62418873"/>
+      <w:bookmarkStart w:id="1" w:name="_Toc63216538"/>
       <w:r>
         <w:rPr>
           <w:sz w:val="40"/>
@@ -1910,6 +1992,141 @@
         </w:rPr>
         <w:t>W + D : the ship moves slowly forwards and towards starboard(right).</w:t>
       </w:r>
+    </w:p>
+    <w:p>
+      <w:pPr>
+        <w:rPr>
+          <w:b/>
+          <w:bCs/>
+          <w:lang w:val="en-GB"/>
+        </w:rPr>
+      </w:pPr>
+      <w:r>
+        <w:rPr>
+          <w:b/>
+          <w:bCs/>
+          <w:lang w:val="en-GB"/>
+        </w:rPr>
+        <w:t>03-02-2021</w:t>
+      </w:r>
+    </w:p>
+    <w:p>
+      <w:pPr>
+        <w:rPr>
+          <w:lang w:val="en-GB"/>
+        </w:rPr>
+      </w:pPr>
+      <w:r>
+        <w:rPr>
+          <w:lang w:val="en-GB"/>
+        </w:rPr>
+        <w:t>The player can move and navigate his ship around the world.</w:t>
+      </w:r>
+    </w:p>
+    <w:p>
+      <w:pPr>
+        <w:rPr>
+          <w:lang w:val="en-GB"/>
+        </w:rPr>
+      </w:pPr>
+      <w:r>
+        <w:rPr>
+          <w:lang w:val="en-GB"/>
+        </w:rPr>
+        <w:t>However the unity function to add force create unexpected results and weird behaviour</w:t>
+      </w:r>
+      <w:r>
+        <w:rPr>
+          <w:lang w:val="en-GB"/>
+        </w:rPr>
+        <w:t>. To remove this behaviour the unity function need to be replaced with manual code and functions to add force to the ship object. This can be achieved be directly influencing the X and Y position of the ship object</w:t>
+      </w:r>
+      <w:r>
+        <w:rPr>
+          <w:lang w:val="en-GB"/>
+        </w:rPr>
+        <w:t xml:space="preserve"> in units per second. </w:t>
+      </w:r>
+    </w:p>
+    <w:p>
+      <w:pPr>
+        <w:rPr>
+          <w:lang w:val="en-GB"/>
+        </w:rPr>
+      </w:pPr>
+      <w:r>
+        <w:rPr>
+          <w:lang w:val="en-GB"/>
+        </w:rPr>
+        <w:t xml:space="preserve">Both the function for forward movement and sideways movement need to be expanded to achieve </w:t>
+      </w:r>
+      <w:r>
+        <w:rPr>
+          <w:lang w:val="en-GB"/>
+        </w:rPr>
+        <w:t>t</w:t>
+      </w:r>
+      <w:r>
+        <w:rPr>
+          <w:lang w:val="en-GB"/>
+        </w:rPr>
+        <w:t>his.</w:t>
+      </w:r>
+      <w:r>
+        <w:rPr>
+          <w:lang w:val="en-GB"/>
+        </w:rPr>
+        <w:t xml:space="preserve"> </w:t>
+      </w:r>
+      <w:r>
+        <w:rPr>
+          <w:lang w:val="en-GB"/>
+        </w:rPr>
+        <w:t xml:space="preserve">The </w:t>
+      </w:r>
+      <w:r>
+        <w:rPr>
+          <w:lang w:val="en-GB"/>
+        </w:rPr>
+        <w:t xml:space="preserve">guideline for sideways movement should be </w:t>
+      </w:r>
+      <w:r>
+        <w:rPr>
+          <w:lang w:val="en-GB"/>
+        </w:rPr>
+        <w:t xml:space="preserve">: check </w:t>
+      </w:r>
+      <w:r>
+        <w:rPr>
+          <w:lang w:val="en-GB"/>
+        </w:rPr>
+        <w:t>the Z rotation of the ship object</w:t>
+      </w:r>
+      <w:r>
+        <w:rPr>
+          <w:lang w:val="en-GB"/>
+        </w:rPr>
+        <w:t xml:space="preserve"> for an angle in the ship position and change X and Y position based off this</w:t>
+      </w:r>
+      <w:r>
+        <w:rPr>
+          <w:lang w:val="en-GB"/>
+        </w:rPr>
+        <w:t xml:space="preserve"> indication</w:t>
+      </w:r>
+      <w:r>
+        <w:rPr>
+          <w:lang w:val="en-GB"/>
+        </w:rPr>
+        <w:t>.</w:t>
+      </w:r>
+    </w:p>
+    <w:p>
+      <w:pPr>
+        <w:rPr>
+          <w:lang w:val="en-GB"/>
+        </w:rPr>
+      </w:pPr>
       <w:r>
         <w:rPr>
           <w:lang w:val="en-GB"/>
@@ -1926,7 +2143,7 @@
           <w:szCs w:val="40"/>
         </w:rPr>
       </w:pPr>
-      <w:bookmarkStart w:id="2" w:name="_Toc62418874"/>
+      <w:bookmarkStart w:id="2" w:name="_Toc63216539"/>
       <w:r>
         <w:rPr>
           <w:sz w:val="40"/>
@@ -1980,6 +2197,7 @@
                 <w:szCs w:val="20"/>
               </w:rPr>
             </w:pPr>
+            <w:proofErr w:type="spellStart"/>
             <w:r>
               <w:rPr>
                 <w:sz w:val="20"/>
@@ -1987,6 +2205,7 @@
               </w:rPr>
               <w:t>Description</w:t>
             </w:r>
+            <w:proofErr w:type="spellEnd"/>
           </w:p>
         </w:tc>
         <w:tc>
@@ -2047,33 +2266,49 @@
                 <w:sz w:val="20"/>
                 <w:szCs w:val="20"/>
               </w:rPr>
-              <w:t>Setting up project docs.</w:t>
-            </w:r>
-          </w:p>
-        </w:tc>
-        <w:tc>
-          <w:tcPr>
-            <w:tcW w:w="3021" w:type="dxa"/>
-          </w:tcPr>
-          <w:p>
-            <w:pPr>
+              <w:t xml:space="preserve">Setting up project </w:t>
+            </w:r>
+            <w:proofErr w:type="spellStart"/>
+            <w:r>
               <w:rPr>
                 <w:sz w:val="20"/>
                 <w:szCs w:val="20"/>
               </w:rPr>
-            </w:pPr>
+              <w:t>docs</w:t>
+            </w:r>
+            <w:proofErr w:type="spellEnd"/>
             <w:r>
               <w:rPr>
                 <w:sz w:val="20"/>
                 <w:szCs w:val="20"/>
               </w:rPr>
-              <w:t>24-01-2021 ---</w:t>
-            </w:r>
-            <w:r>
+              <w:t>.</w:t>
+            </w:r>
+          </w:p>
+        </w:tc>
+        <w:tc>
+          <w:tcPr>
+            <w:tcW w:w="3021" w:type="dxa"/>
+          </w:tcPr>
+          <w:p>
+            <w:pPr>
               <w:rPr>
                 <w:sz w:val="20"/>
                 <w:szCs w:val="20"/>
               </w:rPr>
+            </w:pPr>
+            <w:r>
+              <w:rPr>
+                <w:sz w:val="20"/>
+                <w:szCs w:val="20"/>
+              </w:rPr>
+              <w:t>24-01-2021 ---</w:t>
+            </w:r>
+            <w:r>
+              <w:rPr>
+                <w:sz w:val="20"/>
+                <w:szCs w:val="20"/>
+              </w:rPr>
               <w:t xml:space="preserve"> 24-01-2021</w:t>
             </w:r>
           </w:p>
@@ -2116,27 +2351,50 @@
                 <w:sz w:val="20"/>
                 <w:szCs w:val="20"/>
               </w:rPr>
-              <w:t>1st realisation fase</w:t>
-            </w:r>
-          </w:p>
-        </w:tc>
-        <w:tc>
-          <w:tcPr>
-            <w:tcW w:w="3021" w:type="dxa"/>
-          </w:tcPr>
-          <w:p>
-            <w:pPr>
+              <w:t xml:space="preserve">1st </w:t>
+            </w:r>
+            <w:proofErr w:type="spellStart"/>
+            <w:r>
               <w:rPr>
                 <w:sz w:val="20"/>
                 <w:szCs w:val="20"/>
               </w:rPr>
-            </w:pPr>
+              <w:t>realisation</w:t>
+            </w:r>
+            <w:proofErr w:type="spellEnd"/>
             <w:r>
               <w:rPr>
                 <w:sz w:val="20"/>
                 <w:szCs w:val="20"/>
               </w:rPr>
+              <w:t xml:space="preserve"> fase</w:t>
+            </w:r>
+          </w:p>
+        </w:tc>
+        <w:tc>
+          <w:tcPr>
+            <w:tcW w:w="3021" w:type="dxa"/>
+          </w:tcPr>
+          <w:p>
+            <w:pPr>
+              <w:rPr>
+                <w:sz w:val="20"/>
+                <w:szCs w:val="20"/>
+              </w:rPr>
+            </w:pPr>
+            <w:r>
+              <w:rPr>
+                <w:sz w:val="20"/>
+                <w:szCs w:val="20"/>
+              </w:rPr>
               <w:t xml:space="preserve">24-01-2021 --- </w:t>
+            </w:r>
+            <w:r>
+              <w:rPr>
+                <w:sz w:val="20"/>
+                <w:szCs w:val="20"/>
+              </w:rPr>
+              <w:t>03-02-2021</w:t>
             </w:r>
           </w:p>
         </w:tc>
@@ -2153,19 +2411,13 @@
                 <w:szCs w:val="20"/>
               </w:rPr>
             </w:pPr>
-          </w:p>
-        </w:tc>
-        <w:tc>
-          <w:tcPr>
-            <w:tcW w:w="3021" w:type="dxa"/>
-          </w:tcPr>
-          <w:p>
-            <w:pPr>
+            <w:r>
               <w:rPr>
                 <w:sz w:val="20"/>
                 <w:szCs w:val="20"/>
               </w:rPr>
-            </w:pPr>
+              <w:t>Iteration 3(V0.3)</w:t>
+            </w:r>
           </w:p>
         </w:tc>
         <w:tc>
@@ -2179,6 +2431,49 @@
                 <w:szCs w:val="20"/>
               </w:rPr>
             </w:pPr>
+            <w:r>
+              <w:rPr>
+                <w:sz w:val="20"/>
+                <w:szCs w:val="20"/>
+              </w:rPr>
+              <w:t xml:space="preserve">2nd </w:t>
+            </w:r>
+            <w:proofErr w:type="spellStart"/>
+            <w:r>
+              <w:rPr>
+                <w:sz w:val="20"/>
+                <w:szCs w:val="20"/>
+              </w:rPr>
+              <w:t>realisation</w:t>
+            </w:r>
+            <w:proofErr w:type="spellEnd"/>
+            <w:r>
+              <w:rPr>
+                <w:sz w:val="20"/>
+                <w:szCs w:val="20"/>
+              </w:rPr>
+              <w:t xml:space="preserve"> fase</w:t>
+            </w:r>
+          </w:p>
+        </w:tc>
+        <w:tc>
+          <w:tcPr>
+            <w:tcW w:w="3021" w:type="dxa"/>
+          </w:tcPr>
+          <w:p>
+            <w:pPr>
+              <w:rPr>
+                <w:sz w:val="20"/>
+                <w:szCs w:val="20"/>
+              </w:rPr>
+            </w:pPr>
+            <w:r>
+              <w:rPr>
+                <w:sz w:val="20"/>
+                <w:szCs w:val="20"/>
+              </w:rPr>
+              <w:t xml:space="preserve">04-02-2021 --- </w:t>
+            </w:r>
           </w:p>
         </w:tc>
       </w:tr>
@@ -2238,7 +2533,7 @@
           <w:szCs w:val="40"/>
         </w:rPr>
       </w:pPr>
-      <w:bookmarkStart w:id="3" w:name="_Toc62418875"/>
+      <w:bookmarkStart w:id="3" w:name="_Toc63216540"/>
       <w:r>
         <w:rPr>
           <w:sz w:val="40"/>
@@ -2252,7 +2547,15 @@
           <w:sz w:val="40"/>
           <w:szCs w:val="40"/>
         </w:rPr>
-        <w:t xml:space="preserve"> Iteration</w:t>
+        <w:t xml:space="preserve"> </w:t>
+      </w:r>
+      <w:proofErr w:type="spellStart"/>
+      <w:r>
+        <w:rPr>
+          <w:sz w:val="40"/>
+          <w:szCs w:val="40"/>
+        </w:rPr>
+        <w:t>Iteration</w:t>
       </w:r>
       <w:r>
         <w:rPr>
@@ -2262,13 +2565,14 @@
         <w:t>s</w:t>
       </w:r>
       <w:bookmarkEnd w:id="3"/>
+      <w:proofErr w:type="spellEnd"/>
     </w:p>
     <w:p/>
     <w:p>
       <w:pPr>
         <w:pStyle w:val="Kop2"/>
       </w:pPr>
-      <w:bookmarkStart w:id="4" w:name="_Toc62418876"/>
+      <w:bookmarkStart w:id="4" w:name="_Toc63216541"/>
       <w:r>
         <w:t>Iteration 1(V0.1)</w:t>
       </w:r>
@@ -2294,9 +2598,11 @@
             <w:shd w:val="clear" w:color="auto" w:fill="B4C6E7" w:themeFill="accent1" w:themeFillTint="66"/>
           </w:tcPr>
           <w:p>
+            <w:proofErr w:type="spellStart"/>
             <w:r>
               <w:t>Task</w:t>
             </w:r>
+            <w:proofErr w:type="spellEnd"/>
           </w:p>
         </w:tc>
         <w:tc>
@@ -2305,9 +2611,11 @@
             <w:shd w:val="clear" w:color="auto" w:fill="B4C6E7" w:themeFill="accent1" w:themeFillTint="66"/>
           </w:tcPr>
           <w:p>
+            <w:proofErr w:type="spellStart"/>
             <w:r>
               <w:t>Description</w:t>
             </w:r>
+            <w:proofErr w:type="spellEnd"/>
           </w:p>
         </w:tc>
         <w:tc>
@@ -2410,9 +2718,11 @@
             <w:tcW w:w="1125" w:type="dxa"/>
           </w:tcPr>
           <w:p>
+            <w:proofErr w:type="spellStart"/>
             <w:r>
               <w:t>Done</w:t>
             </w:r>
+            <w:proofErr w:type="spellEnd"/>
           </w:p>
         </w:tc>
       </w:tr>
@@ -3015,7 +3325,7 @@
           <w:lang w:val="en-GB"/>
         </w:rPr>
       </w:pPr>
-      <w:bookmarkStart w:id="5" w:name="_Toc62418877"/>
+      <w:bookmarkStart w:id="5" w:name="_Toc63216542"/>
       <w:r>
         <w:rPr>
           <w:lang w:val="en-GB"/>
@@ -3044,9 +3354,11 @@
             <w:shd w:val="clear" w:color="auto" w:fill="B4C6E7" w:themeFill="accent1" w:themeFillTint="66"/>
           </w:tcPr>
           <w:p>
+            <w:proofErr w:type="spellStart"/>
             <w:r>
               <w:t>Task</w:t>
             </w:r>
+            <w:proofErr w:type="spellEnd"/>
           </w:p>
         </w:tc>
         <w:tc>
@@ -3055,9 +3367,11 @@
             <w:shd w:val="clear" w:color="auto" w:fill="B4C6E7" w:themeFill="accent1" w:themeFillTint="66"/>
           </w:tcPr>
           <w:p>
+            <w:proofErr w:type="spellStart"/>
             <w:r>
               <w:t>Description</w:t>
             </w:r>
+            <w:proofErr w:type="spellEnd"/>
           </w:p>
         </w:tc>
         <w:tc>
@@ -3148,9 +3462,11 @@
             <w:tcW w:w="1125" w:type="dxa"/>
           </w:tcPr>
           <w:p>
+            <w:proofErr w:type="spellStart"/>
             <w:r>
               <w:t>Done</w:t>
             </w:r>
+            <w:proofErr w:type="spellEnd"/>
           </w:p>
         </w:tc>
       </w:tr>
@@ -3467,7 +3783,19 @@
               <w:rPr>
                 <w:lang w:val="en-GB"/>
               </w:rPr>
-              <w:t>02:40 01-02-2021</w:t>
+              <w:t>02:40 0</w:t>
+            </w:r>
+            <w:r>
+              <w:rPr>
+                <w:lang w:val="en-GB"/>
+              </w:rPr>
+              <w:t>3</w:t>
+            </w:r>
+            <w:r>
+              <w:rPr>
+                <w:lang w:val="en-GB"/>
+              </w:rPr>
+              <w:t>-02-2021</w:t>
             </w:r>
           </w:p>
         </w:tc>
@@ -3551,7 +3879,19 @@
               <w:rPr>
                 <w:lang w:val="en-GB"/>
               </w:rPr>
-              <w:t>02:40 01-02-2021</w:t>
+              <w:t>02:40 0</w:t>
+            </w:r>
+            <w:r>
+              <w:rPr>
+                <w:lang w:val="en-GB"/>
+              </w:rPr>
+              <w:t>3</w:t>
+            </w:r>
+            <w:r>
+              <w:rPr>
+                <w:lang w:val="en-GB"/>
+              </w:rPr>
+              <w:t>-02-2021</w:t>
             </w:r>
           </w:p>
         </w:tc>
@@ -3663,6 +4003,604 @@
               </w:rPr>
               <w:t>Done</w:t>
             </w:r>
+          </w:p>
+        </w:tc>
+      </w:tr>
+    </w:tbl>
+    <w:p>
+      <w:pPr>
+        <w:rPr>
+          <w:lang w:val="en-GB"/>
+        </w:rPr>
+      </w:pPr>
+    </w:p>
+    <w:p>
+      <w:pPr>
+        <w:pStyle w:val="Kop2"/>
+        <w:rPr>
+          <w:lang w:val="en-GB"/>
+        </w:rPr>
+      </w:pPr>
+      <w:bookmarkStart w:id="6" w:name="_Toc63216543"/>
+      <w:r>
+        <w:rPr>
+          <w:lang w:val="en-GB"/>
+        </w:rPr>
+        <w:t>Iteration 3(V0.3)</w:t>
+      </w:r>
+      <w:bookmarkEnd w:id="6"/>
+    </w:p>
+    <w:tbl>
+      <w:tblPr>
+        <w:tblStyle w:val="Tabelraster"/>
+        <w:tblW w:w="0" w:type="auto"/>
+        <w:tblLook w:val="04A0" w:firstRow="1" w:lastRow="0" w:firstColumn="1" w:lastColumn="0" w:noHBand="0" w:noVBand="1"/>
+      </w:tblPr>
+      <w:tblGrid>
+        <w:gridCol w:w="1796"/>
+        <w:gridCol w:w="3161"/>
+        <w:gridCol w:w="1417"/>
+        <w:gridCol w:w="1563"/>
+        <w:gridCol w:w="1125"/>
+      </w:tblGrid>
+      <w:tr>
+        <w:tc>
+          <w:tcPr>
+            <w:tcW w:w="1796" w:type="dxa"/>
+            <w:shd w:val="clear" w:color="auto" w:fill="B4C6E7" w:themeFill="accent1" w:themeFillTint="66"/>
+          </w:tcPr>
+          <w:p>
+            <w:proofErr w:type="spellStart"/>
+            <w:r>
+              <w:t>Task</w:t>
+            </w:r>
+            <w:proofErr w:type="spellEnd"/>
+          </w:p>
+        </w:tc>
+        <w:tc>
+          <w:tcPr>
+            <w:tcW w:w="3161" w:type="dxa"/>
+            <w:shd w:val="clear" w:color="auto" w:fill="B4C6E7" w:themeFill="accent1" w:themeFillTint="66"/>
+          </w:tcPr>
+          <w:p>
+            <w:proofErr w:type="spellStart"/>
+            <w:r>
+              <w:t>Description</w:t>
+            </w:r>
+            <w:proofErr w:type="spellEnd"/>
+          </w:p>
+        </w:tc>
+        <w:tc>
+          <w:tcPr>
+            <w:tcW w:w="1417" w:type="dxa"/>
+            <w:shd w:val="clear" w:color="auto" w:fill="B4C6E7" w:themeFill="accent1" w:themeFillTint="66"/>
+          </w:tcPr>
+          <w:p>
+            <w:r>
+              <w:t>Priority(1 - 5)</w:t>
+            </w:r>
+          </w:p>
+        </w:tc>
+        <w:tc>
+          <w:tcPr>
+            <w:tcW w:w="1563" w:type="dxa"/>
+            <w:shd w:val="clear" w:color="auto" w:fill="B4C6E7" w:themeFill="accent1" w:themeFillTint="66"/>
+          </w:tcPr>
+          <w:p>
+            <w:r>
+              <w:t>Finish Date</w:t>
+            </w:r>
+          </w:p>
+        </w:tc>
+        <w:tc>
+          <w:tcPr>
+            <w:tcW w:w="1125" w:type="dxa"/>
+            <w:shd w:val="clear" w:color="auto" w:fill="B4C6E7" w:themeFill="accent1" w:themeFillTint="66"/>
+          </w:tcPr>
+          <w:p>
+            <w:r>
+              <w:t>Status</w:t>
+            </w:r>
+          </w:p>
+        </w:tc>
+      </w:tr>
+      <w:tr>
+        <w:tc>
+          <w:tcPr>
+            <w:tcW w:w="1796" w:type="dxa"/>
+          </w:tcPr>
+          <w:p>
+            <w:r>
+              <w:t>1</w:t>
+            </w:r>
+          </w:p>
+        </w:tc>
+        <w:tc>
+          <w:tcPr>
+            <w:tcW w:w="3161" w:type="dxa"/>
+          </w:tcPr>
+          <w:p>
+            <w:pPr>
+              <w:rPr>
+                <w:lang w:val="en-GB"/>
+              </w:rPr>
+            </w:pPr>
+            <w:r>
+              <w:rPr>
+                <w:lang w:val="en-GB"/>
+              </w:rPr>
+              <w:t>Get ship X &amp; Y position</w:t>
+            </w:r>
+          </w:p>
+        </w:tc>
+        <w:tc>
+          <w:tcPr>
+            <w:tcW w:w="1417" w:type="dxa"/>
+          </w:tcPr>
+          <w:p>
+            <w:pPr>
+              <w:rPr>
+                <w:lang w:val="en-GB"/>
+              </w:rPr>
+            </w:pPr>
+            <w:r>
+              <w:rPr>
+                <w:lang w:val="en-GB"/>
+              </w:rPr>
+              <w:t>5</w:t>
+            </w:r>
+          </w:p>
+        </w:tc>
+        <w:tc>
+          <w:tcPr>
+            <w:tcW w:w="1563" w:type="dxa"/>
+          </w:tcPr>
+          <w:p>
+            <w:pPr>
+              <w:rPr>
+                <w:lang w:val="en-GB"/>
+              </w:rPr>
+            </w:pPr>
+          </w:p>
+        </w:tc>
+        <w:tc>
+          <w:tcPr>
+            <w:tcW w:w="1125" w:type="dxa"/>
+          </w:tcPr>
+          <w:p>
+            <w:pPr>
+              <w:rPr>
+                <w:lang w:val="en-GB"/>
+              </w:rPr>
+            </w:pPr>
+          </w:p>
+        </w:tc>
+      </w:tr>
+      <w:tr>
+        <w:tc>
+          <w:tcPr>
+            <w:tcW w:w="1796" w:type="dxa"/>
+          </w:tcPr>
+          <w:p>
+            <w:r>
+              <w:t>2</w:t>
+            </w:r>
+          </w:p>
+        </w:tc>
+        <w:tc>
+          <w:tcPr>
+            <w:tcW w:w="3161" w:type="dxa"/>
+          </w:tcPr>
+          <w:p>
+            <w:pPr>
+              <w:rPr>
+                <w:lang w:val="en-GB"/>
+              </w:rPr>
+            </w:pPr>
+            <w:r>
+              <w:rPr>
+                <w:lang w:val="en-GB"/>
+              </w:rPr>
+              <w:t>Get ship Z rotation</w:t>
+            </w:r>
+          </w:p>
+        </w:tc>
+        <w:tc>
+          <w:tcPr>
+            <w:tcW w:w="1417" w:type="dxa"/>
+          </w:tcPr>
+          <w:p>
+            <w:pPr>
+              <w:rPr>
+                <w:lang w:val="en-GB"/>
+              </w:rPr>
+            </w:pPr>
+            <w:r>
+              <w:rPr>
+                <w:lang w:val="en-GB"/>
+              </w:rPr>
+              <w:t>5</w:t>
+            </w:r>
+          </w:p>
+        </w:tc>
+        <w:tc>
+          <w:tcPr>
+            <w:tcW w:w="1563" w:type="dxa"/>
+          </w:tcPr>
+          <w:p>
+            <w:pPr>
+              <w:rPr>
+                <w:lang w:val="en-GB"/>
+              </w:rPr>
+            </w:pPr>
+          </w:p>
+        </w:tc>
+        <w:tc>
+          <w:tcPr>
+            <w:tcW w:w="1125" w:type="dxa"/>
+          </w:tcPr>
+          <w:p>
+            <w:pPr>
+              <w:rPr>
+                <w:lang w:val="en-GB"/>
+              </w:rPr>
+            </w:pPr>
+          </w:p>
+        </w:tc>
+      </w:tr>
+      <w:tr>
+        <w:tc>
+          <w:tcPr>
+            <w:tcW w:w="1796" w:type="dxa"/>
+          </w:tcPr>
+          <w:p>
+            <w:r>
+              <w:t>3</w:t>
+            </w:r>
+          </w:p>
+        </w:tc>
+        <w:tc>
+          <w:tcPr>
+            <w:tcW w:w="3161" w:type="dxa"/>
+          </w:tcPr>
+          <w:p>
+            <w:pPr>
+              <w:rPr>
+                <w:lang w:val="en-GB"/>
+              </w:rPr>
+            </w:pPr>
+            <w:r>
+              <w:rPr>
+                <w:lang w:val="en-GB"/>
+              </w:rPr>
+              <w:t xml:space="preserve">write change </w:t>
+            </w:r>
+            <w:r>
+              <w:rPr>
+                <w:lang w:val="en-GB"/>
+              </w:rPr>
+              <w:t>z</w:t>
+            </w:r>
+            <w:r>
+              <w:rPr>
+                <w:lang w:val="en-GB"/>
+              </w:rPr>
+              <w:t xml:space="preserve"> rotation script</w:t>
+            </w:r>
+          </w:p>
+        </w:tc>
+        <w:tc>
+          <w:tcPr>
+            <w:tcW w:w="1417" w:type="dxa"/>
+          </w:tcPr>
+          <w:p>
+            <w:pPr>
+              <w:rPr>
+                <w:lang w:val="en-GB"/>
+              </w:rPr>
+            </w:pPr>
+            <w:r>
+              <w:rPr>
+                <w:lang w:val="en-GB"/>
+              </w:rPr>
+              <w:t>5</w:t>
+            </w:r>
+          </w:p>
+        </w:tc>
+        <w:tc>
+          <w:tcPr>
+            <w:tcW w:w="1563" w:type="dxa"/>
+          </w:tcPr>
+          <w:p>
+            <w:pPr>
+              <w:rPr>
+                <w:lang w:val="en-GB"/>
+              </w:rPr>
+            </w:pPr>
+          </w:p>
+        </w:tc>
+        <w:tc>
+          <w:tcPr>
+            <w:tcW w:w="1125" w:type="dxa"/>
+          </w:tcPr>
+          <w:p>
+            <w:pPr>
+              <w:rPr>
+                <w:lang w:val="en-GB"/>
+              </w:rPr>
+            </w:pPr>
+          </w:p>
+        </w:tc>
+      </w:tr>
+      <w:tr>
+        <w:tc>
+          <w:tcPr>
+            <w:tcW w:w="1796" w:type="dxa"/>
+          </w:tcPr>
+          <w:p>
+            <w:r>
+              <w:t>4</w:t>
+            </w:r>
+          </w:p>
+        </w:tc>
+        <w:tc>
+          <w:tcPr>
+            <w:tcW w:w="3161" w:type="dxa"/>
+          </w:tcPr>
+          <w:p>
+            <w:pPr>
+              <w:rPr>
+                <w:lang w:val="en-GB"/>
+              </w:rPr>
+            </w:pPr>
+            <w:r>
+              <w:rPr>
+                <w:lang w:val="en-GB"/>
+              </w:rPr>
+              <w:t xml:space="preserve">Write change </w:t>
+            </w:r>
+            <w:r>
+              <w:rPr>
+                <w:lang w:val="en-GB"/>
+              </w:rPr>
+              <w:t>x, y</w:t>
+            </w:r>
+            <w:r>
+              <w:rPr>
+                <w:lang w:val="en-GB"/>
+              </w:rPr>
+              <w:t xml:space="preserve"> position script</w:t>
+            </w:r>
+          </w:p>
+        </w:tc>
+        <w:tc>
+          <w:tcPr>
+            <w:tcW w:w="1417" w:type="dxa"/>
+          </w:tcPr>
+          <w:p>
+            <w:pPr>
+              <w:rPr>
+                <w:lang w:val="en-GB"/>
+              </w:rPr>
+            </w:pPr>
+            <w:r>
+              <w:rPr>
+                <w:lang w:val="en-GB"/>
+              </w:rPr>
+              <w:t>5</w:t>
+            </w:r>
+          </w:p>
+        </w:tc>
+        <w:tc>
+          <w:tcPr>
+            <w:tcW w:w="1563" w:type="dxa"/>
+          </w:tcPr>
+          <w:p>
+            <w:pPr>
+              <w:rPr>
+                <w:lang w:val="en-GB"/>
+              </w:rPr>
+            </w:pPr>
+          </w:p>
+        </w:tc>
+        <w:tc>
+          <w:tcPr>
+            <w:tcW w:w="1125" w:type="dxa"/>
+          </w:tcPr>
+          <w:p>
+            <w:pPr>
+              <w:rPr>
+                <w:lang w:val="en-GB"/>
+              </w:rPr>
+            </w:pPr>
+          </w:p>
+        </w:tc>
+      </w:tr>
+      <w:tr>
+        <w:tc>
+          <w:tcPr>
+            <w:tcW w:w="1796" w:type="dxa"/>
+          </w:tcPr>
+          <w:p>
+            <w:r>
+              <w:t>5</w:t>
+            </w:r>
+          </w:p>
+        </w:tc>
+        <w:tc>
+          <w:tcPr>
+            <w:tcW w:w="3161" w:type="dxa"/>
+          </w:tcPr>
+          <w:p>
+            <w:pPr>
+              <w:rPr>
+                <w:lang w:val="en-GB"/>
+              </w:rPr>
+            </w:pPr>
+          </w:p>
+        </w:tc>
+        <w:tc>
+          <w:tcPr>
+            <w:tcW w:w="1417" w:type="dxa"/>
+          </w:tcPr>
+          <w:p>
+            <w:pPr>
+              <w:rPr>
+                <w:lang w:val="en-GB"/>
+              </w:rPr>
+            </w:pPr>
+          </w:p>
+        </w:tc>
+        <w:tc>
+          <w:tcPr>
+            <w:tcW w:w="1563" w:type="dxa"/>
+          </w:tcPr>
+          <w:p>
+            <w:pPr>
+              <w:rPr>
+                <w:lang w:val="en-GB"/>
+              </w:rPr>
+            </w:pPr>
+          </w:p>
+        </w:tc>
+        <w:tc>
+          <w:tcPr>
+            <w:tcW w:w="1125" w:type="dxa"/>
+          </w:tcPr>
+          <w:p>
+            <w:pPr>
+              <w:rPr>
+                <w:lang w:val="en-GB"/>
+              </w:rPr>
+            </w:pPr>
+          </w:p>
+        </w:tc>
+      </w:tr>
+      <w:tr>
+        <w:tc>
+          <w:tcPr>
+            <w:tcW w:w="1796" w:type="dxa"/>
+          </w:tcPr>
+          <w:p>
+            <w:r>
+              <w:t>6</w:t>
+            </w:r>
+          </w:p>
+        </w:tc>
+        <w:tc>
+          <w:tcPr>
+            <w:tcW w:w="3161" w:type="dxa"/>
+          </w:tcPr>
+          <w:p>
+            <w:pPr>
+              <w:rPr>
+                <w:lang w:val="en-GB"/>
+              </w:rPr>
+            </w:pPr>
+          </w:p>
+        </w:tc>
+        <w:tc>
+          <w:tcPr>
+            <w:tcW w:w="1417" w:type="dxa"/>
+          </w:tcPr>
+          <w:p>
+            <w:pPr>
+              <w:rPr>
+                <w:lang w:val="en-GB"/>
+              </w:rPr>
+            </w:pPr>
+          </w:p>
+        </w:tc>
+        <w:tc>
+          <w:tcPr>
+            <w:tcW w:w="1563" w:type="dxa"/>
+          </w:tcPr>
+          <w:p>
+            <w:pPr>
+              <w:rPr>
+                <w:lang w:val="en-GB"/>
+              </w:rPr>
+            </w:pPr>
+          </w:p>
+        </w:tc>
+        <w:tc>
+          <w:tcPr>
+            <w:tcW w:w="1125" w:type="dxa"/>
+          </w:tcPr>
+          <w:p>
+            <w:pPr>
+              <w:rPr>
+                <w:lang w:val="en-GB"/>
+              </w:rPr>
+            </w:pPr>
+          </w:p>
+        </w:tc>
+      </w:tr>
+      <w:tr>
+        <w:tc>
+          <w:tcPr>
+            <w:tcW w:w="1796" w:type="dxa"/>
+          </w:tcPr>
+          <w:p>
+            <w:pPr>
+              <w:rPr>
+                <w:lang w:val="en-GB"/>
+              </w:rPr>
+            </w:pPr>
+            <w:r>
+              <w:rPr>
+                <w:lang w:val="en-GB"/>
+              </w:rPr>
+              <w:t>7</w:t>
+            </w:r>
+          </w:p>
+        </w:tc>
+        <w:tc>
+          <w:tcPr>
+            <w:tcW w:w="3161" w:type="dxa"/>
+          </w:tcPr>
+          <w:p>
+            <w:pPr>
+              <w:rPr>
+                <w:lang w:val="en-GB"/>
+              </w:rPr>
+            </w:pPr>
+          </w:p>
+        </w:tc>
+        <w:tc>
+          <w:tcPr>
+            <w:tcW w:w="1417" w:type="dxa"/>
+          </w:tcPr>
+          <w:p>
+            <w:pPr>
+              <w:rPr>
+                <w:lang w:val="en-GB"/>
+              </w:rPr>
+            </w:pPr>
+          </w:p>
+        </w:tc>
+        <w:tc>
+          <w:tcPr>
+            <w:tcW w:w="1563" w:type="dxa"/>
+          </w:tcPr>
+          <w:p>
+            <w:pPr>
+              <w:rPr>
+                <w:lang w:val="en-GB"/>
+              </w:rPr>
+            </w:pPr>
+          </w:p>
+        </w:tc>
+        <w:tc>
+          <w:tcPr>
+            <w:tcW w:w="1125" w:type="dxa"/>
+          </w:tcPr>
+          <w:p>
+            <w:pPr>
+              <w:rPr>
+                <w:lang w:val="en-GB"/>
+              </w:rPr>
+            </w:pPr>
           </w:p>
         </w:tc>
       </w:tr>
@@ -3691,7 +4629,7 @@
           <w:lang w:val="en-GB"/>
         </w:rPr>
       </w:pPr>
-      <w:bookmarkStart w:id="6" w:name="_Toc62418878"/>
+      <w:bookmarkStart w:id="7" w:name="_Toc63216544"/>
       <w:r>
         <w:rPr>
           <w:sz w:val="40"/>
@@ -3701,7 +4639,7 @@
         <w:lastRenderedPageBreak/>
         <w:t>Software Requirements</w:t>
       </w:r>
-      <w:bookmarkEnd w:id="6"/>
+      <w:bookmarkEnd w:id="7"/>
     </w:p>
     <w:tbl>
       <w:tblPr>
@@ -4365,7 +5303,7 @@
           <w:lang w:val="en-GB"/>
         </w:rPr>
       </w:pPr>
-      <w:bookmarkStart w:id="7" w:name="_Toc62418879"/>
+      <w:bookmarkStart w:id="8" w:name="_Toc63216545"/>
       <w:r>
         <w:rPr>
           <w:sz w:val="40"/>
@@ -4383,7 +5321,7 @@
         </w:rPr>
         <w:t xml:space="preserve"> design</w:t>
       </w:r>
-      <w:bookmarkEnd w:id="7"/>
+      <w:bookmarkEnd w:id="8"/>
     </w:p>
     <w:p>
       <w:pPr>

</xml_diff>

<commit_message>
created camera follow & installed Universal PR
</commit_message>
<xml_diff>
--- a/Docs/GDD-Ow2DSailing-V0.5.docx
+++ b/Docs/GDD-Ow2DSailing-V0.5.docx
@@ -1098,7 +1098,7 @@
           <w:r>
             <w:fldChar w:fldCharType="separate"/>
           </w:r>
-          <w:hyperlink w:anchor="_Toc63216537" w:history="1">
+          <w:hyperlink w:anchor="_Toc64133647" w:history="1">
             <w:r>
               <w:rPr>
                 <w:rStyle w:val="Hyperlink"/>
@@ -1126,7 +1126,7 @@
                 <w:noProof/>
                 <w:webHidden/>
               </w:rPr>
-              <w:instrText xml:space="preserve"> PAGEREF _Toc63216537 \h </w:instrText>
+              <w:instrText xml:space="preserve"> PAGEREF _Toc64133647 \h </w:instrText>
             </w:r>
             <w:r>
               <w:rPr>
@@ -1169,7 +1169,7 @@
               <w:lang w:eastAsia="nl-NL"/>
             </w:rPr>
           </w:pPr>
-          <w:hyperlink w:anchor="_Toc63216538" w:history="1">
+          <w:hyperlink w:anchor="_Toc64133648" w:history="1">
             <w:r>
               <w:rPr>
                 <w:rStyle w:val="Hyperlink"/>
@@ -1215,7 +1215,7 @@
                 <w:noProof/>
                 <w:webHidden/>
               </w:rPr>
-              <w:instrText xml:space="preserve"> PAGEREF _Toc63216538 \h </w:instrText>
+              <w:instrText xml:space="preserve"> PAGEREF _Toc64133648 \h </w:instrText>
             </w:r>
             <w:r>
               <w:rPr>
@@ -1258,7 +1258,7 @@
               <w:lang w:eastAsia="nl-NL"/>
             </w:rPr>
           </w:pPr>
-          <w:hyperlink w:anchor="_Toc63216539" w:history="1">
+          <w:hyperlink w:anchor="_Toc64133649" w:history="1">
             <w:r>
               <w:rPr>
                 <w:rStyle w:val="Hyperlink"/>
@@ -1285,7 +1285,7 @@
                 <w:noProof/>
                 <w:webHidden/>
               </w:rPr>
-              <w:instrText xml:space="preserve"> PAGEREF _Toc63216539 \h </w:instrText>
+              <w:instrText xml:space="preserve"> PAGEREF _Toc64133649 \h </w:instrText>
             </w:r>
             <w:r>
               <w:rPr>
@@ -1328,7 +1328,7 @@
               <w:lang w:eastAsia="nl-NL"/>
             </w:rPr>
           </w:pPr>
-          <w:hyperlink w:anchor="_Toc63216540" w:history="1">
+          <w:hyperlink w:anchor="_Toc64133650" w:history="1">
             <w:r>
               <w:rPr>
                 <w:rStyle w:val="Hyperlink"/>
@@ -1355,7 +1355,7 @@
                 <w:noProof/>
                 <w:webHidden/>
               </w:rPr>
-              <w:instrText xml:space="preserve"> PAGEREF _Toc63216540 \h </w:instrText>
+              <w:instrText xml:space="preserve"> PAGEREF _Toc64133650 \h </w:instrText>
             </w:r>
             <w:r>
               <w:rPr>
@@ -1398,7 +1398,7 @@
               <w:lang w:eastAsia="nl-NL"/>
             </w:rPr>
           </w:pPr>
-          <w:hyperlink w:anchor="_Toc63216541" w:history="1">
+          <w:hyperlink w:anchor="_Toc64133651" w:history="1">
             <w:r>
               <w:rPr>
                 <w:rStyle w:val="Hyperlink"/>
@@ -1425,7 +1425,7 @@
                 <w:noProof/>
                 <w:webHidden/>
               </w:rPr>
-              <w:instrText xml:space="preserve"> PAGEREF _Toc63216541 \h </w:instrText>
+              <w:instrText xml:space="preserve"> PAGEREF _Toc64133651 \h </w:instrText>
             </w:r>
             <w:r>
               <w:rPr>
@@ -1468,7 +1468,7 @@
               <w:lang w:eastAsia="nl-NL"/>
             </w:rPr>
           </w:pPr>
-          <w:hyperlink w:anchor="_Toc63216542" w:history="1">
+          <w:hyperlink w:anchor="_Toc64133652" w:history="1">
             <w:r>
               <w:rPr>
                 <w:rStyle w:val="Hyperlink"/>
@@ -1496,7 +1496,7 @@
                 <w:noProof/>
                 <w:webHidden/>
               </w:rPr>
-              <w:instrText xml:space="preserve"> PAGEREF _Toc63216542 \h </w:instrText>
+              <w:instrText xml:space="preserve"> PAGEREF _Toc64133652 \h </w:instrText>
             </w:r>
             <w:r>
               <w:rPr>
@@ -1539,7 +1539,7 @@
               <w:lang w:eastAsia="nl-NL"/>
             </w:rPr>
           </w:pPr>
-          <w:hyperlink w:anchor="_Toc63216543" w:history="1">
+          <w:hyperlink w:anchor="_Toc64133653" w:history="1">
             <w:r>
               <w:rPr>
                 <w:rStyle w:val="Hyperlink"/>
@@ -1567,7 +1567,78 @@
                 <w:noProof/>
                 <w:webHidden/>
               </w:rPr>
-              <w:instrText xml:space="preserve"> PAGEREF _Toc63216543 \h </w:instrText>
+              <w:instrText xml:space="preserve"> PAGEREF _Toc64133653 \h </w:instrText>
+            </w:r>
+            <w:r>
+              <w:rPr>
+                <w:noProof/>
+                <w:webHidden/>
+              </w:rPr>
+            </w:r>
+            <w:r>
+              <w:rPr>
+                <w:noProof/>
+                <w:webHidden/>
+              </w:rPr>
+              <w:fldChar w:fldCharType="separate"/>
+            </w:r>
+            <w:r>
+              <w:rPr>
+                <w:noProof/>
+                <w:webHidden/>
+              </w:rPr>
+              <w:t>5</w:t>
+            </w:r>
+            <w:r>
+              <w:rPr>
+                <w:noProof/>
+                <w:webHidden/>
+              </w:rPr>
+              <w:fldChar w:fldCharType="end"/>
+            </w:r>
+          </w:hyperlink>
+        </w:p>
+        <w:p>
+          <w:pPr>
+            <w:pStyle w:val="Inhopg2"/>
+            <w:tabs>
+              <w:tab w:val="right" w:leader="dot" w:pos="9062"/>
+            </w:tabs>
+            <w:rPr>
+              <w:rFonts w:eastAsiaTheme="minorEastAsia"/>
+              <w:noProof/>
+              <w:lang w:eastAsia="nl-NL"/>
+            </w:rPr>
+          </w:pPr>
+          <w:hyperlink w:anchor="_Toc64133654" w:history="1">
+            <w:r>
+              <w:rPr>
+                <w:rStyle w:val="Hyperlink"/>
+                <w:noProof/>
+                <w:lang w:val="en-GB"/>
+              </w:rPr>
+              <w:t>Iteration 4(V0.4)</w:t>
+            </w:r>
+            <w:r>
+              <w:rPr>
+                <w:noProof/>
+                <w:webHidden/>
+              </w:rPr>
+              <w:tab/>
+            </w:r>
+            <w:r>
+              <w:rPr>
+                <w:noProof/>
+                <w:webHidden/>
+              </w:rPr>
+              <w:fldChar w:fldCharType="begin"/>
+            </w:r>
+            <w:r>
+              <w:rPr>
+                <w:noProof/>
+                <w:webHidden/>
+              </w:rPr>
+              <w:instrText xml:space="preserve"> PAGEREF _Toc64133654 \h </w:instrText>
             </w:r>
             <w:r>
               <w:rPr>
@@ -1610,7 +1681,7 @@
               <w:lang w:eastAsia="nl-NL"/>
             </w:rPr>
           </w:pPr>
-          <w:hyperlink w:anchor="_Toc63216544" w:history="1">
+          <w:hyperlink w:anchor="_Toc64133655" w:history="1">
             <w:r>
               <w:rPr>
                 <w:rStyle w:val="Hyperlink"/>
@@ -1638,7 +1709,7 @@
                 <w:noProof/>
                 <w:webHidden/>
               </w:rPr>
-              <w:instrText xml:space="preserve"> PAGEREF _Toc63216544 \h </w:instrText>
+              <w:instrText xml:space="preserve"> PAGEREF _Toc64133655 \h </w:instrText>
             </w:r>
             <w:r>
               <w:rPr>
@@ -1681,7 +1752,7 @@
               <w:lang w:eastAsia="nl-NL"/>
             </w:rPr>
           </w:pPr>
-          <w:hyperlink w:anchor="_Toc63216545" w:history="1">
+          <w:hyperlink w:anchor="_Toc64133656" w:history="1">
             <w:r>
               <w:rPr>
                 <w:rStyle w:val="Hyperlink"/>
@@ -1709,7 +1780,7 @@
                 <w:noProof/>
                 <w:webHidden/>
               </w:rPr>
-              <w:instrText xml:space="preserve"> PAGEREF _Toc63216545 \h </w:instrText>
+              <w:instrText xml:space="preserve"> PAGEREF _Toc64133656 \h </w:instrText>
             </w:r>
             <w:r>
               <w:rPr>
@@ -1767,8 +1838,7 @@
           <w:lang w:val="en-GB"/>
         </w:rPr>
       </w:pPr>
-      <w:bookmarkStart w:id="0" w:name="_Toc63216537"/>
-      <w:proofErr w:type="spellStart"/>
+      <w:bookmarkStart w:id="0" w:name="_Toc64133647"/>
       <w:r>
         <w:rPr>
           <w:sz w:val="40"/>
@@ -1779,7 +1849,6 @@
         <w:t>Inleiding</w:t>
       </w:r>
       <w:bookmarkEnd w:id="0"/>
-      <w:proofErr w:type="spellEnd"/>
     </w:p>
     <w:p>
       <w:pPr>
@@ -1812,25 +1881,7 @@
           <w:szCs w:val="20"/>
           <w:lang w:val="en-GB"/>
         </w:rPr>
-        <w:t xml:space="preserve"> the first idea was a simple ship of the line in an 2D open world </w:t>
-      </w:r>
-      <w:proofErr w:type="spellStart"/>
-      <w:r>
-        <w:rPr>
-          <w:sz w:val="20"/>
-          <w:szCs w:val="20"/>
-          <w:lang w:val="en-GB"/>
-        </w:rPr>
-        <w:t>were</w:t>
-      </w:r>
-      <w:proofErr w:type="spellEnd"/>
-      <w:r>
-        <w:rPr>
-          <w:sz w:val="20"/>
-          <w:szCs w:val="20"/>
-          <w:lang w:val="en-GB"/>
-        </w:rPr>
-        <w:t xml:space="preserve"> it could sail around, attack other ships and explore the world.</w:t>
+        <w:t xml:space="preserve"> the first idea was a simple ship of the line in an 2D open world were it could sail around, attack other ships and explore the world.</w:t>
       </w:r>
     </w:p>
     <w:p>
@@ -1879,7 +1930,7 @@
           <w:lang w:val="en-GB"/>
         </w:rPr>
       </w:pPr>
-      <w:bookmarkStart w:id="1" w:name="_Toc63216538"/>
+      <w:bookmarkStart w:id="1" w:name="_Toc64133648"/>
       <w:r>
         <w:rPr>
           <w:sz w:val="40"/>
@@ -2094,22 +2145,32 @@
         <w:rPr>
           <w:lang w:val="en-GB"/>
         </w:rPr>
-        <w:t xml:space="preserve">: check </w:t>
+        <w:t xml:space="preserve">: </w:t>
       </w:r>
       <w:r>
         <w:rPr>
+          <w:strike/>
+          <w:lang w:val="en-GB"/>
+        </w:rPr>
+        <w:t xml:space="preserve">check </w:t>
+      </w:r>
+      <w:r>
+        <w:rPr>
+          <w:strike/>
           <w:lang w:val="en-GB"/>
         </w:rPr>
         <w:t>the Z rotation of the ship object</w:t>
       </w:r>
       <w:r>
         <w:rPr>
+          <w:strike/>
           <w:lang w:val="en-GB"/>
         </w:rPr>
         <w:t xml:space="preserve"> for an angle in the ship position and change X and Y position based off this</w:t>
       </w:r>
       <w:r>
         <w:rPr>
+          <w:strike/>
           <w:lang w:val="en-GB"/>
         </w:rPr>
         <w:t xml:space="preserve"> indication</w:t>
@@ -2118,7 +2179,37 @@
         <w:rPr>
           <w:lang w:val="en-GB"/>
         </w:rPr>
-        <w:t>.</w:t>
+        <w:t xml:space="preserve"> this has been replaced by a quaternion function.</w:t>
+      </w:r>
+    </w:p>
+    <w:p>
+      <w:pPr>
+        <w:rPr>
+          <w:b/>
+          <w:bCs/>
+          <w:lang w:val="en-GB"/>
+        </w:rPr>
+      </w:pPr>
+      <w:r>
+        <w:rPr>
+          <w:b/>
+          <w:bCs/>
+          <w:lang w:val="en-GB"/>
+        </w:rPr>
+        <w:t>13-02-2021</w:t>
+      </w:r>
+    </w:p>
+    <w:p>
+      <w:pPr>
+        <w:rPr>
+          <w:lang w:val="en-GB"/>
+        </w:rPr>
+      </w:pPr>
+      <w:r>
+        <w:rPr>
+          <w:lang w:val="en-GB"/>
+        </w:rPr>
+        <w:t>When the player is moving his ship, make the camera follow the player position(not rotation) in order to create minimal situational awareness.</w:t>
       </w:r>
     </w:p>
     <w:p>
@@ -2143,7 +2234,7 @@
           <w:szCs w:val="40"/>
         </w:rPr>
       </w:pPr>
-      <w:bookmarkStart w:id="2" w:name="_Toc63216539"/>
+      <w:bookmarkStart w:id="2" w:name="_Toc64133649"/>
       <w:r>
         <w:rPr>
           <w:sz w:val="40"/>
@@ -2197,7 +2288,6 @@
                 <w:szCs w:val="20"/>
               </w:rPr>
             </w:pPr>
-            <w:proofErr w:type="spellStart"/>
             <w:r>
               <w:rPr>
                 <w:sz w:val="20"/>
@@ -2205,7 +2295,6 @@
               </w:rPr>
               <w:t>Description</w:t>
             </w:r>
-            <w:proofErr w:type="spellEnd"/>
           </w:p>
         </w:tc>
         <w:tc>
@@ -2224,7 +2313,21 @@
                 <w:sz w:val="20"/>
                 <w:szCs w:val="20"/>
               </w:rPr>
-              <w:t>Date start &amp; end</w:t>
+              <w:t xml:space="preserve">Date start &amp; </w:t>
+            </w:r>
+            <w:r>
+              <w:rPr>
+                <w:sz w:val="20"/>
+                <w:szCs w:val="20"/>
+              </w:rPr>
+              <w:t xml:space="preserve">date </w:t>
+            </w:r>
+            <w:r>
+              <w:rPr>
+                <w:sz w:val="20"/>
+                <w:szCs w:val="20"/>
+              </w:rPr>
+              <w:t>end</w:t>
             </w:r>
           </w:p>
         </w:tc>
@@ -2266,50 +2369,103 @@
                 <w:sz w:val="20"/>
                 <w:szCs w:val="20"/>
               </w:rPr>
-              <w:t xml:space="preserve">Setting up project </w:t>
-            </w:r>
-            <w:proofErr w:type="spellStart"/>
-            <w:r>
+              <w:t>Setting up project docs.</w:t>
+            </w:r>
+          </w:p>
+        </w:tc>
+        <w:tc>
+          <w:tcPr>
+            <w:tcW w:w="3021" w:type="dxa"/>
+          </w:tcPr>
+          <w:p>
+            <w:pPr>
               <w:rPr>
                 <w:sz w:val="20"/>
                 <w:szCs w:val="20"/>
               </w:rPr>
-              <w:t>docs</w:t>
-            </w:r>
-            <w:proofErr w:type="spellEnd"/>
+            </w:pPr>
             <w:r>
               <w:rPr>
                 <w:sz w:val="20"/>
                 <w:szCs w:val="20"/>
               </w:rPr>
-              <w:t>.</w:t>
-            </w:r>
-          </w:p>
-        </w:tc>
-        <w:tc>
-          <w:tcPr>
-            <w:tcW w:w="3021" w:type="dxa"/>
-          </w:tcPr>
-          <w:p>
-            <w:pPr>
+              <w:t>24-01-2021 ---</w:t>
+            </w:r>
+            <w:r>
               <w:rPr>
                 <w:sz w:val="20"/>
                 <w:szCs w:val="20"/>
               </w:rPr>
-            </w:pPr>
-            <w:r>
+              <w:t xml:space="preserve"> 24-01-2021</w:t>
+            </w:r>
+          </w:p>
+        </w:tc>
+      </w:tr>
+      <w:tr>
+        <w:tc>
+          <w:tcPr>
+            <w:tcW w:w="3020" w:type="dxa"/>
+          </w:tcPr>
+          <w:p>
+            <w:pPr>
               <w:rPr>
                 <w:sz w:val="20"/>
                 <w:szCs w:val="20"/>
               </w:rPr>
-              <w:t>24-01-2021 ---</w:t>
-            </w:r>
+            </w:pPr>
             <w:r>
               <w:rPr>
                 <w:sz w:val="20"/>
                 <w:szCs w:val="20"/>
               </w:rPr>
-              <w:t xml:space="preserve"> 24-01-2021</w:t>
+              <w:t>Iteration 2(V0.2)</w:t>
+            </w:r>
+          </w:p>
+        </w:tc>
+        <w:tc>
+          <w:tcPr>
+            <w:tcW w:w="3021" w:type="dxa"/>
+          </w:tcPr>
+          <w:p>
+            <w:pPr>
+              <w:rPr>
+                <w:sz w:val="20"/>
+                <w:szCs w:val="20"/>
+              </w:rPr>
+            </w:pPr>
+            <w:r>
+              <w:rPr>
+                <w:sz w:val="20"/>
+                <w:szCs w:val="20"/>
+              </w:rPr>
+              <w:t>1st realisation fase</w:t>
+            </w:r>
+          </w:p>
+        </w:tc>
+        <w:tc>
+          <w:tcPr>
+            <w:tcW w:w="3021" w:type="dxa"/>
+          </w:tcPr>
+          <w:p>
+            <w:pPr>
+              <w:rPr>
+                <w:sz w:val="20"/>
+                <w:szCs w:val="20"/>
+              </w:rPr>
+            </w:pPr>
+            <w:r>
+              <w:rPr>
+                <w:sz w:val="20"/>
+                <w:szCs w:val="20"/>
+              </w:rPr>
+              <w:t xml:space="preserve">24-01-2021 --- </w:t>
+            </w:r>
+            <w:r>
+              <w:rPr>
+                <w:sz w:val="20"/>
+                <w:szCs w:val="20"/>
+              </w:rPr>
+              <w:t>03-02-2021</w:t>
             </w:r>
           </w:p>
         </w:tc>
@@ -2331,7 +2487,7 @@
                 <w:sz w:val="20"/>
                 <w:szCs w:val="20"/>
               </w:rPr>
-              <w:t>Iteration 2(V0.2)</w:t>
+              <w:t>Iteration 3(V0.3)</w:t>
             </w:r>
           </w:p>
         </w:tc>
@@ -2351,58 +2507,62 @@
                 <w:sz w:val="20"/>
                 <w:szCs w:val="20"/>
               </w:rPr>
-              <w:t xml:space="preserve">1st </w:t>
-            </w:r>
-            <w:proofErr w:type="spellStart"/>
-            <w:r>
+              <w:t>2nd realisation fase</w:t>
+            </w:r>
+          </w:p>
+        </w:tc>
+        <w:tc>
+          <w:tcPr>
+            <w:tcW w:w="3021" w:type="dxa"/>
+          </w:tcPr>
+          <w:p>
+            <w:pPr>
               <w:rPr>
                 <w:sz w:val="20"/>
                 <w:szCs w:val="20"/>
               </w:rPr>
-              <w:t>realisation</w:t>
-            </w:r>
-            <w:proofErr w:type="spellEnd"/>
+            </w:pPr>
             <w:r>
               <w:rPr>
                 <w:sz w:val="20"/>
                 <w:szCs w:val="20"/>
               </w:rPr>
-              <w:t xml:space="preserve"> fase</w:t>
-            </w:r>
-          </w:p>
-        </w:tc>
-        <w:tc>
-          <w:tcPr>
-            <w:tcW w:w="3021" w:type="dxa"/>
-          </w:tcPr>
-          <w:p>
-            <w:pPr>
+              <w:t xml:space="preserve">04-02-2021 --- </w:t>
+            </w:r>
+            <w:r>
               <w:rPr>
                 <w:sz w:val="20"/>
                 <w:szCs w:val="20"/>
               </w:rPr>
-            </w:pPr>
-            <w:r>
+              <w:t>10-02-2021</w:t>
+            </w:r>
+          </w:p>
+        </w:tc>
+      </w:tr>
+      <w:tr>
+        <w:tc>
+          <w:tcPr>
+            <w:tcW w:w="3020" w:type="dxa"/>
+          </w:tcPr>
+          <w:p>
+            <w:pPr>
               <w:rPr>
                 <w:sz w:val="20"/>
                 <w:szCs w:val="20"/>
               </w:rPr>
-              <w:t xml:space="preserve">24-01-2021 --- </w:t>
-            </w:r>
+            </w:pPr>
             <w:r>
               <w:rPr>
                 <w:sz w:val="20"/>
                 <w:szCs w:val="20"/>
               </w:rPr>
-              <w:t>03-02-2021</w:t>
-            </w:r>
-          </w:p>
-        </w:tc>
-      </w:tr>
-      <w:tr>
-        <w:tc>
-          <w:tcPr>
-            <w:tcW w:w="3020" w:type="dxa"/>
+              <w:t>Iteration 4(V0.4)</w:t>
+            </w:r>
+          </w:p>
+        </w:tc>
+        <w:tc>
+          <w:tcPr>
+            <w:tcW w:w="3021" w:type="dxa"/>
           </w:tcPr>
           <w:p>
             <w:pPr>
@@ -2416,7 +2576,7 @@
                 <w:sz w:val="20"/>
                 <w:szCs w:val="20"/>
               </w:rPr>
-              <w:t>Iteration 3(V0.3)</w:t>
+              <w:t>3rd realisation fase</w:t>
             </w:r>
           </w:p>
         </w:tc>
@@ -2436,85 +2596,8 @@
                 <w:sz w:val="20"/>
                 <w:szCs w:val="20"/>
               </w:rPr>
-              <w:t xml:space="preserve">2nd </w:t>
-            </w:r>
-            <w:proofErr w:type="spellStart"/>
-            <w:r>
-              <w:rPr>
-                <w:sz w:val="20"/>
-                <w:szCs w:val="20"/>
-              </w:rPr>
-              <w:t>realisation</w:t>
-            </w:r>
-            <w:proofErr w:type="spellEnd"/>
-            <w:r>
-              <w:rPr>
-                <w:sz w:val="20"/>
-                <w:szCs w:val="20"/>
-              </w:rPr>
-              <w:t xml:space="preserve"> fase</w:t>
-            </w:r>
-          </w:p>
-        </w:tc>
-        <w:tc>
-          <w:tcPr>
-            <w:tcW w:w="3021" w:type="dxa"/>
-          </w:tcPr>
-          <w:p>
-            <w:pPr>
-              <w:rPr>
-                <w:sz w:val="20"/>
-                <w:szCs w:val="20"/>
-              </w:rPr>
-            </w:pPr>
-            <w:r>
-              <w:rPr>
-                <w:sz w:val="20"/>
-                <w:szCs w:val="20"/>
-              </w:rPr>
-              <w:t xml:space="preserve">04-02-2021 --- </w:t>
-            </w:r>
-          </w:p>
-        </w:tc>
-      </w:tr>
-      <w:tr>
-        <w:tc>
-          <w:tcPr>
-            <w:tcW w:w="3020" w:type="dxa"/>
-          </w:tcPr>
-          <w:p>
-            <w:pPr>
-              <w:rPr>
-                <w:sz w:val="20"/>
-                <w:szCs w:val="20"/>
-              </w:rPr>
-            </w:pPr>
-          </w:p>
-        </w:tc>
-        <w:tc>
-          <w:tcPr>
-            <w:tcW w:w="3021" w:type="dxa"/>
-          </w:tcPr>
-          <w:p>
-            <w:pPr>
-              <w:rPr>
-                <w:sz w:val="20"/>
-                <w:szCs w:val="20"/>
-              </w:rPr>
-            </w:pPr>
-          </w:p>
-        </w:tc>
-        <w:tc>
-          <w:tcPr>
-            <w:tcW w:w="3021" w:type="dxa"/>
-          </w:tcPr>
-          <w:p>
-            <w:pPr>
-              <w:rPr>
-                <w:sz w:val="20"/>
-                <w:szCs w:val="20"/>
-              </w:rPr>
-            </w:pPr>
+              <w:t>13-02-2021 ---</w:t>
+            </w:r>
           </w:p>
         </w:tc>
       </w:tr>
@@ -2533,7 +2616,7 @@
           <w:szCs w:val="40"/>
         </w:rPr>
       </w:pPr>
-      <w:bookmarkStart w:id="3" w:name="_Toc63216540"/>
+      <w:bookmarkStart w:id="3" w:name="_Toc64133650"/>
       <w:r>
         <w:rPr>
           <w:sz w:val="40"/>
@@ -2547,15 +2630,7 @@
           <w:sz w:val="40"/>
           <w:szCs w:val="40"/>
         </w:rPr>
-        <w:t xml:space="preserve"> </w:t>
-      </w:r>
-      <w:proofErr w:type="spellStart"/>
-      <w:r>
-        <w:rPr>
-          <w:sz w:val="40"/>
-          <w:szCs w:val="40"/>
-        </w:rPr>
-        <w:t>Iteration</w:t>
+        <w:t xml:space="preserve"> Iteration</w:t>
       </w:r>
       <w:r>
         <w:rPr>
@@ -2565,14 +2640,13 @@
         <w:t>s</w:t>
       </w:r>
       <w:bookmarkEnd w:id="3"/>
-      <w:proofErr w:type="spellEnd"/>
     </w:p>
     <w:p/>
     <w:p>
       <w:pPr>
         <w:pStyle w:val="Kop2"/>
       </w:pPr>
-      <w:bookmarkStart w:id="4" w:name="_Toc63216541"/>
+      <w:bookmarkStart w:id="4" w:name="_Toc64133651"/>
       <w:r>
         <w:t>Iteration 1(V0.1)</w:t>
       </w:r>
@@ -2598,11 +2672,9 @@
             <w:shd w:val="clear" w:color="auto" w:fill="B4C6E7" w:themeFill="accent1" w:themeFillTint="66"/>
           </w:tcPr>
           <w:p>
-            <w:proofErr w:type="spellStart"/>
             <w:r>
               <w:t>Task</w:t>
             </w:r>
-            <w:proofErr w:type="spellEnd"/>
           </w:p>
         </w:tc>
         <w:tc>
@@ -2611,11 +2683,9 @@
             <w:shd w:val="clear" w:color="auto" w:fill="B4C6E7" w:themeFill="accent1" w:themeFillTint="66"/>
           </w:tcPr>
           <w:p>
-            <w:proofErr w:type="spellStart"/>
             <w:r>
               <w:t>Description</w:t>
             </w:r>
-            <w:proofErr w:type="spellEnd"/>
           </w:p>
         </w:tc>
         <w:tc>
@@ -2718,11 +2788,9 @@
             <w:tcW w:w="1125" w:type="dxa"/>
           </w:tcPr>
           <w:p>
-            <w:proofErr w:type="spellStart"/>
             <w:r>
               <w:t>Done</w:t>
             </w:r>
-            <w:proofErr w:type="spellEnd"/>
           </w:p>
         </w:tc>
       </w:tr>
@@ -3313,19 +3381,12 @@
     </w:tbl>
     <w:p>
       <w:pPr>
+        <w:pStyle w:val="Kop2"/>
         <w:rPr>
           <w:lang w:val="en-GB"/>
         </w:rPr>
       </w:pPr>
-    </w:p>
-    <w:p>
-      <w:pPr>
-        <w:pStyle w:val="Kop2"/>
-        <w:rPr>
-          <w:lang w:val="en-GB"/>
-        </w:rPr>
-      </w:pPr>
-      <w:bookmarkStart w:id="5" w:name="_Toc63216542"/>
+      <w:bookmarkStart w:id="5" w:name="_Toc64133652"/>
       <w:r>
         <w:rPr>
           <w:lang w:val="en-GB"/>
@@ -3354,11 +3415,9 @@
             <w:shd w:val="clear" w:color="auto" w:fill="B4C6E7" w:themeFill="accent1" w:themeFillTint="66"/>
           </w:tcPr>
           <w:p>
-            <w:proofErr w:type="spellStart"/>
             <w:r>
               <w:t>Task</w:t>
             </w:r>
-            <w:proofErr w:type="spellEnd"/>
           </w:p>
         </w:tc>
         <w:tc>
@@ -3367,11 +3426,9 @@
             <w:shd w:val="clear" w:color="auto" w:fill="B4C6E7" w:themeFill="accent1" w:themeFillTint="66"/>
           </w:tcPr>
           <w:p>
-            <w:proofErr w:type="spellStart"/>
             <w:r>
               <w:t>Description</w:t>
             </w:r>
-            <w:proofErr w:type="spellEnd"/>
           </w:p>
         </w:tc>
         <w:tc>
@@ -3462,11 +3519,9 @@
             <w:tcW w:w="1125" w:type="dxa"/>
           </w:tcPr>
           <w:p>
-            <w:proofErr w:type="spellStart"/>
             <w:r>
               <w:t>Done</w:t>
             </w:r>
-            <w:proofErr w:type="spellEnd"/>
           </w:p>
         </w:tc>
       </w:tr>
@@ -4009,19 +4064,12 @@
     </w:tbl>
     <w:p>
       <w:pPr>
+        <w:pStyle w:val="Kop2"/>
         <w:rPr>
           <w:lang w:val="en-GB"/>
         </w:rPr>
       </w:pPr>
-    </w:p>
-    <w:p>
-      <w:pPr>
-        <w:pStyle w:val="Kop2"/>
-        <w:rPr>
-          <w:lang w:val="en-GB"/>
-        </w:rPr>
-      </w:pPr>
-      <w:bookmarkStart w:id="6" w:name="_Toc63216543"/>
+      <w:bookmarkStart w:id="6" w:name="_Toc64133653"/>
       <w:r>
         <w:rPr>
           <w:lang w:val="en-GB"/>
@@ -4050,11 +4098,9 @@
             <w:shd w:val="clear" w:color="auto" w:fill="B4C6E7" w:themeFill="accent1" w:themeFillTint="66"/>
           </w:tcPr>
           <w:p>
-            <w:proofErr w:type="spellStart"/>
             <w:r>
               <w:t>Task</w:t>
             </w:r>
-            <w:proofErr w:type="spellEnd"/>
           </w:p>
         </w:tc>
         <w:tc>
@@ -4063,11 +4109,9 @@
             <w:shd w:val="clear" w:color="auto" w:fill="B4C6E7" w:themeFill="accent1" w:themeFillTint="66"/>
           </w:tcPr>
           <w:p>
-            <w:proofErr w:type="spellStart"/>
             <w:r>
               <w:t>Description</w:t>
             </w:r>
-            <w:proofErr w:type="spellEnd"/>
           </w:p>
         </w:tc>
         <w:tc>
@@ -4147,7 +4191,7 @@
               <w:rPr>
                 <w:lang w:val="en-GB"/>
               </w:rPr>
-              <w:t>5</w:t>
+              <w:t>2</w:t>
             </w:r>
           </w:p>
         </w:tc>
@@ -4161,6 +4205,12 @@
                 <w:lang w:val="en-GB"/>
               </w:rPr>
             </w:pPr>
+            <w:r>
+              <w:rPr>
+                <w:lang w:val="en-GB"/>
+              </w:rPr>
+              <w:t>08-02-2021</w:t>
+            </w:r>
           </w:p>
         </w:tc>
         <w:tc>
@@ -4173,6 +4223,12 @@
                 <w:lang w:val="en-GB"/>
               </w:rPr>
             </w:pPr>
+            <w:r>
+              <w:rPr>
+                <w:lang w:val="en-GB"/>
+              </w:rPr>
+              <w:t>Done</w:t>
+            </w:r>
           </w:p>
         </w:tc>
       </w:tr>
@@ -4219,7 +4275,7 @@
               <w:rPr>
                 <w:lang w:val="en-GB"/>
               </w:rPr>
-              <w:t>5</w:t>
+              <w:t>2</w:t>
             </w:r>
           </w:p>
         </w:tc>
@@ -4233,6 +4289,12 @@
                 <w:lang w:val="en-GB"/>
               </w:rPr>
             </w:pPr>
+            <w:r>
+              <w:rPr>
+                <w:lang w:val="en-GB"/>
+              </w:rPr>
+              <w:t>08-02-2021</w:t>
+            </w:r>
           </w:p>
         </w:tc>
         <w:tc>
@@ -4245,6 +4307,12 @@
                 <w:lang w:val="en-GB"/>
               </w:rPr>
             </w:pPr>
+            <w:r>
+              <w:rPr>
+                <w:lang w:val="en-GB"/>
+              </w:rPr>
+              <w:t>Done</w:t>
+            </w:r>
           </w:p>
         </w:tc>
       </w:tr>
@@ -4303,7 +4371,7 @@
               <w:rPr>
                 <w:lang w:val="en-GB"/>
               </w:rPr>
-              <w:t>5</w:t>
+              <w:t>3</w:t>
             </w:r>
           </w:p>
         </w:tc>
@@ -4317,6 +4385,12 @@
                 <w:lang w:val="en-GB"/>
               </w:rPr>
             </w:pPr>
+            <w:r>
+              <w:rPr>
+                <w:lang w:val="en-GB"/>
+              </w:rPr>
+              <w:t>09-02-2021</w:t>
+            </w:r>
           </w:p>
         </w:tc>
         <w:tc>
@@ -4329,6 +4403,12 @@
                 <w:lang w:val="en-GB"/>
               </w:rPr>
             </w:pPr>
+            <w:r>
+              <w:rPr>
+                <w:lang w:val="en-GB"/>
+              </w:rPr>
+              <w:t>Done</w:t>
+            </w:r>
           </w:p>
         </w:tc>
       </w:tr>
@@ -4401,6 +4481,12 @@
                 <w:lang w:val="en-GB"/>
               </w:rPr>
             </w:pPr>
+            <w:r>
+              <w:rPr>
+                <w:lang w:val="en-GB"/>
+              </w:rPr>
+              <w:t>10-02-2021</w:t>
+            </w:r>
           </w:p>
         </w:tc>
         <w:tc>
@@ -4413,6 +4499,12 @@
                 <w:lang w:val="en-GB"/>
               </w:rPr>
             </w:pPr>
+            <w:r>
+              <w:rPr>
+                <w:lang w:val="en-GB"/>
+              </w:rPr>
+              <w:t>Done</w:t>
+            </w:r>
           </w:p>
         </w:tc>
       </w:tr>
@@ -4437,6 +4529,12 @@
                 <w:lang w:val="en-GB"/>
               </w:rPr>
             </w:pPr>
+            <w:r>
+              <w:rPr>
+                <w:lang w:val="en-GB"/>
+              </w:rPr>
+              <w:t>Write Quaternion rotation script</w:t>
+            </w:r>
           </w:p>
         </w:tc>
         <w:tc>
@@ -4449,6 +4547,12 @@
                 <w:lang w:val="en-GB"/>
               </w:rPr>
             </w:pPr>
+            <w:r>
+              <w:rPr>
+                <w:lang w:val="en-GB"/>
+              </w:rPr>
+              <w:t>5</w:t>
+            </w:r>
           </w:p>
         </w:tc>
         <w:tc>
@@ -4456,11 +4560,15 @@
             <w:tcW w:w="1563" w:type="dxa"/>
           </w:tcPr>
           <w:p>
-            <w:pPr>
-              <w:rPr>
-                <w:lang w:val="en-GB"/>
-              </w:rPr>
-            </w:pPr>
+            <w:r>
+              <w:rPr>
+                <w:lang w:val="en-GB"/>
+              </w:rPr>
+              <w:t>10</w:t>
+            </w:r>
+            <w:r>
+              <w:t>-02-2021</w:t>
+            </w:r>
           </w:p>
         </w:tc>
         <w:tc>
@@ -4473,6 +4581,123 @@
                 <w:lang w:val="en-GB"/>
               </w:rPr>
             </w:pPr>
+            <w:r>
+              <w:rPr>
+                <w:lang w:val="en-GB"/>
+              </w:rPr>
+              <w:t>Done</w:t>
+            </w:r>
+          </w:p>
+        </w:tc>
+      </w:tr>
+    </w:tbl>
+    <w:p>
+      <w:pPr>
+        <w:pStyle w:val="Kop2"/>
+        <w:rPr>
+          <w:lang w:val="en-GB"/>
+        </w:rPr>
+      </w:pPr>
+      <w:bookmarkStart w:id="7" w:name="_Toc64133654"/>
+      <w:r>
+        <w:rPr>
+          <w:lang w:val="en-GB"/>
+        </w:rPr>
+        <w:t xml:space="preserve">Iteration </w:t>
+      </w:r>
+      <w:r>
+        <w:rPr>
+          <w:lang w:val="en-GB"/>
+        </w:rPr>
+        <w:t>4</w:t>
+      </w:r>
+      <w:r>
+        <w:rPr>
+          <w:lang w:val="en-GB"/>
+        </w:rPr>
+        <w:t>(V0.</w:t>
+      </w:r>
+      <w:r>
+        <w:rPr>
+          <w:lang w:val="en-GB"/>
+        </w:rPr>
+        <w:t>4</w:t>
+      </w:r>
+      <w:r>
+        <w:rPr>
+          <w:lang w:val="en-GB"/>
+        </w:rPr>
+        <w:t>)</w:t>
+      </w:r>
+      <w:bookmarkEnd w:id="7"/>
+    </w:p>
+    <w:tbl>
+      <w:tblPr>
+        <w:tblStyle w:val="Tabelraster"/>
+        <w:tblW w:w="0" w:type="auto"/>
+        <w:tblLook w:val="04A0" w:firstRow="1" w:lastRow="0" w:firstColumn="1" w:lastColumn="0" w:noHBand="0" w:noVBand="1"/>
+      </w:tblPr>
+      <w:tblGrid>
+        <w:gridCol w:w="1796"/>
+        <w:gridCol w:w="3161"/>
+        <w:gridCol w:w="1417"/>
+        <w:gridCol w:w="1843"/>
+        <w:gridCol w:w="845"/>
+      </w:tblGrid>
+      <w:tr>
+        <w:tc>
+          <w:tcPr>
+            <w:tcW w:w="1796" w:type="dxa"/>
+            <w:shd w:val="clear" w:color="auto" w:fill="B4C6E7" w:themeFill="accent1" w:themeFillTint="66"/>
+          </w:tcPr>
+          <w:p>
+            <w:r>
+              <w:t>Task</w:t>
+            </w:r>
+          </w:p>
+        </w:tc>
+        <w:tc>
+          <w:tcPr>
+            <w:tcW w:w="3161" w:type="dxa"/>
+            <w:shd w:val="clear" w:color="auto" w:fill="B4C6E7" w:themeFill="accent1" w:themeFillTint="66"/>
+          </w:tcPr>
+          <w:p>
+            <w:r>
+              <w:t>Description</w:t>
+            </w:r>
+          </w:p>
+        </w:tc>
+        <w:tc>
+          <w:tcPr>
+            <w:tcW w:w="1417" w:type="dxa"/>
+            <w:shd w:val="clear" w:color="auto" w:fill="B4C6E7" w:themeFill="accent1" w:themeFillTint="66"/>
+          </w:tcPr>
+          <w:p>
+            <w:r>
+              <w:t>Priority(1 - 5)</w:t>
+            </w:r>
+          </w:p>
+        </w:tc>
+        <w:tc>
+          <w:tcPr>
+            <w:tcW w:w="1843" w:type="dxa"/>
+            <w:shd w:val="clear" w:color="auto" w:fill="B4C6E7" w:themeFill="accent1" w:themeFillTint="66"/>
+          </w:tcPr>
+          <w:p>
+            <w:r>
+              <w:t>Finish Date</w:t>
+            </w:r>
+          </w:p>
+        </w:tc>
+        <w:tc>
+          <w:tcPr>
+            <w:tcW w:w="845" w:type="dxa"/>
+            <w:shd w:val="clear" w:color="auto" w:fill="B4C6E7" w:themeFill="accent1" w:themeFillTint="66"/>
+          </w:tcPr>
+          <w:p>
+            <w:r>
+              <w:t>Status</w:t>
+            </w:r>
           </w:p>
         </w:tc>
       </w:tr>
@@ -4483,7 +4708,7 @@
           </w:tcPr>
           <w:p>
             <w:r>
-              <w:t>6</w:t>
+              <w:t>1</w:t>
             </w:r>
           </w:p>
         </w:tc>
@@ -4497,6 +4722,12 @@
                 <w:lang w:val="en-GB"/>
               </w:rPr>
             </w:pPr>
+            <w:r>
+              <w:rPr>
+                <w:lang w:val="en-GB"/>
+              </w:rPr>
+              <w:t>Write camera follow script</w:t>
+            </w:r>
           </w:p>
         </w:tc>
         <w:tc>
@@ -4509,30 +4740,48 @@
                 <w:lang w:val="en-GB"/>
               </w:rPr>
             </w:pPr>
-          </w:p>
-        </w:tc>
-        <w:tc>
-          <w:tcPr>
-            <w:tcW w:w="1563" w:type="dxa"/>
-          </w:tcPr>
-          <w:p>
-            <w:pPr>
-              <w:rPr>
-                <w:lang w:val="en-GB"/>
-              </w:rPr>
-            </w:pPr>
-          </w:p>
-        </w:tc>
-        <w:tc>
-          <w:tcPr>
-            <w:tcW w:w="1125" w:type="dxa"/>
-          </w:tcPr>
-          <w:p>
-            <w:pPr>
-              <w:rPr>
-                <w:lang w:val="en-GB"/>
-              </w:rPr>
-            </w:pPr>
+            <w:r>
+              <w:rPr>
+                <w:lang w:val="en-GB"/>
+              </w:rPr>
+              <w:t>5</w:t>
+            </w:r>
+          </w:p>
+        </w:tc>
+        <w:tc>
+          <w:tcPr>
+            <w:tcW w:w="1843" w:type="dxa"/>
+          </w:tcPr>
+          <w:p>
+            <w:pPr>
+              <w:rPr>
+                <w:lang w:val="en-GB"/>
+              </w:rPr>
+            </w:pPr>
+            <w:r>
+              <w:rPr>
+                <w:lang w:val="en-GB"/>
+              </w:rPr>
+              <w:t>19:30 13-02-2021</w:t>
+            </w:r>
+          </w:p>
+        </w:tc>
+        <w:tc>
+          <w:tcPr>
+            <w:tcW w:w="845" w:type="dxa"/>
+          </w:tcPr>
+          <w:p>
+            <w:pPr>
+              <w:rPr>
+                <w:lang w:val="en-GB"/>
+              </w:rPr>
+            </w:pPr>
+            <w:r>
+              <w:rPr>
+                <w:lang w:val="en-GB"/>
+              </w:rPr>
+              <w:t>done</w:t>
+            </w:r>
           </w:p>
         </w:tc>
       </w:tr>
@@ -4542,16 +4791,8 @@
             <w:tcW w:w="1796" w:type="dxa"/>
           </w:tcPr>
           <w:p>
-            <w:pPr>
-              <w:rPr>
-                <w:lang w:val="en-GB"/>
-              </w:rPr>
-            </w:pPr>
-            <w:r>
-              <w:rPr>
-                <w:lang w:val="en-GB"/>
-              </w:rPr>
-              <w:t>7</w:t>
+            <w:r>
+              <w:t>2</w:t>
             </w:r>
           </w:p>
         </w:tc>
@@ -4565,6 +4806,12 @@
                 <w:lang w:val="en-GB"/>
               </w:rPr>
             </w:pPr>
+            <w:r>
+              <w:rPr>
+                <w:lang w:val="en-GB"/>
+              </w:rPr>
+              <w:t>get player ship position(x, y)</w:t>
+            </w:r>
           </w:p>
         </w:tc>
         <w:tc>
@@ -4577,23 +4824,239 @@
                 <w:lang w:val="en-GB"/>
               </w:rPr>
             </w:pPr>
-          </w:p>
-        </w:tc>
-        <w:tc>
-          <w:tcPr>
-            <w:tcW w:w="1563" w:type="dxa"/>
-          </w:tcPr>
-          <w:p>
-            <w:pPr>
-              <w:rPr>
-                <w:lang w:val="en-GB"/>
-              </w:rPr>
-            </w:pPr>
-          </w:p>
-        </w:tc>
-        <w:tc>
-          <w:tcPr>
-            <w:tcW w:w="1125" w:type="dxa"/>
+            <w:r>
+              <w:rPr>
+                <w:lang w:val="en-GB"/>
+              </w:rPr>
+              <w:t>5</w:t>
+            </w:r>
+          </w:p>
+        </w:tc>
+        <w:tc>
+          <w:tcPr>
+            <w:tcW w:w="1843" w:type="dxa"/>
+          </w:tcPr>
+          <w:p>
+            <w:pPr>
+              <w:rPr>
+                <w:lang w:val="en-GB"/>
+              </w:rPr>
+            </w:pPr>
+            <w:r>
+              <w:rPr>
+                <w:lang w:val="en-GB"/>
+              </w:rPr>
+              <w:t>19:32 13-02-2021</w:t>
+            </w:r>
+          </w:p>
+        </w:tc>
+        <w:tc>
+          <w:tcPr>
+            <w:tcW w:w="845" w:type="dxa"/>
+          </w:tcPr>
+          <w:p>
+            <w:pPr>
+              <w:rPr>
+                <w:lang w:val="en-GB"/>
+              </w:rPr>
+            </w:pPr>
+            <w:r>
+              <w:rPr>
+                <w:lang w:val="en-GB"/>
+              </w:rPr>
+              <w:t>done</w:t>
+            </w:r>
+          </w:p>
+        </w:tc>
+      </w:tr>
+      <w:tr>
+        <w:tc>
+          <w:tcPr>
+            <w:tcW w:w="1796" w:type="dxa"/>
+          </w:tcPr>
+          <w:p>
+            <w:r>
+              <w:t>3</w:t>
+            </w:r>
+          </w:p>
+        </w:tc>
+        <w:tc>
+          <w:tcPr>
+            <w:tcW w:w="3161" w:type="dxa"/>
+          </w:tcPr>
+          <w:p>
+            <w:pPr>
+              <w:rPr>
+                <w:lang w:val="en-GB"/>
+              </w:rPr>
+            </w:pPr>
+            <w:r>
+              <w:rPr>
+                <w:lang w:val="en-GB"/>
+              </w:rPr>
+              <w:t>Set camera position with player position</w:t>
+            </w:r>
+          </w:p>
+        </w:tc>
+        <w:tc>
+          <w:tcPr>
+            <w:tcW w:w="1417" w:type="dxa"/>
+          </w:tcPr>
+          <w:p>
+            <w:pPr>
+              <w:rPr>
+                <w:lang w:val="en-GB"/>
+              </w:rPr>
+            </w:pPr>
+            <w:r>
+              <w:rPr>
+                <w:lang w:val="en-GB"/>
+              </w:rPr>
+              <w:t>5</w:t>
+            </w:r>
+          </w:p>
+        </w:tc>
+        <w:tc>
+          <w:tcPr>
+            <w:tcW w:w="1843" w:type="dxa"/>
+          </w:tcPr>
+          <w:p>
+            <w:pPr>
+              <w:rPr>
+                <w:lang w:val="en-GB"/>
+              </w:rPr>
+            </w:pPr>
+            <w:r>
+              <w:rPr>
+                <w:lang w:val="en-GB"/>
+              </w:rPr>
+              <w:t>19:47 13-02-2021</w:t>
+            </w:r>
+          </w:p>
+        </w:tc>
+        <w:tc>
+          <w:tcPr>
+            <w:tcW w:w="845" w:type="dxa"/>
+          </w:tcPr>
+          <w:p>
+            <w:pPr>
+              <w:rPr>
+                <w:lang w:val="en-GB"/>
+              </w:rPr>
+            </w:pPr>
+            <w:r>
+              <w:rPr>
+                <w:lang w:val="en-GB"/>
+              </w:rPr>
+              <w:t>done</w:t>
+            </w:r>
+          </w:p>
+        </w:tc>
+      </w:tr>
+      <w:tr>
+        <w:tc>
+          <w:tcPr>
+            <w:tcW w:w="1796" w:type="dxa"/>
+          </w:tcPr>
+          <w:p>
+            <w:r>
+              <w:t>4</w:t>
+            </w:r>
+          </w:p>
+        </w:tc>
+        <w:tc>
+          <w:tcPr>
+            <w:tcW w:w="3161" w:type="dxa"/>
+          </w:tcPr>
+          <w:p>
+            <w:pPr>
+              <w:rPr>
+                <w:lang w:val="en-GB"/>
+              </w:rPr>
+            </w:pPr>
+          </w:p>
+        </w:tc>
+        <w:tc>
+          <w:tcPr>
+            <w:tcW w:w="1417" w:type="dxa"/>
+          </w:tcPr>
+          <w:p>
+            <w:pPr>
+              <w:rPr>
+                <w:lang w:val="en-GB"/>
+              </w:rPr>
+            </w:pPr>
+          </w:p>
+        </w:tc>
+        <w:tc>
+          <w:tcPr>
+            <w:tcW w:w="1843" w:type="dxa"/>
+          </w:tcPr>
+          <w:p>
+            <w:pPr>
+              <w:rPr>
+                <w:lang w:val="en-GB"/>
+              </w:rPr>
+            </w:pPr>
+          </w:p>
+        </w:tc>
+        <w:tc>
+          <w:tcPr>
+            <w:tcW w:w="845" w:type="dxa"/>
+          </w:tcPr>
+          <w:p>
+            <w:pPr>
+              <w:rPr>
+                <w:lang w:val="en-GB"/>
+              </w:rPr>
+            </w:pPr>
+          </w:p>
+        </w:tc>
+      </w:tr>
+      <w:tr>
+        <w:tc>
+          <w:tcPr>
+            <w:tcW w:w="1796" w:type="dxa"/>
+          </w:tcPr>
+          <w:p>
+            <w:r>
+              <w:t>5</w:t>
+            </w:r>
+          </w:p>
+        </w:tc>
+        <w:tc>
+          <w:tcPr>
+            <w:tcW w:w="3161" w:type="dxa"/>
+          </w:tcPr>
+          <w:p>
+            <w:pPr>
+              <w:rPr>
+                <w:lang w:val="en-GB"/>
+              </w:rPr>
+            </w:pPr>
+          </w:p>
+        </w:tc>
+        <w:tc>
+          <w:tcPr>
+            <w:tcW w:w="1417" w:type="dxa"/>
+          </w:tcPr>
+          <w:p>
+            <w:pPr>
+              <w:rPr>
+                <w:lang w:val="en-GB"/>
+              </w:rPr>
+            </w:pPr>
+          </w:p>
+        </w:tc>
+        <w:tc>
+          <w:tcPr>
+            <w:tcW w:w="1843" w:type="dxa"/>
+          </w:tcPr>
+          <w:p/>
+        </w:tc>
+        <w:tc>
+          <w:tcPr>
+            <w:tcW w:w="845" w:type="dxa"/>
           </w:tcPr>
           <w:p>
             <w:pPr>
@@ -4629,7 +5092,7 @@
           <w:lang w:val="en-GB"/>
         </w:rPr>
       </w:pPr>
-      <w:bookmarkStart w:id="7" w:name="_Toc63216544"/>
+      <w:bookmarkStart w:id="8" w:name="_Toc64133655"/>
       <w:r>
         <w:rPr>
           <w:sz w:val="40"/>
@@ -4639,7 +5102,7 @@
         <w:lastRenderedPageBreak/>
         <w:t>Software Requirements</w:t>
       </w:r>
-      <w:bookmarkEnd w:id="7"/>
+      <w:bookmarkEnd w:id="8"/>
     </w:p>
     <w:tbl>
       <w:tblPr>
@@ -5303,7 +5766,7 @@
           <w:lang w:val="en-GB"/>
         </w:rPr>
       </w:pPr>
-      <w:bookmarkStart w:id="8" w:name="_Toc63216545"/>
+      <w:bookmarkStart w:id="9" w:name="_Toc64133656"/>
       <w:r>
         <w:rPr>
           <w:sz w:val="40"/>
@@ -5321,7 +5784,7 @@
         </w:rPr>
         <w:t xml:space="preserve"> design</w:t>
       </w:r>
-      <w:bookmarkEnd w:id="8"/>
+      <w:bookmarkEnd w:id="9"/>
     </w:p>
     <w:p>
       <w:pPr>

</xml_diff>

<commit_message>
finish iteration 4 and start iteration 5(terrain generation)
</commit_message>
<xml_diff>
--- a/Docs/GDD-Ow2DSailing-V0.5.docx
+++ b/Docs/GDD-Ow2DSailing-V0.5.docx
@@ -1098,7 +1098,7 @@
           <w:r>
             <w:fldChar w:fldCharType="separate"/>
           </w:r>
-          <w:hyperlink w:anchor="_Toc64133647" w:history="1">
+          <w:hyperlink w:anchor="_Toc64675531" w:history="1">
             <w:r>
               <w:rPr>
                 <w:rStyle w:val="Hyperlink"/>
@@ -1126,7 +1126,7 @@
                 <w:noProof/>
                 <w:webHidden/>
               </w:rPr>
-              <w:instrText xml:space="preserve"> PAGEREF _Toc64133647 \h </w:instrText>
+              <w:instrText xml:space="preserve"> PAGEREF _Toc64675531 \h </w:instrText>
             </w:r>
             <w:r>
               <w:rPr>
@@ -1169,7 +1169,7 @@
               <w:lang w:eastAsia="nl-NL"/>
             </w:rPr>
           </w:pPr>
-          <w:hyperlink w:anchor="_Toc64133648" w:history="1">
+          <w:hyperlink w:anchor="_Toc64675532" w:history="1">
             <w:r>
               <w:rPr>
                 <w:rStyle w:val="Hyperlink"/>
@@ -1215,7 +1215,7 @@
                 <w:noProof/>
                 <w:webHidden/>
               </w:rPr>
-              <w:instrText xml:space="preserve"> PAGEREF _Toc64133648 \h </w:instrText>
+              <w:instrText xml:space="preserve"> PAGEREF _Toc64675532 \h </w:instrText>
             </w:r>
             <w:r>
               <w:rPr>
@@ -1258,7 +1258,7 @@
               <w:lang w:eastAsia="nl-NL"/>
             </w:rPr>
           </w:pPr>
-          <w:hyperlink w:anchor="_Toc64133649" w:history="1">
+          <w:hyperlink w:anchor="_Toc64675533" w:history="1">
             <w:r>
               <w:rPr>
                 <w:rStyle w:val="Hyperlink"/>
@@ -1285,7 +1285,7 @@
                 <w:noProof/>
                 <w:webHidden/>
               </w:rPr>
-              <w:instrText xml:space="preserve"> PAGEREF _Toc64133649 \h </w:instrText>
+              <w:instrText xml:space="preserve"> PAGEREF _Toc64675533 \h </w:instrText>
             </w:r>
             <w:r>
               <w:rPr>
@@ -1328,7 +1328,7 @@
               <w:lang w:eastAsia="nl-NL"/>
             </w:rPr>
           </w:pPr>
-          <w:hyperlink w:anchor="_Toc64133650" w:history="1">
+          <w:hyperlink w:anchor="_Toc64675534" w:history="1">
             <w:r>
               <w:rPr>
                 <w:rStyle w:val="Hyperlink"/>
@@ -1355,7 +1355,7 @@
                 <w:noProof/>
                 <w:webHidden/>
               </w:rPr>
-              <w:instrText xml:space="preserve"> PAGEREF _Toc64133650 \h </w:instrText>
+              <w:instrText xml:space="preserve"> PAGEREF _Toc64675534 \h </w:instrText>
             </w:r>
             <w:r>
               <w:rPr>
@@ -1398,7 +1398,7 @@
               <w:lang w:eastAsia="nl-NL"/>
             </w:rPr>
           </w:pPr>
-          <w:hyperlink w:anchor="_Toc64133651" w:history="1">
+          <w:hyperlink w:anchor="_Toc64675535" w:history="1">
             <w:r>
               <w:rPr>
                 <w:rStyle w:val="Hyperlink"/>
@@ -1425,7 +1425,7 @@
                 <w:noProof/>
                 <w:webHidden/>
               </w:rPr>
-              <w:instrText xml:space="preserve"> PAGEREF _Toc64133651 \h </w:instrText>
+              <w:instrText xml:space="preserve"> PAGEREF _Toc64675535 \h </w:instrText>
             </w:r>
             <w:r>
               <w:rPr>
@@ -1468,7 +1468,7 @@
               <w:lang w:eastAsia="nl-NL"/>
             </w:rPr>
           </w:pPr>
-          <w:hyperlink w:anchor="_Toc64133652" w:history="1">
+          <w:hyperlink w:anchor="_Toc64675536" w:history="1">
             <w:r>
               <w:rPr>
                 <w:rStyle w:val="Hyperlink"/>
@@ -1496,7 +1496,7 @@
                 <w:noProof/>
                 <w:webHidden/>
               </w:rPr>
-              <w:instrText xml:space="preserve"> PAGEREF _Toc64133652 \h </w:instrText>
+              <w:instrText xml:space="preserve"> PAGEREF _Toc64675536 \h </w:instrText>
             </w:r>
             <w:r>
               <w:rPr>
@@ -1539,7 +1539,7 @@
               <w:lang w:eastAsia="nl-NL"/>
             </w:rPr>
           </w:pPr>
-          <w:hyperlink w:anchor="_Toc64133653" w:history="1">
+          <w:hyperlink w:anchor="_Toc64675537" w:history="1">
             <w:r>
               <w:rPr>
                 <w:rStyle w:val="Hyperlink"/>
@@ -1567,7 +1567,7 @@
                 <w:noProof/>
                 <w:webHidden/>
               </w:rPr>
-              <w:instrText xml:space="preserve"> PAGEREF _Toc64133653 \h </w:instrText>
+              <w:instrText xml:space="preserve"> PAGEREF _Toc64675537 \h </w:instrText>
             </w:r>
             <w:r>
               <w:rPr>
@@ -1610,7 +1610,7 @@
               <w:lang w:eastAsia="nl-NL"/>
             </w:rPr>
           </w:pPr>
-          <w:hyperlink w:anchor="_Toc64133654" w:history="1">
+          <w:hyperlink w:anchor="_Toc64675538" w:history="1">
             <w:r>
               <w:rPr>
                 <w:rStyle w:val="Hyperlink"/>
@@ -1638,7 +1638,7 @@
                 <w:noProof/>
                 <w:webHidden/>
               </w:rPr>
-              <w:instrText xml:space="preserve"> PAGEREF _Toc64133654 \h </w:instrText>
+              <w:instrText xml:space="preserve"> PAGEREF _Toc64675538 \h </w:instrText>
             </w:r>
             <w:r>
               <w:rPr>
@@ -1659,6 +1659,77 @@
                 <w:webHidden/>
               </w:rPr>
               <w:t>5</w:t>
+            </w:r>
+            <w:r>
+              <w:rPr>
+                <w:noProof/>
+                <w:webHidden/>
+              </w:rPr>
+              <w:fldChar w:fldCharType="end"/>
+            </w:r>
+          </w:hyperlink>
+        </w:p>
+        <w:p>
+          <w:pPr>
+            <w:pStyle w:val="Inhopg2"/>
+            <w:tabs>
+              <w:tab w:val="right" w:leader="dot" w:pos="9062"/>
+            </w:tabs>
+            <w:rPr>
+              <w:rFonts w:eastAsiaTheme="minorEastAsia"/>
+              <w:noProof/>
+              <w:lang w:eastAsia="nl-NL"/>
+            </w:rPr>
+          </w:pPr>
+          <w:hyperlink w:anchor="_Toc64675539" w:history="1">
+            <w:r>
+              <w:rPr>
+                <w:rStyle w:val="Hyperlink"/>
+                <w:noProof/>
+                <w:lang w:val="en-GB"/>
+              </w:rPr>
+              <w:t>Iteration 5(V0.5)</w:t>
+            </w:r>
+            <w:r>
+              <w:rPr>
+                <w:noProof/>
+                <w:webHidden/>
+              </w:rPr>
+              <w:tab/>
+            </w:r>
+            <w:r>
+              <w:rPr>
+                <w:noProof/>
+                <w:webHidden/>
+              </w:rPr>
+              <w:fldChar w:fldCharType="begin"/>
+            </w:r>
+            <w:r>
+              <w:rPr>
+                <w:noProof/>
+                <w:webHidden/>
+              </w:rPr>
+              <w:instrText xml:space="preserve"> PAGEREF _Toc64675539 \h </w:instrText>
+            </w:r>
+            <w:r>
+              <w:rPr>
+                <w:noProof/>
+                <w:webHidden/>
+              </w:rPr>
+            </w:r>
+            <w:r>
+              <w:rPr>
+                <w:noProof/>
+                <w:webHidden/>
+              </w:rPr>
+              <w:fldChar w:fldCharType="separate"/>
+            </w:r>
+            <w:r>
+              <w:rPr>
+                <w:noProof/>
+                <w:webHidden/>
+              </w:rPr>
+              <w:t>6</w:t>
             </w:r>
             <w:r>
               <w:rPr>
@@ -1681,7 +1752,7 @@
               <w:lang w:eastAsia="nl-NL"/>
             </w:rPr>
           </w:pPr>
-          <w:hyperlink w:anchor="_Toc64133655" w:history="1">
+          <w:hyperlink w:anchor="_Toc64675540" w:history="1">
             <w:r>
               <w:rPr>
                 <w:rStyle w:val="Hyperlink"/>
@@ -1709,7 +1780,7 @@
                 <w:noProof/>
                 <w:webHidden/>
               </w:rPr>
-              <w:instrText xml:space="preserve"> PAGEREF _Toc64133655 \h </w:instrText>
+              <w:instrText xml:space="preserve"> PAGEREF _Toc64675540 \h </w:instrText>
             </w:r>
             <w:r>
               <w:rPr>
@@ -1729,7 +1800,7 @@
                 <w:noProof/>
                 <w:webHidden/>
               </w:rPr>
-              <w:t>6</w:t>
+              <w:t>7</w:t>
             </w:r>
             <w:r>
               <w:rPr>
@@ -1752,7 +1823,7 @@
               <w:lang w:eastAsia="nl-NL"/>
             </w:rPr>
           </w:pPr>
-          <w:hyperlink w:anchor="_Toc64133656" w:history="1">
+          <w:hyperlink w:anchor="_Toc64675541" w:history="1">
             <w:r>
               <w:rPr>
                 <w:rStyle w:val="Hyperlink"/>
@@ -1780,7 +1851,7 @@
                 <w:noProof/>
                 <w:webHidden/>
               </w:rPr>
-              <w:instrText xml:space="preserve"> PAGEREF _Toc64133656 \h </w:instrText>
+              <w:instrText xml:space="preserve"> PAGEREF _Toc64675541 \h </w:instrText>
             </w:r>
             <w:r>
               <w:rPr>
@@ -1800,7 +1871,7 @@
                 <w:noProof/>
                 <w:webHidden/>
               </w:rPr>
-              <w:t>7</w:t>
+              <w:t>8</w:t>
             </w:r>
             <w:r>
               <w:rPr>
@@ -1838,7 +1909,8 @@
           <w:lang w:val="en-GB"/>
         </w:rPr>
       </w:pPr>
-      <w:bookmarkStart w:id="0" w:name="_Toc64133647"/>
+      <w:bookmarkStart w:id="0" w:name="_Toc64675531"/>
+      <w:proofErr w:type="spellStart"/>
       <w:r>
         <w:rPr>
           <w:sz w:val="40"/>
@@ -1849,6 +1921,7 @@
         <w:t>Inleiding</w:t>
       </w:r>
       <w:bookmarkEnd w:id="0"/>
+      <w:proofErr w:type="spellEnd"/>
     </w:p>
     <w:p>
       <w:pPr>
@@ -1881,7 +1954,25 @@
           <w:szCs w:val="20"/>
           <w:lang w:val="en-GB"/>
         </w:rPr>
-        <w:t xml:space="preserve"> the first idea was a simple ship of the line in an 2D open world were it could sail around, attack other ships and explore the world.</w:t>
+        <w:t xml:space="preserve"> the first idea was a simple ship of the line in an 2D open world </w:t>
+      </w:r>
+      <w:proofErr w:type="spellStart"/>
+      <w:r>
+        <w:rPr>
+          <w:sz w:val="20"/>
+          <w:szCs w:val="20"/>
+          <w:lang w:val="en-GB"/>
+        </w:rPr>
+        <w:t>were</w:t>
+      </w:r>
+      <w:proofErr w:type="spellEnd"/>
+      <w:r>
+        <w:rPr>
+          <w:sz w:val="20"/>
+          <w:szCs w:val="20"/>
+          <w:lang w:val="en-GB"/>
+        </w:rPr>
+        <w:t xml:space="preserve"> it could sail around, attack other ships and explore the world.</w:t>
       </w:r>
     </w:p>
     <w:p>
@@ -1930,7 +2021,7 @@
           <w:lang w:val="en-GB"/>
         </w:rPr>
       </w:pPr>
-      <w:bookmarkStart w:id="1" w:name="_Toc64133648"/>
+      <w:bookmarkStart w:id="1" w:name="_Toc64675532"/>
       <w:r>
         <w:rPr>
           <w:sz w:val="40"/>
@@ -2215,6 +2306,48 @@
     <w:p>
       <w:pPr>
         <w:rPr>
+          <w:b/>
+          <w:bCs/>
+        </w:rPr>
+      </w:pPr>
+      <w:r>
+        <w:rPr>
+          <w:b/>
+          <w:bCs/>
+          <w:lang w:val="en-GB"/>
+        </w:rPr>
+        <w:t>20</w:t>
+      </w:r>
+      <w:r>
+        <w:rPr>
+          <w:b/>
+          <w:bCs/>
+        </w:rPr>
+        <w:t>-02-2021</w:t>
+      </w:r>
+    </w:p>
+    <w:p>
+      <w:pPr>
+        <w:rPr>
+          <w:lang w:val="en-GB"/>
+        </w:rPr>
+      </w:pPr>
+      <w:r>
+        <w:rPr>
+          <w:lang w:val="en-GB"/>
+        </w:rPr>
+        <w:t>The player needs a c</w:t>
+      </w:r>
+      <w:r>
+        <w:rPr>
+          <w:lang w:val="en-GB"/>
+        </w:rPr>
+        <w:t>ertain terrain to move around and maybe even interact with in some way in the future terrain generation will be done through a Perlin noise map to create a random generated world every time. The terrain will be in 3d and mostly consist of island and small land masses. In the future this can be expanded upon to maybe create larger landmasses/ continents.</w:t>
+      </w:r>
+    </w:p>
+    <w:p>
+      <w:pPr>
+        <w:rPr>
           <w:lang w:val="en-GB"/>
         </w:rPr>
       </w:pPr>
@@ -2234,7 +2367,7 @@
           <w:szCs w:val="40"/>
         </w:rPr>
       </w:pPr>
-      <w:bookmarkStart w:id="2" w:name="_Toc64133649"/>
+      <w:bookmarkStart w:id="2" w:name="_Toc64675533"/>
       <w:r>
         <w:rPr>
           <w:sz w:val="40"/>
@@ -2288,6 +2421,7 @@
                 <w:szCs w:val="20"/>
               </w:rPr>
             </w:pPr>
+            <w:proofErr w:type="spellStart"/>
             <w:r>
               <w:rPr>
                 <w:sz w:val="20"/>
@@ -2295,6 +2429,7 @@
               </w:rPr>
               <w:t>Description</w:t>
             </w:r>
+            <w:proofErr w:type="spellEnd"/>
           </w:p>
         </w:tc>
         <w:tc>
@@ -2369,33 +2504,49 @@
                 <w:sz w:val="20"/>
                 <w:szCs w:val="20"/>
               </w:rPr>
-              <w:t>Setting up project docs.</w:t>
-            </w:r>
-          </w:p>
-        </w:tc>
-        <w:tc>
-          <w:tcPr>
-            <w:tcW w:w="3021" w:type="dxa"/>
-          </w:tcPr>
-          <w:p>
-            <w:pPr>
+              <w:t xml:space="preserve">Setting up project </w:t>
+            </w:r>
+            <w:proofErr w:type="spellStart"/>
+            <w:r>
               <w:rPr>
                 <w:sz w:val="20"/>
                 <w:szCs w:val="20"/>
               </w:rPr>
-            </w:pPr>
+              <w:t>docs</w:t>
+            </w:r>
+            <w:proofErr w:type="spellEnd"/>
             <w:r>
               <w:rPr>
                 <w:sz w:val="20"/>
                 <w:szCs w:val="20"/>
               </w:rPr>
-              <w:t>24-01-2021 ---</w:t>
-            </w:r>
-            <w:r>
+              <w:t>.</w:t>
+            </w:r>
+          </w:p>
+        </w:tc>
+        <w:tc>
+          <w:tcPr>
+            <w:tcW w:w="3021" w:type="dxa"/>
+          </w:tcPr>
+          <w:p>
+            <w:pPr>
               <w:rPr>
                 <w:sz w:val="20"/>
                 <w:szCs w:val="20"/>
               </w:rPr>
+            </w:pPr>
+            <w:r>
+              <w:rPr>
+                <w:sz w:val="20"/>
+                <w:szCs w:val="20"/>
+              </w:rPr>
+              <w:t>24-01-2021 ---</w:t>
+            </w:r>
+            <w:r>
+              <w:rPr>
+                <w:sz w:val="20"/>
+                <w:szCs w:val="20"/>
+              </w:rPr>
               <w:t xml:space="preserve"> 24-01-2021</w:t>
             </w:r>
           </w:p>
@@ -2438,33 +2589,49 @@
                 <w:sz w:val="20"/>
                 <w:szCs w:val="20"/>
               </w:rPr>
-              <w:t>1st realisation fase</w:t>
-            </w:r>
-          </w:p>
-        </w:tc>
-        <w:tc>
-          <w:tcPr>
-            <w:tcW w:w="3021" w:type="dxa"/>
-          </w:tcPr>
-          <w:p>
-            <w:pPr>
+              <w:t xml:space="preserve">1st </w:t>
+            </w:r>
+            <w:proofErr w:type="spellStart"/>
+            <w:r>
               <w:rPr>
                 <w:sz w:val="20"/>
                 <w:szCs w:val="20"/>
               </w:rPr>
-            </w:pPr>
+              <w:t>realisation</w:t>
+            </w:r>
+            <w:proofErr w:type="spellEnd"/>
             <w:r>
               <w:rPr>
                 <w:sz w:val="20"/>
                 <w:szCs w:val="20"/>
               </w:rPr>
-              <w:t xml:space="preserve">24-01-2021 --- </w:t>
-            </w:r>
-            <w:r>
+              <w:t xml:space="preserve"> fase</w:t>
+            </w:r>
+          </w:p>
+        </w:tc>
+        <w:tc>
+          <w:tcPr>
+            <w:tcW w:w="3021" w:type="dxa"/>
+          </w:tcPr>
+          <w:p>
+            <w:pPr>
               <w:rPr>
                 <w:sz w:val="20"/>
                 <w:szCs w:val="20"/>
               </w:rPr>
+            </w:pPr>
+            <w:r>
+              <w:rPr>
+                <w:sz w:val="20"/>
+                <w:szCs w:val="20"/>
+              </w:rPr>
+              <w:t xml:space="preserve">24-01-2021 --- </w:t>
+            </w:r>
+            <w:r>
+              <w:rPr>
+                <w:sz w:val="20"/>
+                <w:szCs w:val="20"/>
+              </w:rPr>
               <w:t>03-02-2021</w:t>
             </w:r>
           </w:p>
@@ -2507,33 +2674,49 @@
                 <w:sz w:val="20"/>
                 <w:szCs w:val="20"/>
               </w:rPr>
-              <w:t>2nd realisation fase</w:t>
-            </w:r>
-          </w:p>
-        </w:tc>
-        <w:tc>
-          <w:tcPr>
-            <w:tcW w:w="3021" w:type="dxa"/>
-          </w:tcPr>
-          <w:p>
-            <w:pPr>
+              <w:t xml:space="preserve">2nd </w:t>
+            </w:r>
+            <w:proofErr w:type="spellStart"/>
+            <w:r>
               <w:rPr>
                 <w:sz w:val="20"/>
                 <w:szCs w:val="20"/>
               </w:rPr>
-            </w:pPr>
+              <w:t>realisation</w:t>
+            </w:r>
+            <w:proofErr w:type="spellEnd"/>
             <w:r>
               <w:rPr>
                 <w:sz w:val="20"/>
                 <w:szCs w:val="20"/>
               </w:rPr>
-              <w:t xml:space="preserve">04-02-2021 --- </w:t>
-            </w:r>
-            <w:r>
+              <w:t xml:space="preserve"> fase</w:t>
+            </w:r>
+          </w:p>
+        </w:tc>
+        <w:tc>
+          <w:tcPr>
+            <w:tcW w:w="3021" w:type="dxa"/>
+          </w:tcPr>
+          <w:p>
+            <w:pPr>
               <w:rPr>
                 <w:sz w:val="20"/>
                 <w:szCs w:val="20"/>
               </w:rPr>
+            </w:pPr>
+            <w:r>
+              <w:rPr>
+                <w:sz w:val="20"/>
+                <w:szCs w:val="20"/>
+              </w:rPr>
+              <w:t xml:space="preserve">04-02-2021 --- </w:t>
+            </w:r>
+            <w:r>
+              <w:rPr>
+                <w:sz w:val="20"/>
+                <w:szCs w:val="20"/>
+              </w:rPr>
               <w:t>10-02-2021</w:t>
             </w:r>
           </w:p>
@@ -2576,27 +2759,135 @@
                 <w:sz w:val="20"/>
                 <w:szCs w:val="20"/>
               </w:rPr>
-              <w:t>3rd realisation fase</w:t>
-            </w:r>
-          </w:p>
-        </w:tc>
-        <w:tc>
-          <w:tcPr>
-            <w:tcW w:w="3021" w:type="dxa"/>
-          </w:tcPr>
-          <w:p>
-            <w:pPr>
+              <w:t xml:space="preserve">3rd </w:t>
+            </w:r>
+            <w:proofErr w:type="spellStart"/>
+            <w:r>
               <w:rPr>
                 <w:sz w:val="20"/>
                 <w:szCs w:val="20"/>
               </w:rPr>
-            </w:pPr>
+              <w:t>realisation</w:t>
+            </w:r>
+            <w:proofErr w:type="spellEnd"/>
             <w:r>
               <w:rPr>
                 <w:sz w:val="20"/>
                 <w:szCs w:val="20"/>
               </w:rPr>
+              <w:t xml:space="preserve"> fase</w:t>
+            </w:r>
+          </w:p>
+        </w:tc>
+        <w:tc>
+          <w:tcPr>
+            <w:tcW w:w="3021" w:type="dxa"/>
+          </w:tcPr>
+          <w:p>
+            <w:pPr>
+              <w:rPr>
+                <w:sz w:val="20"/>
+                <w:szCs w:val="20"/>
+              </w:rPr>
+            </w:pPr>
+            <w:r>
+              <w:rPr>
+                <w:sz w:val="20"/>
+                <w:szCs w:val="20"/>
+              </w:rPr>
               <w:t>13-02-2021 ---</w:t>
+            </w:r>
+            <w:r>
+              <w:rPr>
+                <w:sz w:val="20"/>
+                <w:szCs w:val="20"/>
+              </w:rPr>
+              <w:t xml:space="preserve"> 18-02-2021</w:t>
+            </w:r>
+          </w:p>
+        </w:tc>
+      </w:tr>
+      <w:tr>
+        <w:tc>
+          <w:tcPr>
+            <w:tcW w:w="3020" w:type="dxa"/>
+          </w:tcPr>
+          <w:p>
+            <w:pPr>
+              <w:rPr>
+                <w:sz w:val="20"/>
+                <w:szCs w:val="20"/>
+              </w:rPr>
+            </w:pPr>
+            <w:r>
+              <w:rPr>
+                <w:sz w:val="20"/>
+                <w:szCs w:val="20"/>
+              </w:rPr>
+              <w:t>Iteration 5(V0.5)</w:t>
+            </w:r>
+          </w:p>
+        </w:tc>
+        <w:tc>
+          <w:tcPr>
+            <w:tcW w:w="3021" w:type="dxa"/>
+          </w:tcPr>
+          <w:p>
+            <w:pPr>
+              <w:rPr>
+                <w:sz w:val="20"/>
+                <w:szCs w:val="20"/>
+              </w:rPr>
+            </w:pPr>
+            <w:r>
+              <w:rPr>
+                <w:sz w:val="20"/>
+                <w:szCs w:val="20"/>
+              </w:rPr>
+              <w:t>4</w:t>
+            </w:r>
+            <w:r>
+              <w:rPr>
+                <w:sz w:val="20"/>
+                <w:szCs w:val="20"/>
+              </w:rPr>
+              <w:t xml:space="preserve">th </w:t>
+            </w:r>
+            <w:proofErr w:type="spellStart"/>
+            <w:r>
+              <w:rPr>
+                <w:sz w:val="20"/>
+                <w:szCs w:val="20"/>
+              </w:rPr>
+              <w:t>realisation</w:t>
+            </w:r>
+            <w:proofErr w:type="spellEnd"/>
+            <w:r>
+              <w:rPr>
+                <w:sz w:val="20"/>
+                <w:szCs w:val="20"/>
+              </w:rPr>
+              <w:t xml:space="preserve"> fase</w:t>
+            </w:r>
+          </w:p>
+        </w:tc>
+        <w:tc>
+          <w:tcPr>
+            <w:tcW w:w="3021" w:type="dxa"/>
+          </w:tcPr>
+          <w:p>
+            <w:pPr>
+              <w:rPr>
+                <w:sz w:val="20"/>
+                <w:szCs w:val="20"/>
+              </w:rPr>
+            </w:pPr>
+            <w:r>
+              <w:rPr>
+                <w:sz w:val="20"/>
+                <w:szCs w:val="20"/>
+              </w:rPr>
+              <w:t xml:space="preserve">20-02-2021 --- </w:t>
             </w:r>
           </w:p>
         </w:tc>
@@ -2616,7 +2907,7 @@
           <w:szCs w:val="40"/>
         </w:rPr>
       </w:pPr>
-      <w:bookmarkStart w:id="3" w:name="_Toc64133650"/>
+      <w:bookmarkStart w:id="3" w:name="_Toc64675534"/>
       <w:r>
         <w:rPr>
           <w:sz w:val="40"/>
@@ -2630,7 +2921,15 @@
           <w:sz w:val="40"/>
           <w:szCs w:val="40"/>
         </w:rPr>
-        <w:t xml:space="preserve"> Iteration</w:t>
+        <w:t xml:space="preserve"> </w:t>
+      </w:r>
+      <w:proofErr w:type="spellStart"/>
+      <w:r>
+        <w:rPr>
+          <w:sz w:val="40"/>
+          <w:szCs w:val="40"/>
+        </w:rPr>
+        <w:t>Iteration</w:t>
       </w:r>
       <w:r>
         <w:rPr>
@@ -2640,13 +2939,14 @@
         <w:t>s</w:t>
       </w:r>
       <w:bookmarkEnd w:id="3"/>
+      <w:proofErr w:type="spellEnd"/>
     </w:p>
     <w:p/>
     <w:p>
       <w:pPr>
         <w:pStyle w:val="Kop2"/>
       </w:pPr>
-      <w:bookmarkStart w:id="4" w:name="_Toc64133651"/>
+      <w:bookmarkStart w:id="4" w:name="_Toc64675535"/>
       <w:r>
         <w:t>Iteration 1(V0.1)</w:t>
       </w:r>
@@ -2672,9 +2972,11 @@
             <w:shd w:val="clear" w:color="auto" w:fill="B4C6E7" w:themeFill="accent1" w:themeFillTint="66"/>
           </w:tcPr>
           <w:p>
+            <w:proofErr w:type="spellStart"/>
             <w:r>
               <w:t>Task</w:t>
             </w:r>
+            <w:proofErr w:type="spellEnd"/>
           </w:p>
         </w:tc>
         <w:tc>
@@ -2683,9 +2985,11 @@
             <w:shd w:val="clear" w:color="auto" w:fill="B4C6E7" w:themeFill="accent1" w:themeFillTint="66"/>
           </w:tcPr>
           <w:p>
+            <w:proofErr w:type="spellStart"/>
             <w:r>
               <w:t>Description</w:t>
             </w:r>
+            <w:proofErr w:type="spellEnd"/>
           </w:p>
         </w:tc>
         <w:tc>
@@ -2788,9 +3092,11 @@
             <w:tcW w:w="1125" w:type="dxa"/>
           </w:tcPr>
           <w:p>
+            <w:proofErr w:type="spellStart"/>
             <w:r>
               <w:t>Done</w:t>
             </w:r>
+            <w:proofErr w:type="spellEnd"/>
           </w:p>
         </w:tc>
       </w:tr>
@@ -3386,7 +3692,7 @@
           <w:lang w:val="en-GB"/>
         </w:rPr>
       </w:pPr>
-      <w:bookmarkStart w:id="5" w:name="_Toc64133652"/>
+      <w:bookmarkStart w:id="5" w:name="_Toc64675536"/>
       <w:r>
         <w:rPr>
           <w:lang w:val="en-GB"/>
@@ -3415,9 +3721,11 @@
             <w:shd w:val="clear" w:color="auto" w:fill="B4C6E7" w:themeFill="accent1" w:themeFillTint="66"/>
           </w:tcPr>
           <w:p>
+            <w:proofErr w:type="spellStart"/>
             <w:r>
               <w:t>Task</w:t>
             </w:r>
+            <w:proofErr w:type="spellEnd"/>
           </w:p>
         </w:tc>
         <w:tc>
@@ -3426,9 +3734,11 @@
             <w:shd w:val="clear" w:color="auto" w:fill="B4C6E7" w:themeFill="accent1" w:themeFillTint="66"/>
           </w:tcPr>
           <w:p>
+            <w:proofErr w:type="spellStart"/>
             <w:r>
               <w:t>Description</w:t>
             </w:r>
+            <w:proofErr w:type="spellEnd"/>
           </w:p>
         </w:tc>
         <w:tc>
@@ -3519,9 +3829,11 @@
             <w:tcW w:w="1125" w:type="dxa"/>
           </w:tcPr>
           <w:p>
+            <w:proofErr w:type="spellStart"/>
             <w:r>
               <w:t>Done</w:t>
             </w:r>
+            <w:proofErr w:type="spellEnd"/>
           </w:p>
         </w:tc>
       </w:tr>
@@ -4069,7 +4381,7 @@
           <w:lang w:val="en-GB"/>
         </w:rPr>
       </w:pPr>
-      <w:bookmarkStart w:id="6" w:name="_Toc64133653"/>
+      <w:bookmarkStart w:id="6" w:name="_Toc64675537"/>
       <w:r>
         <w:rPr>
           <w:lang w:val="en-GB"/>
@@ -4098,9 +4410,11 @@
             <w:shd w:val="clear" w:color="auto" w:fill="B4C6E7" w:themeFill="accent1" w:themeFillTint="66"/>
           </w:tcPr>
           <w:p>
+            <w:proofErr w:type="spellStart"/>
             <w:r>
               <w:t>Task</w:t>
             </w:r>
+            <w:proofErr w:type="spellEnd"/>
           </w:p>
         </w:tc>
         <w:tc>
@@ -4109,9 +4423,11 @@
             <w:shd w:val="clear" w:color="auto" w:fill="B4C6E7" w:themeFill="accent1" w:themeFillTint="66"/>
           </w:tcPr>
           <w:p>
+            <w:proofErr w:type="spellStart"/>
             <w:r>
               <w:t>Description</w:t>
             </w:r>
+            <w:proofErr w:type="spellEnd"/>
           </w:p>
         </w:tc>
         <w:tc>
@@ -4598,7 +4914,7 @@
           <w:lang w:val="en-GB"/>
         </w:rPr>
       </w:pPr>
-      <w:bookmarkStart w:id="7" w:name="_Toc64133654"/>
+      <w:bookmarkStart w:id="7" w:name="_Toc64675538"/>
       <w:r>
         <w:rPr>
           <w:lang w:val="en-GB"/>
@@ -4651,9 +4967,11 @@
             <w:shd w:val="clear" w:color="auto" w:fill="B4C6E7" w:themeFill="accent1" w:themeFillTint="66"/>
           </w:tcPr>
           <w:p>
+            <w:proofErr w:type="spellStart"/>
             <w:r>
               <w:t>Task</w:t>
             </w:r>
+            <w:proofErr w:type="spellEnd"/>
           </w:p>
         </w:tc>
         <w:tc>
@@ -4662,9 +4980,11 @@
             <w:shd w:val="clear" w:color="auto" w:fill="B4C6E7" w:themeFill="accent1" w:themeFillTint="66"/>
           </w:tcPr>
           <w:p>
+            <w:proofErr w:type="spellStart"/>
             <w:r>
               <w:t>Description</w:t>
             </w:r>
+            <w:proofErr w:type="spellEnd"/>
           </w:p>
         </w:tc>
         <w:tc>
@@ -4953,63 +5273,136 @@
           </w:p>
         </w:tc>
       </w:tr>
+    </w:tbl>
+    <w:p>
+      <w:pPr>
+        <w:rPr>
+          <w:rFonts w:asciiTheme="majorHAnsi" w:eastAsiaTheme="majorEastAsia" w:hAnsiTheme="majorHAnsi" w:cstheme="majorBidi"/>
+          <w:color w:val="2F5496" w:themeColor="accent1" w:themeShade="BF"/>
+          <w:sz w:val="26"/>
+          <w:szCs w:val="26"/>
+          <w:lang w:val="en-GB"/>
+        </w:rPr>
+      </w:pPr>
+      <w:r>
+        <w:rPr>
+          <w:lang w:val="en-GB"/>
+        </w:rPr>
+        <w:br w:type="page"/>
+      </w:r>
+    </w:p>
+    <w:p>
+      <w:pPr>
+        <w:pStyle w:val="Kop2"/>
+        <w:rPr>
+          <w:lang w:val="en-GB"/>
+        </w:rPr>
+      </w:pPr>
+      <w:bookmarkStart w:id="8" w:name="_Toc64675539"/>
+      <w:r>
+        <w:rPr>
+          <w:lang w:val="en-GB"/>
+        </w:rPr>
+        <w:lastRenderedPageBreak/>
+        <w:t xml:space="preserve">Iteration </w:t>
+      </w:r>
+      <w:r>
+        <w:rPr>
+          <w:lang w:val="en-GB"/>
+        </w:rPr>
+        <w:t>5</w:t>
+      </w:r>
+      <w:r>
+        <w:rPr>
+          <w:lang w:val="en-GB"/>
+        </w:rPr>
+        <w:t>(V0.</w:t>
+      </w:r>
+      <w:r>
+        <w:rPr>
+          <w:lang w:val="en-GB"/>
+        </w:rPr>
+        <w:t>5</w:t>
+      </w:r>
+      <w:r>
+        <w:rPr>
+          <w:lang w:val="en-GB"/>
+        </w:rPr>
+        <w:t>)</w:t>
+      </w:r>
+      <w:bookmarkEnd w:id="8"/>
+    </w:p>
+    <w:tbl>
+      <w:tblPr>
+        <w:tblStyle w:val="Tabelraster"/>
+        <w:tblW w:w="0" w:type="auto"/>
+        <w:tblLook w:val="04A0" w:firstRow="1" w:lastRow="0" w:firstColumn="1" w:lastColumn="0" w:noHBand="0" w:noVBand="1"/>
+      </w:tblPr>
+      <w:tblGrid>
+        <w:gridCol w:w="1796"/>
+        <w:gridCol w:w="3161"/>
+        <w:gridCol w:w="1417"/>
+        <w:gridCol w:w="1843"/>
+        <w:gridCol w:w="845"/>
+      </w:tblGrid>
       <w:tr>
         <w:tc>
           <w:tcPr>
             <w:tcW w:w="1796" w:type="dxa"/>
-          </w:tcPr>
-          <w:p>
-            <w:r>
-              <w:t>4</w:t>
-            </w:r>
+            <w:shd w:val="clear" w:color="auto" w:fill="B4C6E7" w:themeFill="accent1" w:themeFillTint="66"/>
+          </w:tcPr>
+          <w:p>
+            <w:proofErr w:type="spellStart"/>
+            <w:r>
+              <w:t>Task</w:t>
+            </w:r>
+            <w:proofErr w:type="spellEnd"/>
           </w:p>
         </w:tc>
         <w:tc>
           <w:tcPr>
             <w:tcW w:w="3161" w:type="dxa"/>
-          </w:tcPr>
-          <w:p>
-            <w:pPr>
-              <w:rPr>
-                <w:lang w:val="en-GB"/>
-              </w:rPr>
-            </w:pPr>
+            <w:shd w:val="clear" w:color="auto" w:fill="B4C6E7" w:themeFill="accent1" w:themeFillTint="66"/>
+          </w:tcPr>
+          <w:p>
+            <w:proofErr w:type="spellStart"/>
+            <w:r>
+              <w:t>Description</w:t>
+            </w:r>
+            <w:proofErr w:type="spellEnd"/>
           </w:p>
         </w:tc>
         <w:tc>
           <w:tcPr>
             <w:tcW w:w="1417" w:type="dxa"/>
-          </w:tcPr>
-          <w:p>
-            <w:pPr>
-              <w:rPr>
-                <w:lang w:val="en-GB"/>
-              </w:rPr>
-            </w:pPr>
+            <w:shd w:val="clear" w:color="auto" w:fill="B4C6E7" w:themeFill="accent1" w:themeFillTint="66"/>
+          </w:tcPr>
+          <w:p>
+            <w:r>
+              <w:t>Priority(1 - 5)</w:t>
+            </w:r>
           </w:p>
         </w:tc>
         <w:tc>
           <w:tcPr>
             <w:tcW w:w="1843" w:type="dxa"/>
-          </w:tcPr>
-          <w:p>
-            <w:pPr>
-              <w:rPr>
-                <w:lang w:val="en-GB"/>
-              </w:rPr>
-            </w:pPr>
+            <w:shd w:val="clear" w:color="auto" w:fill="B4C6E7" w:themeFill="accent1" w:themeFillTint="66"/>
+          </w:tcPr>
+          <w:p>
+            <w:r>
+              <w:t>Finish Date</w:t>
+            </w:r>
           </w:p>
         </w:tc>
         <w:tc>
           <w:tcPr>
             <w:tcW w:w="845" w:type="dxa"/>
-          </w:tcPr>
-          <w:p>
-            <w:pPr>
-              <w:rPr>
-                <w:lang w:val="en-GB"/>
-              </w:rPr>
-            </w:pPr>
+            <w:shd w:val="clear" w:color="auto" w:fill="B4C6E7" w:themeFill="accent1" w:themeFillTint="66"/>
+          </w:tcPr>
+          <w:p>
+            <w:r>
+              <w:t>Status</w:t>
+            </w:r>
           </w:p>
         </w:tc>
       </w:tr>
@@ -5020,12 +5413,84 @@
           </w:tcPr>
           <w:p>
             <w:r>
+              <w:t>1</w:t>
+            </w:r>
+          </w:p>
+        </w:tc>
+        <w:tc>
+          <w:tcPr>
+            <w:tcW w:w="3161" w:type="dxa"/>
+          </w:tcPr>
+          <w:p>
+            <w:pPr>
+              <w:rPr>
+                <w:lang w:val="en-GB"/>
+              </w:rPr>
+            </w:pPr>
+            <w:r>
+              <w:rPr>
+                <w:lang w:val="en-GB"/>
+              </w:rPr>
+              <w:t>Create noise map</w:t>
+            </w:r>
+          </w:p>
+        </w:tc>
+        <w:tc>
+          <w:tcPr>
+            <w:tcW w:w="1417" w:type="dxa"/>
+          </w:tcPr>
+          <w:p>
+            <w:pPr>
+              <w:rPr>
+                <w:lang w:val="en-GB"/>
+              </w:rPr>
+            </w:pPr>
+            <w:r>
+              <w:rPr>
+                <w:lang w:val="en-GB"/>
+              </w:rPr>
               <w:t>5</w:t>
             </w:r>
           </w:p>
         </w:tc>
         <w:tc>
           <w:tcPr>
+            <w:tcW w:w="1843" w:type="dxa"/>
+          </w:tcPr>
+          <w:p>
+            <w:pPr>
+              <w:rPr>
+                <w:lang w:val="en-GB"/>
+              </w:rPr>
+            </w:pPr>
+          </w:p>
+        </w:tc>
+        <w:tc>
+          <w:tcPr>
+            <w:tcW w:w="845" w:type="dxa"/>
+          </w:tcPr>
+          <w:p>
+            <w:pPr>
+              <w:rPr>
+                <w:lang w:val="en-GB"/>
+              </w:rPr>
+            </w:pPr>
+          </w:p>
+        </w:tc>
+      </w:tr>
+      <w:tr>
+        <w:tc>
+          <w:tcPr>
+            <w:tcW w:w="1796" w:type="dxa"/>
+          </w:tcPr>
+          <w:p>
+            <w:r>
+              <w:t>2</w:t>
+            </w:r>
+          </w:p>
+        </w:tc>
+        <w:tc>
+          <w:tcPr>
             <w:tcW w:w="3161" w:type="dxa"/>
           </w:tcPr>
           <w:p>
@@ -5034,6 +5499,12 @@
                 <w:lang w:val="en-GB"/>
               </w:rPr>
             </w:pPr>
+            <w:r>
+              <w:rPr>
+                <w:lang w:val="en-GB"/>
+              </w:rPr>
+              <w:t>Implement octaves</w:t>
+            </w:r>
           </w:p>
         </w:tc>
         <w:tc>
@@ -5046,6 +5517,1250 @@
                 <w:lang w:val="en-GB"/>
               </w:rPr>
             </w:pPr>
+            <w:r>
+              <w:rPr>
+                <w:lang w:val="en-GB"/>
+              </w:rPr>
+              <w:t>5</w:t>
+            </w:r>
+          </w:p>
+        </w:tc>
+        <w:tc>
+          <w:tcPr>
+            <w:tcW w:w="1843" w:type="dxa"/>
+          </w:tcPr>
+          <w:p>
+            <w:pPr>
+              <w:rPr>
+                <w:lang w:val="en-GB"/>
+              </w:rPr>
+            </w:pPr>
+          </w:p>
+        </w:tc>
+        <w:tc>
+          <w:tcPr>
+            <w:tcW w:w="845" w:type="dxa"/>
+          </w:tcPr>
+          <w:p>
+            <w:pPr>
+              <w:rPr>
+                <w:lang w:val="en-GB"/>
+              </w:rPr>
+            </w:pPr>
+          </w:p>
+        </w:tc>
+      </w:tr>
+      <w:tr>
+        <w:tc>
+          <w:tcPr>
+            <w:tcW w:w="1796" w:type="dxa"/>
+          </w:tcPr>
+          <w:p>
+            <w:r>
+              <w:t>3</w:t>
+            </w:r>
+          </w:p>
+        </w:tc>
+        <w:tc>
+          <w:tcPr>
+            <w:tcW w:w="3161" w:type="dxa"/>
+          </w:tcPr>
+          <w:p>
+            <w:pPr>
+              <w:rPr>
+                <w:lang w:val="en-GB"/>
+              </w:rPr>
+            </w:pPr>
+            <w:r>
+              <w:rPr>
+                <w:lang w:val="en-GB"/>
+              </w:rPr>
+              <w:t>Implement colours</w:t>
+            </w:r>
+          </w:p>
+        </w:tc>
+        <w:tc>
+          <w:tcPr>
+            <w:tcW w:w="1417" w:type="dxa"/>
+          </w:tcPr>
+          <w:p>
+            <w:pPr>
+              <w:rPr>
+                <w:lang w:val="en-GB"/>
+              </w:rPr>
+            </w:pPr>
+            <w:r>
+              <w:rPr>
+                <w:lang w:val="en-GB"/>
+              </w:rPr>
+              <w:t>5</w:t>
+            </w:r>
+          </w:p>
+        </w:tc>
+        <w:tc>
+          <w:tcPr>
+            <w:tcW w:w="1843" w:type="dxa"/>
+          </w:tcPr>
+          <w:p>
+            <w:pPr>
+              <w:rPr>
+                <w:lang w:val="en-GB"/>
+              </w:rPr>
+            </w:pPr>
+          </w:p>
+        </w:tc>
+        <w:tc>
+          <w:tcPr>
+            <w:tcW w:w="845" w:type="dxa"/>
+          </w:tcPr>
+          <w:p>
+            <w:pPr>
+              <w:rPr>
+                <w:lang w:val="en-GB"/>
+              </w:rPr>
+            </w:pPr>
+          </w:p>
+        </w:tc>
+      </w:tr>
+      <w:tr>
+        <w:tc>
+          <w:tcPr>
+            <w:tcW w:w="1796" w:type="dxa"/>
+          </w:tcPr>
+          <w:p>
+            <w:r>
+              <w:t>4</w:t>
+            </w:r>
+          </w:p>
+        </w:tc>
+        <w:tc>
+          <w:tcPr>
+            <w:tcW w:w="3161" w:type="dxa"/>
+          </w:tcPr>
+          <w:p>
+            <w:pPr>
+              <w:rPr>
+                <w:lang w:val="en-GB"/>
+              </w:rPr>
+            </w:pPr>
+            <w:r>
+              <w:rPr>
+                <w:lang w:val="en-GB"/>
+              </w:rPr>
+              <w:t>Build mesh</w:t>
+            </w:r>
+          </w:p>
+        </w:tc>
+        <w:tc>
+          <w:tcPr>
+            <w:tcW w:w="1417" w:type="dxa"/>
+          </w:tcPr>
+          <w:p>
+            <w:pPr>
+              <w:rPr>
+                <w:lang w:val="en-GB"/>
+              </w:rPr>
+            </w:pPr>
+            <w:r>
+              <w:rPr>
+                <w:lang w:val="en-GB"/>
+              </w:rPr>
+              <w:t>5</w:t>
+            </w:r>
+          </w:p>
+        </w:tc>
+        <w:tc>
+          <w:tcPr>
+            <w:tcW w:w="1843" w:type="dxa"/>
+          </w:tcPr>
+          <w:p>
+            <w:pPr>
+              <w:rPr>
+                <w:lang w:val="en-GB"/>
+              </w:rPr>
+            </w:pPr>
+          </w:p>
+        </w:tc>
+        <w:tc>
+          <w:tcPr>
+            <w:tcW w:w="845" w:type="dxa"/>
+          </w:tcPr>
+          <w:p>
+            <w:pPr>
+              <w:rPr>
+                <w:lang w:val="en-GB"/>
+              </w:rPr>
+            </w:pPr>
+          </w:p>
+        </w:tc>
+      </w:tr>
+      <w:tr>
+        <w:tc>
+          <w:tcPr>
+            <w:tcW w:w="1796" w:type="dxa"/>
+          </w:tcPr>
+          <w:p>
+            <w:r>
+              <w:t>5</w:t>
+            </w:r>
+          </w:p>
+        </w:tc>
+        <w:tc>
+          <w:tcPr>
+            <w:tcW w:w="3161" w:type="dxa"/>
+          </w:tcPr>
+          <w:p>
+            <w:pPr>
+              <w:rPr>
+                <w:lang w:val="en-GB"/>
+              </w:rPr>
+            </w:pPr>
+            <w:r>
+              <w:rPr>
+                <w:lang w:val="en-GB"/>
+              </w:rPr>
+              <w:t>LOD</w:t>
+            </w:r>
+          </w:p>
+        </w:tc>
+        <w:tc>
+          <w:tcPr>
+            <w:tcW w:w="1417" w:type="dxa"/>
+          </w:tcPr>
+          <w:p>
+            <w:pPr>
+              <w:rPr>
+                <w:lang w:val="en-GB"/>
+              </w:rPr>
+            </w:pPr>
+            <w:r>
+              <w:rPr>
+                <w:lang w:val="en-GB"/>
+              </w:rPr>
+              <w:t>5</w:t>
+            </w:r>
+          </w:p>
+        </w:tc>
+        <w:tc>
+          <w:tcPr>
+            <w:tcW w:w="1843" w:type="dxa"/>
+          </w:tcPr>
+          <w:p/>
+        </w:tc>
+        <w:tc>
+          <w:tcPr>
+            <w:tcW w:w="845" w:type="dxa"/>
+          </w:tcPr>
+          <w:p>
+            <w:pPr>
+              <w:rPr>
+                <w:lang w:val="en-GB"/>
+              </w:rPr>
+            </w:pPr>
+          </w:p>
+        </w:tc>
+      </w:tr>
+      <w:tr>
+        <w:tc>
+          <w:tcPr>
+            <w:tcW w:w="1796" w:type="dxa"/>
+          </w:tcPr>
+          <w:p>
+            <w:r>
+              <w:t>6</w:t>
+            </w:r>
+          </w:p>
+        </w:tc>
+        <w:tc>
+          <w:tcPr>
+            <w:tcW w:w="3161" w:type="dxa"/>
+          </w:tcPr>
+          <w:p>
+            <w:pPr>
+              <w:rPr>
+                <w:lang w:val="en-GB"/>
+              </w:rPr>
+            </w:pPr>
+            <w:r>
+              <w:rPr>
+                <w:lang w:val="en-GB"/>
+              </w:rPr>
+              <w:t>Endless terrain experiment</w:t>
+            </w:r>
+          </w:p>
+        </w:tc>
+        <w:tc>
+          <w:tcPr>
+            <w:tcW w:w="1417" w:type="dxa"/>
+          </w:tcPr>
+          <w:p>
+            <w:pPr>
+              <w:rPr>
+                <w:lang w:val="en-GB"/>
+              </w:rPr>
+            </w:pPr>
+            <w:r>
+              <w:rPr>
+                <w:lang w:val="en-GB"/>
+              </w:rPr>
+              <w:t>5</w:t>
+            </w:r>
+          </w:p>
+        </w:tc>
+        <w:tc>
+          <w:tcPr>
+            <w:tcW w:w="1843" w:type="dxa"/>
+          </w:tcPr>
+          <w:p/>
+        </w:tc>
+        <w:tc>
+          <w:tcPr>
+            <w:tcW w:w="845" w:type="dxa"/>
+          </w:tcPr>
+          <w:p>
+            <w:pPr>
+              <w:rPr>
+                <w:lang w:val="en-GB"/>
+              </w:rPr>
+            </w:pPr>
+          </w:p>
+        </w:tc>
+      </w:tr>
+      <w:tr>
+        <w:tc>
+          <w:tcPr>
+            <w:tcW w:w="1796" w:type="dxa"/>
+          </w:tcPr>
+          <w:p>
+            <w:r>
+              <w:t>7</w:t>
+            </w:r>
+          </w:p>
+        </w:tc>
+        <w:tc>
+          <w:tcPr>
+            <w:tcW w:w="3161" w:type="dxa"/>
+          </w:tcPr>
+          <w:p>
+            <w:pPr>
+              <w:rPr>
+                <w:lang w:val="en-GB"/>
+              </w:rPr>
+            </w:pPr>
+            <w:r>
+              <w:rPr>
+                <w:lang w:val="en-GB"/>
+              </w:rPr>
+              <w:t>threading</w:t>
+            </w:r>
+          </w:p>
+        </w:tc>
+        <w:tc>
+          <w:tcPr>
+            <w:tcW w:w="1417" w:type="dxa"/>
+          </w:tcPr>
+          <w:p>
+            <w:pPr>
+              <w:rPr>
+                <w:lang w:val="en-GB"/>
+              </w:rPr>
+            </w:pPr>
+            <w:r>
+              <w:rPr>
+                <w:lang w:val="en-GB"/>
+              </w:rPr>
+              <w:t>5</w:t>
+            </w:r>
+          </w:p>
+        </w:tc>
+        <w:tc>
+          <w:tcPr>
+            <w:tcW w:w="1843" w:type="dxa"/>
+          </w:tcPr>
+          <w:p/>
+        </w:tc>
+        <w:tc>
+          <w:tcPr>
+            <w:tcW w:w="845" w:type="dxa"/>
+          </w:tcPr>
+          <w:p>
+            <w:pPr>
+              <w:rPr>
+                <w:lang w:val="en-GB"/>
+              </w:rPr>
+            </w:pPr>
+          </w:p>
+        </w:tc>
+      </w:tr>
+      <w:tr>
+        <w:tc>
+          <w:tcPr>
+            <w:tcW w:w="1796" w:type="dxa"/>
+          </w:tcPr>
+          <w:p>
+            <w:r>
+              <w:t>8</w:t>
+            </w:r>
+          </w:p>
+        </w:tc>
+        <w:tc>
+          <w:tcPr>
+            <w:tcW w:w="3161" w:type="dxa"/>
+          </w:tcPr>
+          <w:p>
+            <w:pPr>
+              <w:rPr>
+                <w:lang w:val="en-GB"/>
+              </w:rPr>
+            </w:pPr>
+            <w:r>
+              <w:rPr>
+                <w:lang w:val="en-GB"/>
+              </w:rPr>
+              <w:t>LOD switching</w:t>
+            </w:r>
+          </w:p>
+        </w:tc>
+        <w:tc>
+          <w:tcPr>
+            <w:tcW w:w="1417" w:type="dxa"/>
+          </w:tcPr>
+          <w:p>
+            <w:pPr>
+              <w:rPr>
+                <w:lang w:val="en-GB"/>
+              </w:rPr>
+            </w:pPr>
+            <w:r>
+              <w:rPr>
+                <w:lang w:val="en-GB"/>
+              </w:rPr>
+              <w:t>5</w:t>
+            </w:r>
+          </w:p>
+        </w:tc>
+        <w:tc>
+          <w:tcPr>
+            <w:tcW w:w="1843" w:type="dxa"/>
+          </w:tcPr>
+          <w:p/>
+        </w:tc>
+        <w:tc>
+          <w:tcPr>
+            <w:tcW w:w="845" w:type="dxa"/>
+          </w:tcPr>
+          <w:p>
+            <w:pPr>
+              <w:rPr>
+                <w:lang w:val="en-GB"/>
+              </w:rPr>
+            </w:pPr>
+          </w:p>
+        </w:tc>
+      </w:tr>
+      <w:tr>
+        <w:tc>
+          <w:tcPr>
+            <w:tcW w:w="1796" w:type="dxa"/>
+          </w:tcPr>
+          <w:p>
+            <w:r>
+              <w:t>9</w:t>
+            </w:r>
+          </w:p>
+        </w:tc>
+        <w:tc>
+          <w:tcPr>
+            <w:tcW w:w="3161" w:type="dxa"/>
+          </w:tcPr>
+          <w:p>
+            <w:pPr>
+              <w:rPr>
+                <w:lang w:val="en-GB"/>
+              </w:rPr>
+            </w:pPr>
+            <w:r>
+              <w:rPr>
+                <w:lang w:val="en-GB"/>
+              </w:rPr>
+              <w:t>Seams</w:t>
+            </w:r>
+          </w:p>
+        </w:tc>
+        <w:tc>
+          <w:tcPr>
+            <w:tcW w:w="1417" w:type="dxa"/>
+          </w:tcPr>
+          <w:p>
+            <w:pPr>
+              <w:rPr>
+                <w:lang w:val="en-GB"/>
+              </w:rPr>
+            </w:pPr>
+            <w:r>
+              <w:rPr>
+                <w:lang w:val="en-GB"/>
+              </w:rPr>
+              <w:t>5</w:t>
+            </w:r>
+          </w:p>
+        </w:tc>
+        <w:tc>
+          <w:tcPr>
+            <w:tcW w:w="1843" w:type="dxa"/>
+          </w:tcPr>
+          <w:p/>
+        </w:tc>
+        <w:tc>
+          <w:tcPr>
+            <w:tcW w:w="845" w:type="dxa"/>
+          </w:tcPr>
+          <w:p>
+            <w:pPr>
+              <w:rPr>
+                <w:lang w:val="en-GB"/>
+              </w:rPr>
+            </w:pPr>
+          </w:p>
+        </w:tc>
+      </w:tr>
+      <w:tr>
+        <w:tc>
+          <w:tcPr>
+            <w:tcW w:w="1796" w:type="dxa"/>
+          </w:tcPr>
+          <w:p>
+            <w:r>
+              <w:t>10</w:t>
+            </w:r>
+          </w:p>
+        </w:tc>
+        <w:tc>
+          <w:tcPr>
+            <w:tcW w:w="3161" w:type="dxa"/>
+          </w:tcPr>
+          <w:p>
+            <w:pPr>
+              <w:rPr>
+                <w:lang w:val="en-GB"/>
+              </w:rPr>
+            </w:pPr>
+            <w:r>
+              <w:rPr>
+                <w:lang w:val="en-GB"/>
+              </w:rPr>
+              <w:t xml:space="preserve">Create </w:t>
+            </w:r>
+            <w:r>
+              <w:rPr>
+                <w:lang w:val="en-GB"/>
+              </w:rPr>
+              <w:t>Falloff map</w:t>
+            </w:r>
+          </w:p>
+        </w:tc>
+        <w:tc>
+          <w:tcPr>
+            <w:tcW w:w="1417" w:type="dxa"/>
+          </w:tcPr>
+          <w:p>
+            <w:pPr>
+              <w:rPr>
+                <w:lang w:val="en-GB"/>
+              </w:rPr>
+            </w:pPr>
+            <w:r>
+              <w:rPr>
+                <w:lang w:val="en-GB"/>
+              </w:rPr>
+              <w:t>5</w:t>
+            </w:r>
+          </w:p>
+        </w:tc>
+        <w:tc>
+          <w:tcPr>
+            <w:tcW w:w="1843" w:type="dxa"/>
+          </w:tcPr>
+          <w:p/>
+        </w:tc>
+        <w:tc>
+          <w:tcPr>
+            <w:tcW w:w="845" w:type="dxa"/>
+          </w:tcPr>
+          <w:p>
+            <w:pPr>
+              <w:rPr>
+                <w:lang w:val="en-GB"/>
+              </w:rPr>
+            </w:pPr>
+          </w:p>
+        </w:tc>
+      </w:tr>
+      <w:tr>
+        <w:tc>
+          <w:tcPr>
+            <w:tcW w:w="1796" w:type="dxa"/>
+          </w:tcPr>
+          <w:p>
+            <w:r>
+              <w:t>11</w:t>
+            </w:r>
+          </w:p>
+        </w:tc>
+        <w:tc>
+          <w:tcPr>
+            <w:tcW w:w="3161" w:type="dxa"/>
+          </w:tcPr>
+          <w:p>
+            <w:pPr>
+              <w:rPr>
+                <w:lang w:val="en-GB"/>
+              </w:rPr>
+            </w:pPr>
+            <w:proofErr w:type="spellStart"/>
+            <w:r>
+              <w:rPr>
+                <w:lang w:val="en-GB"/>
+              </w:rPr>
+              <w:t>Normals</w:t>
+            </w:r>
+            <w:proofErr w:type="spellEnd"/>
+          </w:p>
+        </w:tc>
+        <w:tc>
+          <w:tcPr>
+            <w:tcW w:w="1417" w:type="dxa"/>
+          </w:tcPr>
+          <w:p>
+            <w:pPr>
+              <w:rPr>
+                <w:lang w:val="en-GB"/>
+              </w:rPr>
+            </w:pPr>
+            <w:r>
+              <w:rPr>
+                <w:lang w:val="en-GB"/>
+              </w:rPr>
+              <w:t>5</w:t>
+            </w:r>
+          </w:p>
+        </w:tc>
+        <w:tc>
+          <w:tcPr>
+            <w:tcW w:w="1843" w:type="dxa"/>
+          </w:tcPr>
+          <w:p/>
+        </w:tc>
+        <w:tc>
+          <w:tcPr>
+            <w:tcW w:w="845" w:type="dxa"/>
+          </w:tcPr>
+          <w:p>
+            <w:pPr>
+              <w:rPr>
+                <w:lang w:val="en-GB"/>
+              </w:rPr>
+            </w:pPr>
+          </w:p>
+        </w:tc>
+      </w:tr>
+      <w:tr>
+        <w:tc>
+          <w:tcPr>
+            <w:tcW w:w="1796" w:type="dxa"/>
+          </w:tcPr>
+          <w:p>
+            <w:r>
+              <w:t>12</w:t>
+            </w:r>
+          </w:p>
+        </w:tc>
+        <w:tc>
+          <w:tcPr>
+            <w:tcW w:w="3161" w:type="dxa"/>
+          </w:tcPr>
+          <w:p>
+            <w:pPr>
+              <w:rPr>
+                <w:lang w:val="en-GB"/>
+              </w:rPr>
+            </w:pPr>
+            <w:r>
+              <w:rPr>
+                <w:lang w:val="en-GB"/>
+              </w:rPr>
+              <w:t>Colli</w:t>
+            </w:r>
+            <w:r>
+              <w:rPr>
+                <w:lang w:val="en-GB"/>
+              </w:rPr>
+              <w:t>s</w:t>
+            </w:r>
+            <w:r>
+              <w:rPr>
+                <w:lang w:val="en-GB"/>
+              </w:rPr>
+              <w:t>ions</w:t>
+            </w:r>
+          </w:p>
+        </w:tc>
+        <w:tc>
+          <w:tcPr>
+            <w:tcW w:w="1417" w:type="dxa"/>
+          </w:tcPr>
+          <w:p>
+            <w:pPr>
+              <w:rPr>
+                <w:lang w:val="en-GB"/>
+              </w:rPr>
+            </w:pPr>
+            <w:r>
+              <w:rPr>
+                <w:lang w:val="en-GB"/>
+              </w:rPr>
+              <w:t>5</w:t>
+            </w:r>
+          </w:p>
+        </w:tc>
+        <w:tc>
+          <w:tcPr>
+            <w:tcW w:w="1843" w:type="dxa"/>
+          </w:tcPr>
+          <w:p/>
+        </w:tc>
+        <w:tc>
+          <w:tcPr>
+            <w:tcW w:w="845" w:type="dxa"/>
+          </w:tcPr>
+          <w:p>
+            <w:pPr>
+              <w:rPr>
+                <w:lang w:val="en-GB"/>
+              </w:rPr>
+            </w:pPr>
+          </w:p>
+        </w:tc>
+      </w:tr>
+      <w:tr>
+        <w:tc>
+          <w:tcPr>
+            <w:tcW w:w="1796" w:type="dxa"/>
+          </w:tcPr>
+          <w:p>
+            <w:r>
+              <w:t>13</w:t>
+            </w:r>
+          </w:p>
+        </w:tc>
+        <w:tc>
+          <w:tcPr>
+            <w:tcW w:w="3161" w:type="dxa"/>
+          </w:tcPr>
+          <w:p>
+            <w:pPr>
+              <w:rPr>
+                <w:lang w:val="en-GB"/>
+              </w:rPr>
+            </w:pPr>
+            <w:r>
+              <w:rPr>
+                <w:lang w:val="en-GB"/>
+              </w:rPr>
+              <w:t>Flat shading</w:t>
+            </w:r>
+          </w:p>
+        </w:tc>
+        <w:tc>
+          <w:tcPr>
+            <w:tcW w:w="1417" w:type="dxa"/>
+          </w:tcPr>
+          <w:p>
+            <w:pPr>
+              <w:rPr>
+                <w:lang w:val="en-GB"/>
+              </w:rPr>
+            </w:pPr>
+            <w:r>
+              <w:rPr>
+                <w:lang w:val="en-GB"/>
+              </w:rPr>
+              <w:t>5</w:t>
+            </w:r>
+          </w:p>
+        </w:tc>
+        <w:tc>
+          <w:tcPr>
+            <w:tcW w:w="1843" w:type="dxa"/>
+          </w:tcPr>
+          <w:p/>
+        </w:tc>
+        <w:tc>
+          <w:tcPr>
+            <w:tcW w:w="845" w:type="dxa"/>
+          </w:tcPr>
+          <w:p>
+            <w:pPr>
+              <w:rPr>
+                <w:lang w:val="en-GB"/>
+              </w:rPr>
+            </w:pPr>
+          </w:p>
+        </w:tc>
+      </w:tr>
+      <w:tr>
+        <w:tc>
+          <w:tcPr>
+            <w:tcW w:w="1796" w:type="dxa"/>
+          </w:tcPr>
+          <w:p>
+            <w:r>
+              <w:t>14</w:t>
+            </w:r>
+          </w:p>
+        </w:tc>
+        <w:tc>
+          <w:tcPr>
+            <w:tcW w:w="3161" w:type="dxa"/>
+          </w:tcPr>
+          <w:p>
+            <w:pPr>
+              <w:rPr>
+                <w:lang w:val="en-GB"/>
+              </w:rPr>
+            </w:pPr>
+            <w:r>
+              <w:rPr>
+                <w:lang w:val="en-GB"/>
+              </w:rPr>
+              <w:t>Data storage</w:t>
+            </w:r>
+          </w:p>
+        </w:tc>
+        <w:tc>
+          <w:tcPr>
+            <w:tcW w:w="1417" w:type="dxa"/>
+          </w:tcPr>
+          <w:p>
+            <w:pPr>
+              <w:rPr>
+                <w:lang w:val="en-GB"/>
+              </w:rPr>
+            </w:pPr>
+            <w:r>
+              <w:rPr>
+                <w:lang w:val="en-GB"/>
+              </w:rPr>
+              <w:t>5</w:t>
+            </w:r>
+          </w:p>
+        </w:tc>
+        <w:tc>
+          <w:tcPr>
+            <w:tcW w:w="1843" w:type="dxa"/>
+          </w:tcPr>
+          <w:p/>
+        </w:tc>
+        <w:tc>
+          <w:tcPr>
+            <w:tcW w:w="845" w:type="dxa"/>
+          </w:tcPr>
+          <w:p>
+            <w:pPr>
+              <w:rPr>
+                <w:lang w:val="en-GB"/>
+              </w:rPr>
+            </w:pPr>
+          </w:p>
+        </w:tc>
+      </w:tr>
+      <w:tr>
+        <w:tc>
+          <w:tcPr>
+            <w:tcW w:w="1796" w:type="dxa"/>
+          </w:tcPr>
+          <w:p>
+            <w:r>
+              <w:t>15</w:t>
+            </w:r>
+          </w:p>
+        </w:tc>
+        <w:tc>
+          <w:tcPr>
+            <w:tcW w:w="3161" w:type="dxa"/>
+          </w:tcPr>
+          <w:p>
+            <w:pPr>
+              <w:rPr>
+                <w:lang w:val="en-GB"/>
+              </w:rPr>
+            </w:pPr>
+            <w:r>
+              <w:rPr>
+                <w:lang w:val="en-GB"/>
+              </w:rPr>
+              <w:t>Colour shad</w:t>
+            </w:r>
+            <w:r>
+              <w:rPr>
+                <w:lang w:val="en-GB"/>
+              </w:rPr>
+              <w:t>i</w:t>
+            </w:r>
+            <w:r>
+              <w:rPr>
+                <w:lang w:val="en-GB"/>
+              </w:rPr>
+              <w:t>ng</w:t>
+            </w:r>
+          </w:p>
+        </w:tc>
+        <w:tc>
+          <w:tcPr>
+            <w:tcW w:w="1417" w:type="dxa"/>
+          </w:tcPr>
+          <w:p>
+            <w:pPr>
+              <w:rPr>
+                <w:lang w:val="en-GB"/>
+              </w:rPr>
+            </w:pPr>
+            <w:r>
+              <w:rPr>
+                <w:lang w:val="en-GB"/>
+              </w:rPr>
+              <w:t>5</w:t>
+            </w:r>
+          </w:p>
+        </w:tc>
+        <w:tc>
+          <w:tcPr>
+            <w:tcW w:w="1843" w:type="dxa"/>
+          </w:tcPr>
+          <w:p/>
+        </w:tc>
+        <w:tc>
+          <w:tcPr>
+            <w:tcW w:w="845" w:type="dxa"/>
+          </w:tcPr>
+          <w:p>
+            <w:pPr>
+              <w:rPr>
+                <w:lang w:val="en-GB"/>
+              </w:rPr>
+            </w:pPr>
+          </w:p>
+        </w:tc>
+      </w:tr>
+      <w:tr>
+        <w:tc>
+          <w:tcPr>
+            <w:tcW w:w="1796" w:type="dxa"/>
+          </w:tcPr>
+          <w:p>
+            <w:r>
+              <w:t>16</w:t>
+            </w:r>
+          </w:p>
+        </w:tc>
+        <w:tc>
+          <w:tcPr>
+            <w:tcW w:w="3161" w:type="dxa"/>
+          </w:tcPr>
+          <w:p>
+            <w:pPr>
+              <w:rPr>
+                <w:lang w:val="en-GB"/>
+              </w:rPr>
+            </w:pPr>
+            <w:r>
+              <w:rPr>
+                <w:lang w:val="en-GB"/>
+              </w:rPr>
+              <w:t>Texture shading</w:t>
+            </w:r>
+          </w:p>
+        </w:tc>
+        <w:tc>
+          <w:tcPr>
+            <w:tcW w:w="1417" w:type="dxa"/>
+          </w:tcPr>
+          <w:p>
+            <w:pPr>
+              <w:rPr>
+                <w:lang w:val="en-GB"/>
+              </w:rPr>
+            </w:pPr>
+            <w:r>
+              <w:rPr>
+                <w:lang w:val="en-GB"/>
+              </w:rPr>
+              <w:t>5</w:t>
+            </w:r>
+          </w:p>
+        </w:tc>
+        <w:tc>
+          <w:tcPr>
+            <w:tcW w:w="1843" w:type="dxa"/>
+          </w:tcPr>
+          <w:p/>
+        </w:tc>
+        <w:tc>
+          <w:tcPr>
+            <w:tcW w:w="845" w:type="dxa"/>
+          </w:tcPr>
+          <w:p>
+            <w:pPr>
+              <w:rPr>
+                <w:lang w:val="en-GB"/>
+              </w:rPr>
+            </w:pPr>
+          </w:p>
+        </w:tc>
+      </w:tr>
+      <w:tr>
+        <w:tc>
+          <w:tcPr>
+            <w:tcW w:w="1796" w:type="dxa"/>
+          </w:tcPr>
+          <w:p>
+            <w:r>
+              <w:t>17</w:t>
+            </w:r>
+          </w:p>
+        </w:tc>
+        <w:tc>
+          <w:tcPr>
+            <w:tcW w:w="3161" w:type="dxa"/>
+          </w:tcPr>
+          <w:p>
+            <w:pPr>
+              <w:rPr>
+                <w:lang w:val="en-GB"/>
+              </w:rPr>
+            </w:pPr>
+            <w:r>
+              <w:rPr>
+                <w:lang w:val="en-GB"/>
+              </w:rPr>
+              <w:t>optimization</w:t>
+            </w:r>
+          </w:p>
+        </w:tc>
+        <w:tc>
+          <w:tcPr>
+            <w:tcW w:w="1417" w:type="dxa"/>
+          </w:tcPr>
+          <w:p>
+            <w:pPr>
+              <w:rPr>
+                <w:lang w:val="en-GB"/>
+              </w:rPr>
+            </w:pPr>
+            <w:r>
+              <w:rPr>
+                <w:lang w:val="en-GB"/>
+              </w:rPr>
+              <w:t>5</w:t>
+            </w:r>
+          </w:p>
+        </w:tc>
+        <w:tc>
+          <w:tcPr>
+            <w:tcW w:w="1843" w:type="dxa"/>
+          </w:tcPr>
+          <w:p/>
+        </w:tc>
+        <w:tc>
+          <w:tcPr>
+            <w:tcW w:w="845" w:type="dxa"/>
+          </w:tcPr>
+          <w:p>
+            <w:pPr>
+              <w:rPr>
+                <w:lang w:val="en-GB"/>
+              </w:rPr>
+            </w:pPr>
+          </w:p>
+        </w:tc>
+      </w:tr>
+      <w:tr>
+        <w:tc>
+          <w:tcPr>
+            <w:tcW w:w="1796" w:type="dxa"/>
+          </w:tcPr>
+          <w:p>
+            <w:r>
+              <w:t>18</w:t>
+            </w:r>
+          </w:p>
+        </w:tc>
+        <w:tc>
+          <w:tcPr>
+            <w:tcW w:w="3161" w:type="dxa"/>
+          </w:tcPr>
+          <w:p>
+            <w:pPr>
+              <w:rPr>
+                <w:lang w:val="en-GB"/>
+              </w:rPr>
+            </w:pPr>
+            <w:r>
+              <w:rPr>
+                <w:lang w:val="en-GB"/>
+              </w:rPr>
+              <w:t>refactoring</w:t>
+            </w:r>
+          </w:p>
+        </w:tc>
+        <w:tc>
+          <w:tcPr>
+            <w:tcW w:w="1417" w:type="dxa"/>
+          </w:tcPr>
+          <w:p>
+            <w:pPr>
+              <w:rPr>
+                <w:lang w:val="en-GB"/>
+              </w:rPr>
+            </w:pPr>
+            <w:r>
+              <w:rPr>
+                <w:lang w:val="en-GB"/>
+              </w:rPr>
+              <w:t>5</w:t>
+            </w:r>
+          </w:p>
+        </w:tc>
+        <w:tc>
+          <w:tcPr>
+            <w:tcW w:w="1843" w:type="dxa"/>
+          </w:tcPr>
+          <w:p/>
+        </w:tc>
+        <w:tc>
+          <w:tcPr>
+            <w:tcW w:w="845" w:type="dxa"/>
+          </w:tcPr>
+          <w:p>
+            <w:pPr>
+              <w:rPr>
+                <w:lang w:val="en-GB"/>
+              </w:rPr>
+            </w:pPr>
+          </w:p>
+        </w:tc>
+      </w:tr>
+      <w:tr>
+        <w:tc>
+          <w:tcPr>
+            <w:tcW w:w="1796" w:type="dxa"/>
+          </w:tcPr>
+          <w:p>
+            <w:r>
+              <w:t>19</w:t>
+            </w:r>
+          </w:p>
+        </w:tc>
+        <w:tc>
+          <w:tcPr>
+            <w:tcW w:w="3161" w:type="dxa"/>
+          </w:tcPr>
+          <w:p>
+            <w:pPr>
+              <w:rPr>
+                <w:lang w:val="en-GB"/>
+              </w:rPr>
+            </w:pPr>
+            <w:r>
+              <w:rPr>
+                <w:lang w:val="en-GB"/>
+              </w:rPr>
+              <w:t>Fixing gaps</w:t>
+            </w:r>
+          </w:p>
+        </w:tc>
+        <w:tc>
+          <w:tcPr>
+            <w:tcW w:w="1417" w:type="dxa"/>
+          </w:tcPr>
+          <w:p>
+            <w:pPr>
+              <w:rPr>
+                <w:lang w:val="en-GB"/>
+              </w:rPr>
+            </w:pPr>
+            <w:r>
+              <w:rPr>
+                <w:lang w:val="en-GB"/>
+              </w:rPr>
+              <w:t>5</w:t>
+            </w:r>
+          </w:p>
+        </w:tc>
+        <w:tc>
+          <w:tcPr>
+            <w:tcW w:w="1843" w:type="dxa"/>
+          </w:tcPr>
+          <w:p/>
+        </w:tc>
+        <w:tc>
+          <w:tcPr>
+            <w:tcW w:w="845" w:type="dxa"/>
+          </w:tcPr>
+          <w:p>
+            <w:pPr>
+              <w:rPr>
+                <w:lang w:val="en-GB"/>
+              </w:rPr>
+            </w:pPr>
+          </w:p>
+        </w:tc>
+      </w:tr>
+      <w:tr>
+        <w:tc>
+          <w:tcPr>
+            <w:tcW w:w="1796" w:type="dxa"/>
+          </w:tcPr>
+          <w:p>
+            <w:r>
+              <w:t>20</w:t>
+            </w:r>
+          </w:p>
+        </w:tc>
+        <w:tc>
+          <w:tcPr>
+            <w:tcW w:w="3161" w:type="dxa"/>
+          </w:tcPr>
+          <w:p>
+            <w:pPr>
+              <w:rPr>
+                <w:lang w:val="en-GB"/>
+              </w:rPr>
+            </w:pPr>
+            <w:r>
+              <w:rPr>
+                <w:lang w:val="en-GB"/>
+              </w:rPr>
+              <w:t>Implement terrain into game</w:t>
+            </w:r>
+          </w:p>
+        </w:tc>
+        <w:tc>
+          <w:tcPr>
+            <w:tcW w:w="1417" w:type="dxa"/>
+          </w:tcPr>
+          <w:p>
+            <w:pPr>
+              <w:rPr>
+                <w:lang w:val="en-GB"/>
+              </w:rPr>
+            </w:pPr>
+            <w:r>
+              <w:rPr>
+                <w:lang w:val="en-GB"/>
+              </w:rPr>
+              <w:t>5</w:t>
+            </w:r>
           </w:p>
         </w:tc>
         <w:tc>
@@ -5092,7 +6807,7 @@
           <w:lang w:val="en-GB"/>
         </w:rPr>
       </w:pPr>
-      <w:bookmarkStart w:id="8" w:name="_Toc64133655"/>
+      <w:bookmarkStart w:id="9" w:name="_Toc64675540"/>
       <w:r>
         <w:rPr>
           <w:sz w:val="40"/>
@@ -5102,7 +6817,7 @@
         <w:lastRenderedPageBreak/>
         <w:t>Software Requirements</w:t>
       </w:r>
-      <w:bookmarkEnd w:id="8"/>
+      <w:bookmarkEnd w:id="9"/>
     </w:p>
     <w:tbl>
       <w:tblPr>
@@ -5766,7 +7481,7 @@
           <w:lang w:val="en-GB"/>
         </w:rPr>
       </w:pPr>
-      <w:bookmarkStart w:id="9" w:name="_Toc64133656"/>
+      <w:bookmarkStart w:id="10" w:name="_Toc64675541"/>
       <w:r>
         <w:rPr>
           <w:sz w:val="40"/>
@@ -5784,7 +7499,7 @@
         </w:rPr>
         <w:t xml:space="preserve"> design</w:t>
       </w:r>
-      <w:bookmarkEnd w:id="9"/>
+      <w:bookmarkEnd w:id="10"/>
     </w:p>
     <w:p>
       <w:pPr>

</xml_diff>

<commit_message>
created noise map through code and implemented octaves to the noise map
</commit_message>
<xml_diff>
--- a/Docs/GDD-Ow2DSailing-V0.5.docx
+++ b/Docs/GDD-Ow2DSailing-V0.5.docx
@@ -1910,7 +1910,6 @@
         </w:rPr>
       </w:pPr>
       <w:bookmarkStart w:id="0" w:name="_Toc64675531"/>
-      <w:proofErr w:type="spellStart"/>
       <w:r>
         <w:rPr>
           <w:sz w:val="40"/>
@@ -1921,7 +1920,6 @@
         <w:t>Inleiding</w:t>
       </w:r>
       <w:bookmarkEnd w:id="0"/>
-      <w:proofErr w:type="spellEnd"/>
     </w:p>
     <w:p>
       <w:pPr>
@@ -1954,25 +1952,7 @@
           <w:szCs w:val="20"/>
           <w:lang w:val="en-GB"/>
         </w:rPr>
-        <w:t xml:space="preserve"> the first idea was a simple ship of the line in an 2D open world </w:t>
-      </w:r>
-      <w:proofErr w:type="spellStart"/>
-      <w:r>
-        <w:rPr>
-          <w:sz w:val="20"/>
-          <w:szCs w:val="20"/>
-          <w:lang w:val="en-GB"/>
-        </w:rPr>
-        <w:t>were</w:t>
-      </w:r>
-      <w:proofErr w:type="spellEnd"/>
-      <w:r>
-        <w:rPr>
-          <w:sz w:val="20"/>
-          <w:szCs w:val="20"/>
-          <w:lang w:val="en-GB"/>
-        </w:rPr>
-        <w:t xml:space="preserve"> it could sail around, attack other ships and explore the world.</w:t>
+        <w:t xml:space="preserve"> the first idea was a simple ship of the line in an 2D open world were it could sail around, attack other ships and explore the world.</w:t>
       </w:r>
     </w:p>
     <w:p>
@@ -2308,6 +2288,7 @@
         <w:rPr>
           <w:b/>
           <w:bCs/>
+          <w:lang w:val="en-GB"/>
         </w:rPr>
       </w:pPr>
       <w:r>
@@ -2322,6 +2303,7 @@
         <w:rPr>
           <w:b/>
           <w:bCs/>
+          <w:lang w:val="en-GB"/>
         </w:rPr>
         <w:t>-02-2021</w:t>
       </w:r>
@@ -2421,7 +2403,6 @@
                 <w:szCs w:val="20"/>
               </w:rPr>
             </w:pPr>
-            <w:proofErr w:type="spellStart"/>
             <w:r>
               <w:rPr>
                 <w:sz w:val="20"/>
@@ -2429,7 +2410,6 @@
               </w:rPr>
               <w:t>Description</w:t>
             </w:r>
-            <w:proofErr w:type="spellEnd"/>
           </w:p>
         </w:tc>
         <w:tc>
@@ -2504,50 +2484,103 @@
                 <w:sz w:val="20"/>
                 <w:szCs w:val="20"/>
               </w:rPr>
-              <w:t xml:space="preserve">Setting up project </w:t>
-            </w:r>
-            <w:proofErr w:type="spellStart"/>
-            <w:r>
+              <w:t>Setting up project docs.</w:t>
+            </w:r>
+          </w:p>
+        </w:tc>
+        <w:tc>
+          <w:tcPr>
+            <w:tcW w:w="3021" w:type="dxa"/>
+          </w:tcPr>
+          <w:p>
+            <w:pPr>
               <w:rPr>
                 <w:sz w:val="20"/>
                 <w:szCs w:val="20"/>
               </w:rPr>
-              <w:t>docs</w:t>
-            </w:r>
-            <w:proofErr w:type="spellEnd"/>
+            </w:pPr>
             <w:r>
               <w:rPr>
                 <w:sz w:val="20"/>
                 <w:szCs w:val="20"/>
               </w:rPr>
-              <w:t>.</w:t>
-            </w:r>
-          </w:p>
-        </w:tc>
-        <w:tc>
-          <w:tcPr>
-            <w:tcW w:w="3021" w:type="dxa"/>
-          </w:tcPr>
-          <w:p>
-            <w:pPr>
+              <w:t>24-01-2021 ---</w:t>
+            </w:r>
+            <w:r>
               <w:rPr>
                 <w:sz w:val="20"/>
                 <w:szCs w:val="20"/>
               </w:rPr>
-            </w:pPr>
-            <w:r>
+              <w:t xml:space="preserve"> 24-01-2021</w:t>
+            </w:r>
+          </w:p>
+        </w:tc>
+      </w:tr>
+      <w:tr>
+        <w:tc>
+          <w:tcPr>
+            <w:tcW w:w="3020" w:type="dxa"/>
+          </w:tcPr>
+          <w:p>
+            <w:pPr>
               <w:rPr>
                 <w:sz w:val="20"/>
                 <w:szCs w:val="20"/>
               </w:rPr>
-              <w:t>24-01-2021 ---</w:t>
-            </w:r>
+            </w:pPr>
             <w:r>
               <w:rPr>
                 <w:sz w:val="20"/>
                 <w:szCs w:val="20"/>
               </w:rPr>
-              <w:t xml:space="preserve"> 24-01-2021</w:t>
+              <w:t>Iteration 2(V0.2)</w:t>
+            </w:r>
+          </w:p>
+        </w:tc>
+        <w:tc>
+          <w:tcPr>
+            <w:tcW w:w="3021" w:type="dxa"/>
+          </w:tcPr>
+          <w:p>
+            <w:pPr>
+              <w:rPr>
+                <w:sz w:val="20"/>
+                <w:szCs w:val="20"/>
+              </w:rPr>
+            </w:pPr>
+            <w:r>
+              <w:rPr>
+                <w:sz w:val="20"/>
+                <w:szCs w:val="20"/>
+              </w:rPr>
+              <w:t>1st realisation fase</w:t>
+            </w:r>
+          </w:p>
+        </w:tc>
+        <w:tc>
+          <w:tcPr>
+            <w:tcW w:w="3021" w:type="dxa"/>
+          </w:tcPr>
+          <w:p>
+            <w:pPr>
+              <w:rPr>
+                <w:sz w:val="20"/>
+                <w:szCs w:val="20"/>
+              </w:rPr>
+            </w:pPr>
+            <w:r>
+              <w:rPr>
+                <w:sz w:val="20"/>
+                <w:szCs w:val="20"/>
+              </w:rPr>
+              <w:t xml:space="preserve">24-01-2021 --- </w:t>
+            </w:r>
+            <w:r>
+              <w:rPr>
+                <w:sz w:val="20"/>
+                <w:szCs w:val="20"/>
+              </w:rPr>
+              <w:t>03-02-2021</w:t>
             </w:r>
           </w:p>
         </w:tc>
@@ -2569,7 +2602,7 @@
                 <w:sz w:val="20"/>
                 <w:szCs w:val="20"/>
               </w:rPr>
-              <w:t>Iteration 2(V0.2)</w:t>
+              <w:t>Iteration 3(V0.3)</w:t>
             </w:r>
           </w:p>
         </w:tc>
@@ -2589,50 +2622,103 @@
                 <w:sz w:val="20"/>
                 <w:szCs w:val="20"/>
               </w:rPr>
-              <w:t xml:space="preserve">1st </w:t>
-            </w:r>
-            <w:proofErr w:type="spellStart"/>
-            <w:r>
+              <w:t>2nd realisation fase</w:t>
+            </w:r>
+          </w:p>
+        </w:tc>
+        <w:tc>
+          <w:tcPr>
+            <w:tcW w:w="3021" w:type="dxa"/>
+          </w:tcPr>
+          <w:p>
+            <w:pPr>
               <w:rPr>
                 <w:sz w:val="20"/>
                 <w:szCs w:val="20"/>
               </w:rPr>
-              <w:t>realisation</w:t>
-            </w:r>
-            <w:proofErr w:type="spellEnd"/>
+            </w:pPr>
             <w:r>
               <w:rPr>
                 <w:sz w:val="20"/>
                 <w:szCs w:val="20"/>
               </w:rPr>
-              <w:t xml:space="preserve"> fase</w:t>
-            </w:r>
-          </w:p>
-        </w:tc>
-        <w:tc>
-          <w:tcPr>
-            <w:tcW w:w="3021" w:type="dxa"/>
-          </w:tcPr>
-          <w:p>
-            <w:pPr>
+              <w:t xml:space="preserve">04-02-2021 --- </w:t>
+            </w:r>
+            <w:r>
               <w:rPr>
                 <w:sz w:val="20"/>
                 <w:szCs w:val="20"/>
               </w:rPr>
-            </w:pPr>
-            <w:r>
+              <w:t>10-02-2021</w:t>
+            </w:r>
+          </w:p>
+        </w:tc>
+      </w:tr>
+      <w:tr>
+        <w:tc>
+          <w:tcPr>
+            <w:tcW w:w="3020" w:type="dxa"/>
+          </w:tcPr>
+          <w:p>
+            <w:pPr>
               <w:rPr>
                 <w:sz w:val="20"/>
                 <w:szCs w:val="20"/>
               </w:rPr>
-              <w:t xml:space="preserve">24-01-2021 --- </w:t>
-            </w:r>
+            </w:pPr>
             <w:r>
               <w:rPr>
                 <w:sz w:val="20"/>
                 <w:szCs w:val="20"/>
               </w:rPr>
-              <w:t>03-02-2021</w:t>
+              <w:t>Iteration 4(V0.4)</w:t>
+            </w:r>
+          </w:p>
+        </w:tc>
+        <w:tc>
+          <w:tcPr>
+            <w:tcW w:w="3021" w:type="dxa"/>
+          </w:tcPr>
+          <w:p>
+            <w:pPr>
+              <w:rPr>
+                <w:sz w:val="20"/>
+                <w:szCs w:val="20"/>
+              </w:rPr>
+            </w:pPr>
+            <w:r>
+              <w:rPr>
+                <w:sz w:val="20"/>
+                <w:szCs w:val="20"/>
+              </w:rPr>
+              <w:t>3rd realisation fase</w:t>
+            </w:r>
+          </w:p>
+        </w:tc>
+        <w:tc>
+          <w:tcPr>
+            <w:tcW w:w="3021" w:type="dxa"/>
+          </w:tcPr>
+          <w:p>
+            <w:pPr>
+              <w:rPr>
+                <w:sz w:val="20"/>
+                <w:szCs w:val="20"/>
+              </w:rPr>
+            </w:pPr>
+            <w:r>
+              <w:rPr>
+                <w:sz w:val="20"/>
+                <w:szCs w:val="20"/>
+              </w:rPr>
+              <w:t>13-02-2021 ---</w:t>
+            </w:r>
+            <w:r>
+              <w:rPr>
+                <w:sz w:val="20"/>
+                <w:szCs w:val="20"/>
+              </w:rPr>
+              <w:t xml:space="preserve"> 18-02-2021</w:t>
             </w:r>
           </w:p>
         </w:tc>
@@ -2654,7 +2740,7 @@
                 <w:sz w:val="20"/>
                 <w:szCs w:val="20"/>
               </w:rPr>
-              <w:t>Iteration 3(V0.3)</w:t>
+              <w:t>Iteration 5(V0.5)</w:t>
             </w:r>
           </w:p>
         </w:tc>
@@ -2674,200 +2760,14 @@
                 <w:sz w:val="20"/>
                 <w:szCs w:val="20"/>
               </w:rPr>
-              <w:t xml:space="preserve">2nd </w:t>
-            </w:r>
-            <w:proofErr w:type="spellStart"/>
+              <w:t>4</w:t>
+            </w:r>
             <w:r>
               <w:rPr>
                 <w:sz w:val="20"/>
                 <w:szCs w:val="20"/>
               </w:rPr>
-              <w:t>realisation</w:t>
-            </w:r>
-            <w:proofErr w:type="spellEnd"/>
-            <w:r>
-              <w:rPr>
-                <w:sz w:val="20"/>
-                <w:szCs w:val="20"/>
-              </w:rPr>
-              <w:t xml:space="preserve"> fase</w:t>
-            </w:r>
-          </w:p>
-        </w:tc>
-        <w:tc>
-          <w:tcPr>
-            <w:tcW w:w="3021" w:type="dxa"/>
-          </w:tcPr>
-          <w:p>
-            <w:pPr>
-              <w:rPr>
-                <w:sz w:val="20"/>
-                <w:szCs w:val="20"/>
-              </w:rPr>
-            </w:pPr>
-            <w:r>
-              <w:rPr>
-                <w:sz w:val="20"/>
-                <w:szCs w:val="20"/>
-              </w:rPr>
-              <w:t xml:space="preserve">04-02-2021 --- </w:t>
-            </w:r>
-            <w:r>
-              <w:rPr>
-                <w:sz w:val="20"/>
-                <w:szCs w:val="20"/>
-              </w:rPr>
-              <w:t>10-02-2021</w:t>
-            </w:r>
-          </w:p>
-        </w:tc>
-      </w:tr>
-      <w:tr>
-        <w:tc>
-          <w:tcPr>
-            <w:tcW w:w="3020" w:type="dxa"/>
-          </w:tcPr>
-          <w:p>
-            <w:pPr>
-              <w:rPr>
-                <w:sz w:val="20"/>
-                <w:szCs w:val="20"/>
-              </w:rPr>
-            </w:pPr>
-            <w:r>
-              <w:rPr>
-                <w:sz w:val="20"/>
-                <w:szCs w:val="20"/>
-              </w:rPr>
-              <w:t>Iteration 4(V0.4)</w:t>
-            </w:r>
-          </w:p>
-        </w:tc>
-        <w:tc>
-          <w:tcPr>
-            <w:tcW w:w="3021" w:type="dxa"/>
-          </w:tcPr>
-          <w:p>
-            <w:pPr>
-              <w:rPr>
-                <w:sz w:val="20"/>
-                <w:szCs w:val="20"/>
-              </w:rPr>
-            </w:pPr>
-            <w:r>
-              <w:rPr>
-                <w:sz w:val="20"/>
-                <w:szCs w:val="20"/>
-              </w:rPr>
-              <w:t xml:space="preserve">3rd </w:t>
-            </w:r>
-            <w:proofErr w:type="spellStart"/>
-            <w:r>
-              <w:rPr>
-                <w:sz w:val="20"/>
-                <w:szCs w:val="20"/>
-              </w:rPr>
-              <w:t>realisation</w:t>
-            </w:r>
-            <w:proofErr w:type="spellEnd"/>
-            <w:r>
-              <w:rPr>
-                <w:sz w:val="20"/>
-                <w:szCs w:val="20"/>
-              </w:rPr>
-              <w:t xml:space="preserve"> fase</w:t>
-            </w:r>
-          </w:p>
-        </w:tc>
-        <w:tc>
-          <w:tcPr>
-            <w:tcW w:w="3021" w:type="dxa"/>
-          </w:tcPr>
-          <w:p>
-            <w:pPr>
-              <w:rPr>
-                <w:sz w:val="20"/>
-                <w:szCs w:val="20"/>
-              </w:rPr>
-            </w:pPr>
-            <w:r>
-              <w:rPr>
-                <w:sz w:val="20"/>
-                <w:szCs w:val="20"/>
-              </w:rPr>
-              <w:t>13-02-2021 ---</w:t>
-            </w:r>
-            <w:r>
-              <w:rPr>
-                <w:sz w:val="20"/>
-                <w:szCs w:val="20"/>
-              </w:rPr>
-              <w:t xml:space="preserve"> 18-02-2021</w:t>
-            </w:r>
-          </w:p>
-        </w:tc>
-      </w:tr>
-      <w:tr>
-        <w:tc>
-          <w:tcPr>
-            <w:tcW w:w="3020" w:type="dxa"/>
-          </w:tcPr>
-          <w:p>
-            <w:pPr>
-              <w:rPr>
-                <w:sz w:val="20"/>
-                <w:szCs w:val="20"/>
-              </w:rPr>
-            </w:pPr>
-            <w:r>
-              <w:rPr>
-                <w:sz w:val="20"/>
-                <w:szCs w:val="20"/>
-              </w:rPr>
-              <w:t>Iteration 5(V0.5)</w:t>
-            </w:r>
-          </w:p>
-        </w:tc>
-        <w:tc>
-          <w:tcPr>
-            <w:tcW w:w="3021" w:type="dxa"/>
-          </w:tcPr>
-          <w:p>
-            <w:pPr>
-              <w:rPr>
-                <w:sz w:val="20"/>
-                <w:szCs w:val="20"/>
-              </w:rPr>
-            </w:pPr>
-            <w:r>
-              <w:rPr>
-                <w:sz w:val="20"/>
-                <w:szCs w:val="20"/>
-              </w:rPr>
-              <w:t>4</w:t>
-            </w:r>
-            <w:r>
-              <w:rPr>
-                <w:sz w:val="20"/>
-                <w:szCs w:val="20"/>
-              </w:rPr>
-              <w:t xml:space="preserve">th </w:t>
-            </w:r>
-            <w:proofErr w:type="spellStart"/>
-            <w:r>
-              <w:rPr>
-                <w:sz w:val="20"/>
-                <w:szCs w:val="20"/>
-              </w:rPr>
-              <w:t>realisation</w:t>
-            </w:r>
-            <w:proofErr w:type="spellEnd"/>
-            <w:r>
-              <w:rPr>
-                <w:sz w:val="20"/>
-                <w:szCs w:val="20"/>
-              </w:rPr>
-              <w:t xml:space="preserve"> fase</w:t>
+              <w:t>th realisation fase</w:t>
             </w:r>
           </w:p>
         </w:tc>
@@ -2921,15 +2821,7 @@
           <w:sz w:val="40"/>
           <w:szCs w:val="40"/>
         </w:rPr>
-        <w:t xml:space="preserve"> </w:t>
-      </w:r>
-      <w:proofErr w:type="spellStart"/>
-      <w:r>
-        <w:rPr>
-          <w:sz w:val="40"/>
-          <w:szCs w:val="40"/>
-        </w:rPr>
-        <w:t>Iteration</w:t>
+        <w:t xml:space="preserve"> Iteration</w:t>
       </w:r>
       <w:r>
         <w:rPr>
@@ -2939,7 +2831,6 @@
         <w:t>s</w:t>
       </w:r>
       <w:bookmarkEnd w:id="3"/>
-      <w:proofErr w:type="spellEnd"/>
     </w:p>
     <w:p/>
     <w:p>
@@ -2972,11 +2863,9 @@
             <w:shd w:val="clear" w:color="auto" w:fill="B4C6E7" w:themeFill="accent1" w:themeFillTint="66"/>
           </w:tcPr>
           <w:p>
-            <w:proofErr w:type="spellStart"/>
             <w:r>
               <w:t>Task</w:t>
             </w:r>
-            <w:proofErr w:type="spellEnd"/>
           </w:p>
         </w:tc>
         <w:tc>
@@ -2985,11 +2874,9 @@
             <w:shd w:val="clear" w:color="auto" w:fill="B4C6E7" w:themeFill="accent1" w:themeFillTint="66"/>
           </w:tcPr>
           <w:p>
-            <w:proofErr w:type="spellStart"/>
             <w:r>
               <w:t>Description</w:t>
             </w:r>
-            <w:proofErr w:type="spellEnd"/>
           </w:p>
         </w:tc>
         <w:tc>
@@ -3092,11 +2979,9 @@
             <w:tcW w:w="1125" w:type="dxa"/>
           </w:tcPr>
           <w:p>
-            <w:proofErr w:type="spellStart"/>
             <w:r>
               <w:t>Done</w:t>
             </w:r>
-            <w:proofErr w:type="spellEnd"/>
           </w:p>
         </w:tc>
       </w:tr>
@@ -3721,11 +3606,9 @@
             <w:shd w:val="clear" w:color="auto" w:fill="B4C6E7" w:themeFill="accent1" w:themeFillTint="66"/>
           </w:tcPr>
           <w:p>
-            <w:proofErr w:type="spellStart"/>
             <w:r>
               <w:t>Task</w:t>
             </w:r>
-            <w:proofErr w:type="spellEnd"/>
           </w:p>
         </w:tc>
         <w:tc>
@@ -3734,11 +3617,9 @@
             <w:shd w:val="clear" w:color="auto" w:fill="B4C6E7" w:themeFill="accent1" w:themeFillTint="66"/>
           </w:tcPr>
           <w:p>
-            <w:proofErr w:type="spellStart"/>
             <w:r>
               <w:t>Description</w:t>
             </w:r>
-            <w:proofErr w:type="spellEnd"/>
           </w:p>
         </w:tc>
         <w:tc>
@@ -3829,11 +3710,9 @@
             <w:tcW w:w="1125" w:type="dxa"/>
           </w:tcPr>
           <w:p>
-            <w:proofErr w:type="spellStart"/>
             <w:r>
               <w:t>Done</w:t>
             </w:r>
-            <w:proofErr w:type="spellEnd"/>
           </w:p>
         </w:tc>
       </w:tr>
@@ -4410,11 +4289,9 @@
             <w:shd w:val="clear" w:color="auto" w:fill="B4C6E7" w:themeFill="accent1" w:themeFillTint="66"/>
           </w:tcPr>
           <w:p>
-            <w:proofErr w:type="spellStart"/>
             <w:r>
               <w:t>Task</w:t>
             </w:r>
-            <w:proofErr w:type="spellEnd"/>
           </w:p>
         </w:tc>
         <w:tc>
@@ -4423,11 +4300,9 @@
             <w:shd w:val="clear" w:color="auto" w:fill="B4C6E7" w:themeFill="accent1" w:themeFillTint="66"/>
           </w:tcPr>
           <w:p>
-            <w:proofErr w:type="spellStart"/>
             <w:r>
               <w:t>Description</w:t>
             </w:r>
-            <w:proofErr w:type="spellEnd"/>
           </w:p>
         </w:tc>
         <w:tc>
@@ -4967,11 +4842,9 @@
             <w:shd w:val="clear" w:color="auto" w:fill="B4C6E7" w:themeFill="accent1" w:themeFillTint="66"/>
           </w:tcPr>
           <w:p>
-            <w:proofErr w:type="spellStart"/>
             <w:r>
               <w:t>Task</w:t>
             </w:r>
-            <w:proofErr w:type="spellEnd"/>
           </w:p>
         </w:tc>
         <w:tc>
@@ -4980,11 +4853,9 @@
             <w:shd w:val="clear" w:color="auto" w:fill="B4C6E7" w:themeFill="accent1" w:themeFillTint="66"/>
           </w:tcPr>
           <w:p>
-            <w:proofErr w:type="spellStart"/>
             <w:r>
               <w:t>Description</w:t>
             </w:r>
-            <w:proofErr w:type="spellEnd"/>
           </w:p>
         </w:tc>
         <w:tc>
@@ -5304,31 +5175,7 @@
           <w:lang w:val="en-GB"/>
         </w:rPr>
         <w:lastRenderedPageBreak/>
-        <w:t xml:space="preserve">Iteration </w:t>
-      </w:r>
-      <w:r>
-        <w:rPr>
-          <w:lang w:val="en-GB"/>
-        </w:rPr>
-        <w:t>5</w:t>
-      </w:r>
-      <w:r>
-        <w:rPr>
-          <w:lang w:val="en-GB"/>
-        </w:rPr>
-        <w:t>(V0.</w:t>
-      </w:r>
-      <w:r>
-        <w:rPr>
-          <w:lang w:val="en-GB"/>
-        </w:rPr>
-        <w:t>5</w:t>
-      </w:r>
-      <w:r>
-        <w:rPr>
-          <w:lang w:val="en-GB"/>
-        </w:rPr>
-        <w:t>)</w:t>
+        <w:t>Iteration 5(V0.5)</w:t>
       </w:r>
       <w:bookmarkEnd w:id="8"/>
     </w:p>
@@ -5352,11 +5199,9 @@
             <w:shd w:val="clear" w:color="auto" w:fill="B4C6E7" w:themeFill="accent1" w:themeFillTint="66"/>
           </w:tcPr>
           <w:p>
-            <w:proofErr w:type="spellStart"/>
             <w:r>
               <w:t>Task</w:t>
             </w:r>
-            <w:proofErr w:type="spellEnd"/>
           </w:p>
         </w:tc>
         <w:tc>
@@ -5365,11 +5210,9 @@
             <w:shd w:val="clear" w:color="auto" w:fill="B4C6E7" w:themeFill="accent1" w:themeFillTint="66"/>
           </w:tcPr>
           <w:p>
-            <w:proofErr w:type="spellStart"/>
             <w:r>
               <w:t>Description</w:t>
             </w:r>
-            <w:proofErr w:type="spellEnd"/>
           </w:p>
         </w:tc>
         <w:tc>
@@ -5463,6 +5306,12 @@
                 <w:lang w:val="en-GB"/>
               </w:rPr>
             </w:pPr>
+            <w:r>
+              <w:rPr>
+                <w:lang w:val="en-GB"/>
+              </w:rPr>
+              <w:t>15:30 20-02-2021</w:t>
+            </w:r>
           </w:p>
         </w:tc>
         <w:tc>
@@ -5475,6 +5324,12 @@
                 <w:lang w:val="en-GB"/>
               </w:rPr>
             </w:pPr>
+            <w:r>
+              <w:rPr>
+                <w:lang w:val="en-GB"/>
+              </w:rPr>
+              <w:t>Done</w:t>
+            </w:r>
           </w:p>
         </w:tc>
       </w:tr>
@@ -5535,6 +5390,12 @@
                 <w:lang w:val="en-GB"/>
               </w:rPr>
             </w:pPr>
+            <w:r>
+              <w:rPr>
+                <w:lang w:val="en-GB"/>
+              </w:rPr>
+              <w:t>16:15 20-02-2021</w:t>
+            </w:r>
           </w:p>
         </w:tc>
         <w:tc>
@@ -5547,6 +5408,12 @@
                 <w:lang w:val="en-GB"/>
               </w:rPr>
             </w:pPr>
+            <w:r>
+              <w:rPr>
+                <w:lang w:val="en-GB"/>
+              </w:rPr>
+              <w:t>Done</w:t>
+            </w:r>
           </w:p>
         </w:tc>
       </w:tr>
@@ -6117,14 +5984,12 @@
                 <w:lang w:val="en-GB"/>
               </w:rPr>
             </w:pPr>
-            <w:proofErr w:type="spellStart"/>
             <w:r>
               <w:rPr>
                 <w:lang w:val="en-GB"/>
               </w:rPr>
               <w:t>Normals</w:t>
             </w:r>
-            <w:proofErr w:type="spellEnd"/>
           </w:p>
         </w:tc>
         <w:tc>

</xml_diff>

<commit_message>
created a colour map and coloured mesh generator
</commit_message>
<xml_diff>
--- a/Docs/GDD-Ow2DSailing-V0.5.docx
+++ b/Docs/GDD-Ow2DSailing-V0.5.docx
@@ -5474,6 +5474,12 @@
                 <w:lang w:val="en-GB"/>
               </w:rPr>
             </w:pPr>
+            <w:r>
+              <w:rPr>
+                <w:lang w:val="en-GB"/>
+              </w:rPr>
+              <w:t>01:00 21-02-2021</w:t>
+            </w:r>
           </w:p>
         </w:tc>
         <w:tc>
@@ -5486,6 +5492,12 @@
                 <w:lang w:val="en-GB"/>
               </w:rPr>
             </w:pPr>
+            <w:r>
+              <w:rPr>
+                <w:lang w:val="en-GB"/>
+              </w:rPr>
+              <w:t>Done</w:t>
+            </w:r>
           </w:p>
         </w:tc>
       </w:tr>
@@ -5546,6 +5558,12 @@
                 <w:lang w:val="en-GB"/>
               </w:rPr>
             </w:pPr>
+            <w:r>
+              <w:rPr>
+                <w:lang w:val="en-GB"/>
+              </w:rPr>
+              <w:t>02:40 21-02-2021</w:t>
+            </w:r>
           </w:p>
         </w:tc>
         <w:tc>
@@ -5558,6 +5576,12 @@
                 <w:lang w:val="en-GB"/>
               </w:rPr>
             </w:pPr>
+            <w:r>
+              <w:rPr>
+                <w:lang w:val="en-GB"/>
+              </w:rPr>
+              <w:t>Done</w:t>
+            </w:r>
           </w:p>
         </w:tc>
       </w:tr>

</xml_diff>

<commit_message>
created chunks spawing to create endless terrain
</commit_message>
<xml_diff>
--- a/Docs/GDD-Ow2DSailing-V0.5.docx
+++ b/Docs/GDD-Ow2DSailing-V0.5.docx
@@ -5636,7 +5636,11 @@
           <w:tcPr>
             <w:tcW w:w="1843" w:type="dxa"/>
           </w:tcPr>
-          <w:p/>
+          <w:p>
+            <w:r>
+              <w:t>00:43 22-02-2021</w:t>
+            </w:r>
+          </w:p>
         </w:tc>
         <w:tc>
           <w:tcPr>
@@ -5648,6 +5652,12 @@
                 <w:lang w:val="en-GB"/>
               </w:rPr>
             </w:pPr>
+            <w:r>
+              <w:rPr>
+                <w:lang w:val="en-GB"/>
+              </w:rPr>
+              <w:t>Done</w:t>
+            </w:r>
           </w:p>
         </w:tc>
       </w:tr>
@@ -5702,7 +5712,11 @@
           <w:tcPr>
             <w:tcW w:w="1843" w:type="dxa"/>
           </w:tcPr>
-          <w:p/>
+          <w:p>
+            <w:r>
+              <w:t>01:49 22-02-2021</w:t>
+            </w:r>
+          </w:p>
         </w:tc>
         <w:tc>
           <w:tcPr>
@@ -5714,6 +5728,12 @@
                 <w:lang w:val="en-GB"/>
               </w:rPr>
             </w:pPr>
+            <w:r>
+              <w:rPr>
+                <w:lang w:val="en-GB"/>
+              </w:rPr>
+              <w:t>Done</w:t>
+            </w:r>
           </w:p>
         </w:tc>
       </w:tr>

</xml_diff>

<commit_message>
created Level of detail switching and smooth chunk edges
</commit_message>
<xml_diff>
--- a/Docs/GDD-Ow2DSailing-V0.5.docx
+++ b/Docs/GDD-Ow2DSailing-V0.5.docx
@@ -5788,7 +5788,11 @@
           <w:tcPr>
             <w:tcW w:w="1843" w:type="dxa"/>
           </w:tcPr>
-          <w:p/>
+          <w:p>
+            <w:r>
+              <w:t>23:15 23-02-2021</w:t>
+            </w:r>
+          </w:p>
         </w:tc>
         <w:tc>
           <w:tcPr>
@@ -5800,6 +5804,12 @@
                 <w:lang w:val="en-GB"/>
               </w:rPr>
             </w:pPr>
+            <w:r>
+              <w:rPr>
+                <w:lang w:val="en-GB"/>
+              </w:rPr>
+              <w:t>Done</w:t>
+            </w:r>
           </w:p>
         </w:tc>
       </w:tr>
@@ -5854,7 +5864,11 @@
           <w:tcPr>
             <w:tcW w:w="1843" w:type="dxa"/>
           </w:tcPr>
-          <w:p/>
+          <w:p>
+            <w:r>
+              <w:t>01:00 24-02-2021</w:t>
+            </w:r>
+          </w:p>
         </w:tc>
         <w:tc>
           <w:tcPr>
@@ -5866,6 +5880,12 @@
                 <w:lang w:val="en-GB"/>
               </w:rPr>
             </w:pPr>
+            <w:r>
+              <w:rPr>
+                <w:lang w:val="en-GB"/>
+              </w:rPr>
+              <w:t>Done</w:t>
+            </w:r>
           </w:p>
         </w:tc>
       </w:tr>
@@ -5920,7 +5940,11 @@
           <w:tcPr>
             <w:tcW w:w="1843" w:type="dxa"/>
           </w:tcPr>
-          <w:p/>
+          <w:p>
+            <w:r>
+              <w:t>02:18 24-02-2021</w:t>
+            </w:r>
+          </w:p>
         </w:tc>
         <w:tc>
           <w:tcPr>
@@ -5932,6 +5956,12 @@
                 <w:lang w:val="en-GB"/>
               </w:rPr>
             </w:pPr>
+            <w:r>
+              <w:rPr>
+                <w:lang w:val="en-GB"/>
+              </w:rPr>
+              <w:t>Done</w:t>
+            </w:r>
           </w:p>
         </w:tc>
       </w:tr>

</xml_diff>

<commit_message>
created normals to remove seams and gaps in the terrain
</commit_message>
<xml_diff>
--- a/Docs/GDD-Ow2DSailing-V0.5.docx
+++ b/Docs/GDD-Ow2DSailing-V0.5.docx
@@ -6022,7 +6022,11 @@
           <w:tcPr>
             <w:tcW w:w="1843" w:type="dxa"/>
           </w:tcPr>
-          <w:p/>
+          <w:p>
+            <w:r>
+              <w:t>23:55 28-02-2021</w:t>
+            </w:r>
+          </w:p>
         </w:tc>
         <w:tc>
           <w:tcPr>
@@ -6034,6 +6038,12 @@
                 <w:lang w:val="en-GB"/>
               </w:rPr>
             </w:pPr>
+            <w:r>
+              <w:rPr>
+                <w:lang w:val="en-GB"/>
+              </w:rPr>
+              <w:t>Done</w:t>
+            </w:r>
           </w:p>
         </w:tc>
       </w:tr>
@@ -6088,7 +6098,11 @@
           <w:tcPr>
             <w:tcW w:w="1843" w:type="dxa"/>
           </w:tcPr>
-          <w:p/>
+          <w:p>
+            <w:r>
+              <w:t>02:15 02-03-2021</w:t>
+            </w:r>
+          </w:p>
         </w:tc>
         <w:tc>
           <w:tcPr>
@@ -6100,6 +6114,12 @@
                 <w:lang w:val="en-GB"/>
               </w:rPr>
             </w:pPr>
+            <w:r>
+              <w:rPr>
+                <w:lang w:val="en-GB"/>
+              </w:rPr>
+              <w:t>Done</w:t>
+            </w:r>
           </w:p>
         </w:tc>
       </w:tr>

</xml_diff>